<commit_message>
update perbikan penomoran dan warna font
</commit_message>
<xml_diff>
--- a/MAKALAH STATISTIKA.docx
+++ b/MAKALAH STATISTIKA.docx
@@ -2820,8 +2820,7 @@
         <w:spacing w:before="240" w:after="240" w:line="240" w:lineRule="auto"/>
         <w:rPr>
           <w:rFonts w:ascii="Times New Roman" w:eastAsia="Times New Roman" w:hAnsi="Times New Roman" w:cs="Times New Roman"/>
-          <w:sz w:val="24"/>
-          <w:szCs w:val="24"/>
+          <w:color w:val="000000"/>
         </w:rPr>
       </w:pPr>
       <w:r>
@@ -2871,31 +2870,29 @@
           <w:rFonts w:ascii="Times New Roman" w:eastAsia="Times New Roman" w:hAnsi="Times New Roman" w:cs="Times New Roman"/>
           <w:color w:val="000000"/>
         </w:rPr>
-        <w:t xml:space="preserve">        2.4 </w:t>
-      </w:r>
-      <w:proofErr w:type="spellStart"/>
-      <w:r>
-        <w:rPr>
-          <w:rFonts w:ascii="Times New Roman" w:eastAsia="Times New Roman" w:hAnsi="Times New Roman" w:cs="Times New Roman"/>
-          <w:color w:val="000000"/>
-        </w:rPr>
-        <w:t>Jangkauan</w:t>
-      </w:r>
-      <w:proofErr w:type="spellEnd"/>
-      <w:r>
-        <w:rPr>
-          <w:rFonts w:ascii="Times New Roman" w:eastAsia="Times New Roman" w:hAnsi="Times New Roman" w:cs="Times New Roman"/>
-          <w:color w:val="000000"/>
-        </w:rPr>
-        <w:t xml:space="preserve"> </w:t>
-      </w:r>
-      <w:proofErr w:type="spellStart"/>
-      <w:r>
-        <w:rPr>
-          <w:rFonts w:ascii="Times New Roman" w:eastAsia="Times New Roman" w:hAnsi="Times New Roman" w:cs="Times New Roman"/>
-          <w:color w:val="000000"/>
-        </w:rPr>
-        <w:t>Kuartil</w:t>
+        <w:t>        2.</w:t>
+      </w:r>
+      <w:r>
+        <w:rPr>
+          <w:rFonts w:ascii="Times New Roman" w:eastAsia="Times New Roman" w:hAnsi="Times New Roman" w:cs="Times New Roman"/>
+          <w:color w:val="000000"/>
+        </w:rPr>
+        <w:t>4</w:t>
+      </w:r>
+      <w:r>
+        <w:rPr>
+          <w:rFonts w:ascii="Times New Roman" w:eastAsia="Times New Roman" w:hAnsi="Times New Roman" w:cs="Times New Roman"/>
+          <w:color w:val="000000"/>
+        </w:rPr>
+        <w:t xml:space="preserve"> </w:t>
+      </w:r>
+      <w:proofErr w:type="spellStart"/>
+      <w:r>
+        <w:rPr>
+          <w:rFonts w:ascii="Times New Roman" w:eastAsia="Times New Roman" w:hAnsi="Times New Roman" w:cs="Times New Roman"/>
+          <w:color w:val="000000"/>
+        </w:rPr>
+        <w:t>Variansi</w:t>
       </w:r>
       <w:proofErr w:type="spellEnd"/>
     </w:p>
@@ -2913,7 +2910,77 @@
           <w:rFonts w:ascii="Times New Roman" w:eastAsia="Times New Roman" w:hAnsi="Times New Roman" w:cs="Times New Roman"/>
           <w:color w:val="000000"/>
         </w:rPr>
-        <w:t xml:space="preserve">        2.5 </w:t>
+        <w:t>        2.</w:t>
+      </w:r>
+      <w:r>
+        <w:rPr>
+          <w:rFonts w:ascii="Times New Roman" w:eastAsia="Times New Roman" w:hAnsi="Times New Roman" w:cs="Times New Roman"/>
+          <w:color w:val="000000"/>
+        </w:rPr>
+        <w:t>5</w:t>
+      </w:r>
+      <w:r>
+        <w:rPr>
+          <w:rFonts w:ascii="Times New Roman" w:eastAsia="Times New Roman" w:hAnsi="Times New Roman" w:cs="Times New Roman"/>
+          <w:color w:val="000000"/>
+        </w:rPr>
+        <w:t xml:space="preserve"> </w:t>
+      </w:r>
+      <w:proofErr w:type="spellStart"/>
+      <w:r>
+        <w:rPr>
+          <w:rFonts w:ascii="Times New Roman" w:eastAsia="Times New Roman" w:hAnsi="Times New Roman" w:cs="Times New Roman"/>
+          <w:color w:val="000000"/>
+        </w:rPr>
+        <w:t>Jangkauan</w:t>
+      </w:r>
+      <w:proofErr w:type="spellEnd"/>
+      <w:r>
+        <w:rPr>
+          <w:rFonts w:ascii="Times New Roman" w:eastAsia="Times New Roman" w:hAnsi="Times New Roman" w:cs="Times New Roman"/>
+          <w:color w:val="000000"/>
+        </w:rPr>
+        <w:t xml:space="preserve"> </w:t>
+      </w:r>
+      <w:proofErr w:type="spellStart"/>
+      <w:r>
+        <w:rPr>
+          <w:rFonts w:ascii="Times New Roman" w:eastAsia="Times New Roman" w:hAnsi="Times New Roman" w:cs="Times New Roman"/>
+          <w:color w:val="000000"/>
+        </w:rPr>
+        <w:t>Kuartil</w:t>
+      </w:r>
+      <w:proofErr w:type="spellEnd"/>
+    </w:p>
+    <w:p>
+      <w:pPr>
+        <w:spacing w:before="240" w:after="240" w:line="240" w:lineRule="auto"/>
+        <w:rPr>
+          <w:rFonts w:ascii="Times New Roman" w:eastAsia="Times New Roman" w:hAnsi="Times New Roman" w:cs="Times New Roman"/>
+          <w:sz w:val="24"/>
+          <w:szCs w:val="24"/>
+        </w:rPr>
+      </w:pPr>
+      <w:r>
+        <w:rPr>
+          <w:rFonts w:ascii="Times New Roman" w:eastAsia="Times New Roman" w:hAnsi="Times New Roman" w:cs="Times New Roman"/>
+          <w:color w:val="000000"/>
+        </w:rPr>
+        <w:t>        2.</w:t>
+      </w:r>
+      <w:r>
+        <w:rPr>
+          <w:rFonts w:ascii="Times New Roman" w:eastAsia="Times New Roman" w:hAnsi="Times New Roman" w:cs="Times New Roman"/>
+          <w:color w:val="000000"/>
+        </w:rPr>
+        <w:t>6</w:t>
+      </w:r>
+      <w:r>
+        <w:rPr>
+          <w:rFonts w:ascii="Times New Roman" w:eastAsia="Times New Roman" w:hAnsi="Times New Roman" w:cs="Times New Roman"/>
+          <w:color w:val="000000"/>
+        </w:rPr>
+        <w:t xml:space="preserve"> </w:t>
       </w:r>
       <w:proofErr w:type="spellStart"/>
       <w:r>
@@ -8034,7 +8101,6 @@
         <w:spacing w:before="240" w:after="240" w:line="240" w:lineRule="auto"/>
         <w:rPr>
           <w:rFonts w:ascii="Times New Roman" w:eastAsia="Times New Roman" w:hAnsi="Times New Roman" w:cs="Times New Roman"/>
-          <w:color w:val="FF0000"/>
           <w:sz w:val="24"/>
           <w:szCs w:val="24"/>
         </w:rPr>
@@ -8044,7 +8110,6 @@
           <w:rFonts w:ascii="Times New Roman" w:eastAsia="Times New Roman" w:hAnsi="Times New Roman" w:cs="Times New Roman"/>
           <w:b/>
           <w:bCs/>
-          <w:color w:val="FF0000"/>
           <w:sz w:val="24"/>
           <w:szCs w:val="24"/>
         </w:rPr>
@@ -8056,7 +8121,6 @@
           <w:rFonts w:ascii="Times New Roman" w:eastAsia="Times New Roman" w:hAnsi="Times New Roman" w:cs="Times New Roman"/>
           <w:b/>
           <w:bCs/>
-          <w:color w:val="FF0000"/>
           <w:sz w:val="24"/>
           <w:szCs w:val="24"/>
         </w:rPr>
@@ -8068,7 +8132,6 @@
           <w:rFonts w:ascii="Times New Roman" w:eastAsia="Times New Roman" w:hAnsi="Times New Roman" w:cs="Times New Roman"/>
           <w:b/>
           <w:bCs/>
-          <w:color w:val="FF0000"/>
           <w:sz w:val="24"/>
           <w:szCs w:val="24"/>
         </w:rPr>
@@ -8080,7 +8143,6 @@
           <w:rFonts w:ascii="Times New Roman" w:eastAsia="Times New Roman" w:hAnsi="Times New Roman" w:cs="Times New Roman"/>
           <w:b/>
           <w:bCs/>
-          <w:color w:val="FF0000"/>
           <w:sz w:val="24"/>
           <w:szCs w:val="24"/>
         </w:rPr>
@@ -8094,7 +8156,6 @@
         <w:ind w:firstLine="720"/>
         <w:rPr>
           <w:rFonts w:ascii="Times New Roman" w:eastAsia="Times New Roman" w:hAnsi="Times New Roman" w:cs="Times New Roman"/>
-          <w:color w:val="FF0000"/>
           <w:sz w:val="24"/>
           <w:szCs w:val="24"/>
         </w:rPr>
@@ -8103,7 +8164,6 @@
       <w:r>
         <w:rPr>
           <w:rFonts w:ascii="Times New Roman" w:eastAsia="Times New Roman" w:hAnsi="Times New Roman" w:cs="Times New Roman"/>
-          <w:color w:val="FF0000"/>
           <w:sz w:val="24"/>
           <w:szCs w:val="24"/>
         </w:rPr>
@@ -8113,17 +8173,15 @@
       <w:r>
         <w:rPr>
           <w:rFonts w:ascii="Times New Roman" w:eastAsia="Times New Roman" w:hAnsi="Times New Roman" w:cs="Times New Roman"/>
-          <w:color w:val="FF0000"/>
-          <w:sz w:val="24"/>
-          <w:szCs w:val="24"/>
-        </w:rPr>
-        <w:t xml:space="preserve"> </w:t>
-      </w:r>
-      <w:proofErr w:type="spellStart"/>
-      <w:r>
-        <w:rPr>
-          <w:rFonts w:ascii="Times New Roman" w:eastAsia="Times New Roman" w:hAnsi="Times New Roman" w:cs="Times New Roman"/>
-          <w:color w:val="FF0000"/>
+          <w:sz w:val="24"/>
+          <w:szCs w:val="24"/>
+        </w:rPr>
+        <w:t xml:space="preserve"> </w:t>
+      </w:r>
+      <w:proofErr w:type="spellStart"/>
+      <w:r>
+        <w:rPr>
+          <w:rFonts w:ascii="Times New Roman" w:eastAsia="Times New Roman" w:hAnsi="Times New Roman" w:cs="Times New Roman"/>
           <w:sz w:val="24"/>
           <w:szCs w:val="24"/>
         </w:rPr>
@@ -8133,17 +8191,15 @@
       <w:r>
         <w:rPr>
           <w:rFonts w:ascii="Times New Roman" w:eastAsia="Times New Roman" w:hAnsi="Times New Roman" w:cs="Times New Roman"/>
-          <w:color w:val="FF0000"/>
-          <w:sz w:val="24"/>
-          <w:szCs w:val="24"/>
-        </w:rPr>
-        <w:t xml:space="preserve"> </w:t>
-      </w:r>
-      <w:proofErr w:type="spellStart"/>
-      <w:r>
-        <w:rPr>
-          <w:rFonts w:ascii="Times New Roman" w:eastAsia="Times New Roman" w:hAnsi="Times New Roman" w:cs="Times New Roman"/>
-          <w:color w:val="FF0000"/>
+          <w:sz w:val="24"/>
+          <w:szCs w:val="24"/>
+        </w:rPr>
+        <w:t xml:space="preserve"> </w:t>
+      </w:r>
+      <w:proofErr w:type="spellStart"/>
+      <w:r>
+        <w:rPr>
+          <w:rFonts w:ascii="Times New Roman" w:eastAsia="Times New Roman" w:hAnsi="Times New Roman" w:cs="Times New Roman"/>
           <w:sz w:val="24"/>
           <w:szCs w:val="24"/>
         </w:rPr>
@@ -8153,17 +8209,15 @@
       <w:r>
         <w:rPr>
           <w:rFonts w:ascii="Times New Roman" w:eastAsia="Times New Roman" w:hAnsi="Times New Roman" w:cs="Times New Roman"/>
-          <w:color w:val="FF0000"/>
-          <w:sz w:val="24"/>
-          <w:szCs w:val="24"/>
-        </w:rPr>
-        <w:t xml:space="preserve"> </w:t>
-      </w:r>
-      <w:proofErr w:type="spellStart"/>
-      <w:r>
-        <w:rPr>
-          <w:rFonts w:ascii="Times New Roman" w:eastAsia="Times New Roman" w:hAnsi="Times New Roman" w:cs="Times New Roman"/>
-          <w:color w:val="FF0000"/>
+          <w:sz w:val="24"/>
+          <w:szCs w:val="24"/>
+        </w:rPr>
+        <w:t xml:space="preserve"> </w:t>
+      </w:r>
+      <w:proofErr w:type="spellStart"/>
+      <w:r>
+        <w:rPr>
+          <w:rFonts w:ascii="Times New Roman" w:eastAsia="Times New Roman" w:hAnsi="Times New Roman" w:cs="Times New Roman"/>
           <w:sz w:val="24"/>
           <w:szCs w:val="24"/>
         </w:rPr>
@@ -8173,17 +8227,15 @@
       <w:r>
         <w:rPr>
           <w:rFonts w:ascii="Times New Roman" w:eastAsia="Times New Roman" w:hAnsi="Times New Roman" w:cs="Times New Roman"/>
-          <w:color w:val="FF0000"/>
-          <w:sz w:val="24"/>
-          <w:szCs w:val="24"/>
-        </w:rPr>
-        <w:t xml:space="preserve"> </w:t>
-      </w:r>
-      <w:proofErr w:type="spellStart"/>
-      <w:r>
-        <w:rPr>
-          <w:rFonts w:ascii="Times New Roman" w:eastAsia="Times New Roman" w:hAnsi="Times New Roman" w:cs="Times New Roman"/>
-          <w:color w:val="FF0000"/>
+          <w:sz w:val="24"/>
+          <w:szCs w:val="24"/>
+        </w:rPr>
+        <w:t xml:space="preserve"> </w:t>
+      </w:r>
+      <w:proofErr w:type="spellStart"/>
+      <w:r>
+        <w:rPr>
+          <w:rFonts w:ascii="Times New Roman" w:eastAsia="Times New Roman" w:hAnsi="Times New Roman" w:cs="Times New Roman"/>
           <w:sz w:val="24"/>
           <w:szCs w:val="24"/>
         </w:rPr>
@@ -8193,7 +8245,6 @@
       <w:r>
         <w:rPr>
           <w:rFonts w:ascii="Times New Roman" w:eastAsia="Times New Roman" w:hAnsi="Times New Roman" w:cs="Times New Roman"/>
-          <w:color w:val="FF0000"/>
           <w:sz w:val="24"/>
           <w:szCs w:val="24"/>
         </w:rPr>
@@ -8203,7 +8254,6 @@
       <w:r>
         <w:rPr>
           <w:rFonts w:ascii="Times New Roman" w:eastAsia="Times New Roman" w:hAnsi="Times New Roman" w:cs="Times New Roman"/>
-          <w:color w:val="FF0000"/>
           <w:sz w:val="24"/>
           <w:szCs w:val="24"/>
         </w:rPr>
@@ -8213,17 +8263,15 @@
       <w:r>
         <w:rPr>
           <w:rFonts w:ascii="Times New Roman" w:eastAsia="Times New Roman" w:hAnsi="Times New Roman" w:cs="Times New Roman"/>
-          <w:color w:val="FF0000"/>
-          <w:sz w:val="24"/>
-          <w:szCs w:val="24"/>
-        </w:rPr>
-        <w:t xml:space="preserve"> </w:t>
-      </w:r>
-      <w:proofErr w:type="spellStart"/>
-      <w:r>
-        <w:rPr>
-          <w:rFonts w:ascii="Times New Roman" w:eastAsia="Times New Roman" w:hAnsi="Times New Roman" w:cs="Times New Roman"/>
-          <w:color w:val="FF0000"/>
+          <w:sz w:val="24"/>
+          <w:szCs w:val="24"/>
+        </w:rPr>
+        <w:t xml:space="preserve"> </w:t>
+      </w:r>
+      <w:proofErr w:type="spellStart"/>
+      <w:r>
+        <w:rPr>
+          <w:rFonts w:ascii="Times New Roman" w:eastAsia="Times New Roman" w:hAnsi="Times New Roman" w:cs="Times New Roman"/>
           <w:sz w:val="24"/>
           <w:szCs w:val="24"/>
         </w:rPr>
@@ -8233,17 +8281,15 @@
       <w:r>
         <w:rPr>
           <w:rFonts w:ascii="Times New Roman" w:eastAsia="Times New Roman" w:hAnsi="Times New Roman" w:cs="Times New Roman"/>
-          <w:color w:val="FF0000"/>
-          <w:sz w:val="24"/>
-          <w:szCs w:val="24"/>
-        </w:rPr>
-        <w:t xml:space="preserve"> </w:t>
-      </w:r>
-      <w:proofErr w:type="spellStart"/>
-      <w:r>
-        <w:rPr>
-          <w:rFonts w:ascii="Times New Roman" w:eastAsia="Times New Roman" w:hAnsi="Times New Roman" w:cs="Times New Roman"/>
-          <w:color w:val="FF0000"/>
+          <w:sz w:val="24"/>
+          <w:szCs w:val="24"/>
+        </w:rPr>
+        <w:t xml:space="preserve"> </w:t>
+      </w:r>
+      <w:proofErr w:type="spellStart"/>
+      <w:r>
+        <w:rPr>
+          <w:rFonts w:ascii="Times New Roman" w:eastAsia="Times New Roman" w:hAnsi="Times New Roman" w:cs="Times New Roman"/>
           <w:sz w:val="24"/>
           <w:szCs w:val="24"/>
         </w:rPr>
@@ -8253,7 +8299,6 @@
       <w:r>
         <w:rPr>
           <w:rFonts w:ascii="Times New Roman" w:eastAsia="Times New Roman" w:hAnsi="Times New Roman" w:cs="Times New Roman"/>
-          <w:color w:val="FF0000"/>
           <w:sz w:val="24"/>
           <w:szCs w:val="24"/>
         </w:rPr>
@@ -8264,7 +8309,6 @@
       <w:r>
         <w:rPr>
           <w:rFonts w:ascii="Times New Roman" w:eastAsia="Times New Roman" w:hAnsi="Times New Roman" w:cs="Times New Roman"/>
-          <w:color w:val="FF0000"/>
           <w:sz w:val="24"/>
           <w:szCs w:val="24"/>
         </w:rPr>
@@ -8274,7 +8318,6 @@
       <w:r>
         <w:rPr>
           <w:rFonts w:ascii="Times New Roman" w:eastAsia="Times New Roman" w:hAnsi="Times New Roman" w:cs="Times New Roman"/>
-          <w:color w:val="FF0000"/>
           <w:sz w:val="24"/>
           <w:szCs w:val="24"/>
         </w:rPr>
@@ -8289,7 +8332,6 @@
         <w:jc w:val="both"/>
         <w:rPr>
           <w:rFonts w:ascii="Times New Roman" w:eastAsia="Times New Roman" w:hAnsi="Times New Roman" w:cs="Times New Roman"/>
-          <w:color w:val="FF0000"/>
           <w:sz w:val="24"/>
           <w:szCs w:val="24"/>
         </w:rPr>
@@ -8297,7 +8339,6 @@
       <w:r>
         <w:rPr>
           <w:rFonts w:ascii="Arial" w:eastAsia="Times New Roman" w:hAnsi="Arial" w:cs="Arial"/>
-          <w:color w:val="FF0000"/>
           <w:sz w:val="24"/>
           <w:szCs w:val="24"/>
         </w:rPr>
@@ -8307,7 +8348,6 @@
       <w:r>
         <w:rPr>
           <w:rFonts w:ascii="Times New Roman" w:eastAsia="Times New Roman" w:hAnsi="Times New Roman" w:cs="Times New Roman"/>
-          <w:color w:val="FF0000"/>
           <w:sz w:val="24"/>
           <w:szCs w:val="24"/>
         </w:rPr>
@@ -8317,7 +8357,6 @@
       <w:r>
         <w:rPr>
           <w:rFonts w:ascii="Times New Roman" w:eastAsia="Times New Roman" w:hAnsi="Times New Roman" w:cs="Times New Roman"/>
-          <w:color w:val="FF0000"/>
           <w:sz w:val="24"/>
           <w:szCs w:val="24"/>
         </w:rPr>
@@ -8327,7 +8366,6 @@
       <w:r>
         <w:rPr>
           <w:rFonts w:ascii="Times New Roman" w:eastAsia="Times New Roman" w:hAnsi="Times New Roman" w:cs="Times New Roman"/>
-          <w:color w:val="FF0000"/>
           <w:sz w:val="24"/>
           <w:szCs w:val="24"/>
         </w:rPr>
@@ -8337,17 +8375,15 @@
       <w:r>
         <w:rPr>
           <w:rFonts w:ascii="Times New Roman" w:eastAsia="Times New Roman" w:hAnsi="Times New Roman" w:cs="Times New Roman"/>
-          <w:color w:val="FF0000"/>
-          <w:sz w:val="24"/>
-          <w:szCs w:val="24"/>
-        </w:rPr>
-        <w:t xml:space="preserve"> </w:t>
-      </w:r>
-      <w:proofErr w:type="spellStart"/>
-      <w:r>
-        <w:rPr>
-          <w:rFonts w:ascii="Times New Roman" w:eastAsia="Times New Roman" w:hAnsi="Times New Roman" w:cs="Times New Roman"/>
-          <w:color w:val="FF0000"/>
+          <w:sz w:val="24"/>
+          <w:szCs w:val="24"/>
+        </w:rPr>
+        <w:t xml:space="preserve"> </w:t>
+      </w:r>
+      <w:proofErr w:type="spellStart"/>
+      <w:r>
+        <w:rPr>
+          <w:rFonts w:ascii="Times New Roman" w:eastAsia="Times New Roman" w:hAnsi="Times New Roman" w:cs="Times New Roman"/>
           <w:sz w:val="24"/>
           <w:szCs w:val="24"/>
         </w:rPr>
@@ -8357,17 +8393,15 @@
       <w:r>
         <w:rPr>
           <w:rFonts w:ascii="Times New Roman" w:eastAsia="Times New Roman" w:hAnsi="Times New Roman" w:cs="Times New Roman"/>
-          <w:color w:val="FF0000"/>
-          <w:sz w:val="24"/>
-          <w:szCs w:val="24"/>
-        </w:rPr>
-        <w:t xml:space="preserve"> </w:t>
-      </w:r>
-      <w:proofErr w:type="spellStart"/>
-      <w:r>
-        <w:rPr>
-          <w:rFonts w:ascii="Times New Roman" w:eastAsia="Times New Roman" w:hAnsi="Times New Roman" w:cs="Times New Roman"/>
-          <w:color w:val="FF0000"/>
+          <w:sz w:val="24"/>
+          <w:szCs w:val="24"/>
+        </w:rPr>
+        <w:t xml:space="preserve"> </w:t>
+      </w:r>
+      <w:proofErr w:type="spellStart"/>
+      <w:r>
+        <w:rPr>
+          <w:rFonts w:ascii="Times New Roman" w:eastAsia="Times New Roman" w:hAnsi="Times New Roman" w:cs="Times New Roman"/>
           <w:sz w:val="24"/>
           <w:szCs w:val="24"/>
         </w:rPr>
@@ -8377,17 +8411,15 @@
       <w:r>
         <w:rPr>
           <w:rFonts w:ascii="Times New Roman" w:eastAsia="Times New Roman" w:hAnsi="Times New Roman" w:cs="Times New Roman"/>
-          <w:color w:val="FF0000"/>
-          <w:sz w:val="24"/>
-          <w:szCs w:val="24"/>
-        </w:rPr>
-        <w:t xml:space="preserve"> </w:t>
-      </w:r>
-      <w:proofErr w:type="spellStart"/>
-      <w:r>
-        <w:rPr>
-          <w:rFonts w:ascii="Times New Roman" w:eastAsia="Times New Roman" w:hAnsi="Times New Roman" w:cs="Times New Roman"/>
-          <w:color w:val="FF0000"/>
+          <w:sz w:val="24"/>
+          <w:szCs w:val="24"/>
+        </w:rPr>
+        <w:t xml:space="preserve"> </w:t>
+      </w:r>
+      <w:proofErr w:type="spellStart"/>
+      <w:r>
+        <w:rPr>
+          <w:rFonts w:ascii="Times New Roman" w:eastAsia="Times New Roman" w:hAnsi="Times New Roman" w:cs="Times New Roman"/>
           <w:sz w:val="24"/>
           <w:szCs w:val="24"/>
         </w:rPr>
@@ -8397,17 +8429,15 @@
       <w:r>
         <w:rPr>
           <w:rFonts w:ascii="Times New Roman" w:eastAsia="Times New Roman" w:hAnsi="Times New Roman" w:cs="Times New Roman"/>
-          <w:color w:val="FF0000"/>
-          <w:sz w:val="24"/>
-          <w:szCs w:val="24"/>
-        </w:rPr>
-        <w:t xml:space="preserve"> </w:t>
-      </w:r>
-      <w:proofErr w:type="spellStart"/>
-      <w:r>
-        <w:rPr>
-          <w:rFonts w:ascii="Times New Roman" w:eastAsia="Times New Roman" w:hAnsi="Times New Roman" w:cs="Times New Roman"/>
-          <w:color w:val="FF0000"/>
+          <w:sz w:val="24"/>
+          <w:szCs w:val="24"/>
+        </w:rPr>
+        <w:t xml:space="preserve"> </w:t>
+      </w:r>
+      <w:proofErr w:type="spellStart"/>
+      <w:r>
+        <w:rPr>
+          <w:rFonts w:ascii="Times New Roman" w:eastAsia="Times New Roman" w:hAnsi="Times New Roman" w:cs="Times New Roman"/>
           <w:sz w:val="24"/>
           <w:szCs w:val="24"/>
         </w:rPr>
@@ -8417,7 +8447,6 @@
       <w:r>
         <w:rPr>
           <w:rFonts w:ascii="Times New Roman" w:eastAsia="Times New Roman" w:hAnsi="Times New Roman" w:cs="Times New Roman"/>
-          <w:color w:val="FF0000"/>
           <w:sz w:val="24"/>
           <w:szCs w:val="24"/>
         </w:rPr>
@@ -8427,7 +8456,6 @@
       <w:r>
         <w:rPr>
           <w:rFonts w:ascii="Times New Roman" w:eastAsia="Times New Roman" w:hAnsi="Times New Roman" w:cs="Times New Roman"/>
-          <w:color w:val="FF0000"/>
           <w:sz w:val="24"/>
           <w:szCs w:val="24"/>
         </w:rPr>
@@ -8437,7 +8465,6 @@
       <w:r>
         <w:rPr>
           <w:rFonts w:ascii="Times New Roman" w:eastAsia="Times New Roman" w:hAnsi="Times New Roman" w:cs="Times New Roman"/>
-          <w:color w:val="FF0000"/>
           <w:sz w:val="24"/>
           <w:szCs w:val="24"/>
         </w:rPr>
@@ -8447,7 +8474,6 @@
       <w:r>
         <w:rPr>
           <w:rFonts w:ascii="Times New Roman" w:eastAsia="Times New Roman" w:hAnsi="Times New Roman" w:cs="Times New Roman"/>
-          <w:color w:val="FF0000"/>
           <w:sz w:val="24"/>
           <w:szCs w:val="24"/>
         </w:rPr>
@@ -8457,7 +8483,6 @@
       <w:r>
         <w:rPr>
           <w:rFonts w:ascii="Times New Roman" w:eastAsia="Times New Roman" w:hAnsi="Times New Roman" w:cs="Times New Roman"/>
-          <w:color w:val="FF0000"/>
           <w:sz w:val="24"/>
           <w:szCs w:val="24"/>
         </w:rPr>
@@ -8467,7 +8492,6 @@
       <w:r>
         <w:rPr>
           <w:rFonts w:ascii="Times New Roman" w:eastAsia="Times New Roman" w:hAnsi="Times New Roman" w:cs="Times New Roman"/>
-          <w:color w:val="FF0000"/>
           <w:sz w:val="24"/>
           <w:szCs w:val="24"/>
         </w:rPr>
@@ -8477,7 +8501,6 @@
       <w:r>
         <w:rPr>
           <w:rFonts w:ascii="Times New Roman" w:eastAsia="Times New Roman" w:hAnsi="Times New Roman" w:cs="Times New Roman"/>
-          <w:color w:val="FF0000"/>
           <w:sz w:val="24"/>
           <w:szCs w:val="24"/>
         </w:rPr>
@@ -8487,7 +8510,6 @@
       <w:r>
         <w:rPr>
           <w:rFonts w:ascii="Times New Roman" w:eastAsia="Times New Roman" w:hAnsi="Times New Roman" w:cs="Times New Roman"/>
-          <w:color w:val="FF0000"/>
           <w:sz w:val="24"/>
           <w:szCs w:val="24"/>
         </w:rPr>
@@ -8497,7 +8519,6 @@
       <w:r>
         <w:rPr>
           <w:rFonts w:ascii="Times New Roman" w:eastAsia="Times New Roman" w:hAnsi="Times New Roman" w:cs="Times New Roman"/>
-          <w:color w:val="FF0000"/>
           <w:sz w:val="24"/>
           <w:szCs w:val="24"/>
         </w:rPr>
@@ -8507,7 +8528,6 @@
       <w:r>
         <w:rPr>
           <w:rFonts w:ascii="Times New Roman" w:eastAsia="Times New Roman" w:hAnsi="Times New Roman" w:cs="Times New Roman"/>
-          <w:color w:val="FF0000"/>
           <w:sz w:val="24"/>
           <w:szCs w:val="24"/>
         </w:rPr>
@@ -8522,7 +8542,6 @@
         <w:jc w:val="both"/>
         <w:rPr>
           <w:rFonts w:ascii="Times New Roman" w:eastAsia="Times New Roman" w:hAnsi="Times New Roman" w:cs="Times New Roman"/>
-          <w:color w:val="FF0000"/>
           <w:sz w:val="24"/>
           <w:szCs w:val="24"/>
         </w:rPr>
@@ -8530,7 +8549,6 @@
       <w:r>
         <w:rPr>
           <w:rFonts w:ascii="Arial" w:eastAsia="Times New Roman" w:hAnsi="Arial" w:cs="Arial"/>
-          <w:color w:val="FF0000"/>
           <w:sz w:val="24"/>
           <w:szCs w:val="24"/>
         </w:rPr>
@@ -8540,7 +8558,6 @@
       <w:r>
         <w:rPr>
           <w:rFonts w:ascii="Times New Roman" w:eastAsia="Times New Roman" w:hAnsi="Times New Roman" w:cs="Times New Roman"/>
-          <w:color w:val="FF0000"/>
           <w:sz w:val="24"/>
           <w:szCs w:val="24"/>
         </w:rPr>
@@ -8550,7 +8567,6 @@
       <w:r>
         <w:rPr>
           <w:rFonts w:ascii="Times New Roman" w:eastAsia="Times New Roman" w:hAnsi="Times New Roman" w:cs="Times New Roman"/>
-          <w:color w:val="FF0000"/>
           <w:sz w:val="24"/>
           <w:szCs w:val="24"/>
         </w:rPr>
@@ -8560,7 +8576,6 @@
       <w:r>
         <w:rPr>
           <w:rFonts w:ascii="Times New Roman" w:eastAsia="Times New Roman" w:hAnsi="Times New Roman" w:cs="Times New Roman"/>
-          <w:color w:val="FF0000"/>
           <w:sz w:val="24"/>
           <w:szCs w:val="24"/>
         </w:rPr>
@@ -8570,17 +8585,15 @@
       <w:r>
         <w:rPr>
           <w:rFonts w:ascii="Times New Roman" w:eastAsia="Times New Roman" w:hAnsi="Times New Roman" w:cs="Times New Roman"/>
-          <w:color w:val="FF0000"/>
-          <w:sz w:val="24"/>
-          <w:szCs w:val="24"/>
-        </w:rPr>
-        <w:t xml:space="preserve"> </w:t>
-      </w:r>
-      <w:proofErr w:type="spellStart"/>
-      <w:r>
-        <w:rPr>
-          <w:rFonts w:ascii="Times New Roman" w:eastAsia="Times New Roman" w:hAnsi="Times New Roman" w:cs="Times New Roman"/>
-          <w:color w:val="FF0000"/>
+          <w:sz w:val="24"/>
+          <w:szCs w:val="24"/>
+        </w:rPr>
+        <w:t xml:space="preserve"> </w:t>
+      </w:r>
+      <w:proofErr w:type="spellStart"/>
+      <w:r>
+        <w:rPr>
+          <w:rFonts w:ascii="Times New Roman" w:eastAsia="Times New Roman" w:hAnsi="Times New Roman" w:cs="Times New Roman"/>
           <w:sz w:val="24"/>
           <w:szCs w:val="24"/>
         </w:rPr>
@@ -8590,7 +8603,6 @@
       <w:r>
         <w:rPr>
           <w:rFonts w:ascii="Times New Roman" w:eastAsia="Times New Roman" w:hAnsi="Times New Roman" w:cs="Times New Roman"/>
-          <w:color w:val="FF0000"/>
           <w:sz w:val="24"/>
           <w:szCs w:val="24"/>
         </w:rPr>
@@ -8600,7 +8612,6 @@
       <w:r>
         <w:rPr>
           <w:rFonts w:ascii="Times New Roman" w:eastAsia="Times New Roman" w:hAnsi="Times New Roman" w:cs="Times New Roman"/>
-          <w:color w:val="FF0000"/>
           <w:sz w:val="24"/>
           <w:szCs w:val="24"/>
         </w:rPr>
@@ -8610,17 +8621,15 @@
       <w:r>
         <w:rPr>
           <w:rFonts w:ascii="Times New Roman" w:eastAsia="Times New Roman" w:hAnsi="Times New Roman" w:cs="Times New Roman"/>
-          <w:color w:val="FF0000"/>
-          <w:sz w:val="24"/>
-          <w:szCs w:val="24"/>
-        </w:rPr>
-        <w:t xml:space="preserve"> </w:t>
-      </w:r>
-      <w:proofErr w:type="spellStart"/>
-      <w:r>
-        <w:rPr>
-          <w:rFonts w:ascii="Times New Roman" w:eastAsia="Times New Roman" w:hAnsi="Times New Roman" w:cs="Times New Roman"/>
-          <w:color w:val="FF0000"/>
+          <w:sz w:val="24"/>
+          <w:szCs w:val="24"/>
+        </w:rPr>
+        <w:t xml:space="preserve"> </w:t>
+      </w:r>
+      <w:proofErr w:type="spellStart"/>
+      <w:r>
+        <w:rPr>
+          <w:rFonts w:ascii="Times New Roman" w:eastAsia="Times New Roman" w:hAnsi="Times New Roman" w:cs="Times New Roman"/>
           <w:sz w:val="24"/>
           <w:szCs w:val="24"/>
         </w:rPr>
@@ -8630,17 +8639,15 @@
       <w:r>
         <w:rPr>
           <w:rFonts w:ascii="Times New Roman" w:eastAsia="Times New Roman" w:hAnsi="Times New Roman" w:cs="Times New Roman"/>
-          <w:color w:val="FF0000"/>
-          <w:sz w:val="24"/>
-          <w:szCs w:val="24"/>
-        </w:rPr>
-        <w:t xml:space="preserve"> </w:t>
-      </w:r>
-      <w:proofErr w:type="spellStart"/>
-      <w:r>
-        <w:rPr>
-          <w:rFonts w:ascii="Times New Roman" w:eastAsia="Times New Roman" w:hAnsi="Times New Roman" w:cs="Times New Roman"/>
-          <w:color w:val="FF0000"/>
+          <w:sz w:val="24"/>
+          <w:szCs w:val="24"/>
+        </w:rPr>
+        <w:t xml:space="preserve"> </w:t>
+      </w:r>
+      <w:proofErr w:type="spellStart"/>
+      <w:r>
+        <w:rPr>
+          <w:rFonts w:ascii="Times New Roman" w:eastAsia="Times New Roman" w:hAnsi="Times New Roman" w:cs="Times New Roman"/>
           <w:sz w:val="24"/>
           <w:szCs w:val="24"/>
         </w:rPr>
@@ -8650,17 +8657,15 @@
       <w:r>
         <w:rPr>
           <w:rFonts w:ascii="Times New Roman" w:eastAsia="Times New Roman" w:hAnsi="Times New Roman" w:cs="Times New Roman"/>
-          <w:color w:val="FF0000"/>
-          <w:sz w:val="24"/>
-          <w:szCs w:val="24"/>
-        </w:rPr>
-        <w:t xml:space="preserve"> </w:t>
-      </w:r>
-      <w:proofErr w:type="spellStart"/>
-      <w:r>
-        <w:rPr>
-          <w:rFonts w:ascii="Times New Roman" w:eastAsia="Times New Roman" w:hAnsi="Times New Roman" w:cs="Times New Roman"/>
-          <w:color w:val="FF0000"/>
+          <w:sz w:val="24"/>
+          <w:szCs w:val="24"/>
+        </w:rPr>
+        <w:t xml:space="preserve"> </w:t>
+      </w:r>
+      <w:proofErr w:type="spellStart"/>
+      <w:r>
+        <w:rPr>
+          <w:rFonts w:ascii="Times New Roman" w:eastAsia="Times New Roman" w:hAnsi="Times New Roman" w:cs="Times New Roman"/>
           <w:sz w:val="24"/>
           <w:szCs w:val="24"/>
         </w:rPr>
@@ -8670,7 +8675,6 @@
       <w:r>
         <w:rPr>
           <w:rFonts w:ascii="Times New Roman" w:eastAsia="Times New Roman" w:hAnsi="Times New Roman" w:cs="Times New Roman"/>
-          <w:color w:val="FF0000"/>
           <w:sz w:val="24"/>
           <w:szCs w:val="24"/>
         </w:rPr>
@@ -12909,7 +12913,6 @@
           <w:p>
             <w:pPr>
               <w:spacing w:after="0" w:line="240" w:lineRule="auto"/>
-              <w:jc w:val="center"/>
               <w:rPr>
                 <w:rFonts w:ascii="Arial Narrow" w:eastAsia="Times New Roman" w:hAnsi="Arial Narrow" w:cs="Calibri"/>
                 <w:color w:val="000000"/>
@@ -12918,16 +12921,8 @@
                 <w:lang w:val="en-ID" w:eastAsia="en-ID"/>
               </w:rPr>
             </w:pPr>
-            <w:r>
-              <w:rPr>
-                <w:rFonts w:ascii="Arial Narrow" w:eastAsia="Times New Roman" w:hAnsi="Arial Narrow" w:cs="Calibri"/>
-                <w:color w:val="000000"/>
-                <w:sz w:val="20"/>
-                <w:szCs w:val="20"/>
-                <w:lang w:val="en-ID" w:eastAsia="en-ID"/>
-              </w:rPr>
-              <w:t>1</w:t>
-            </w:r>
+            <w:bookmarkStart w:id="0" w:name="_GoBack"/>
+            <w:bookmarkEnd w:id="0"/>
           </w:p>
         </w:tc>
         <w:tc>
@@ -19850,6 +19845,9 @@
         </w:rPr>
       </w:pPr>
       <w:r>
+        <w:rPr>
+          <w:noProof/>
+        </w:rPr>
         <w:drawing>
           <wp:anchor distT="0" distB="0" distL="114300" distR="114300" simplePos="0" relativeHeight="251662336" behindDoc="0" locked="0" layoutInCell="1" allowOverlap="1" wp14:anchorId="7C1ECE43" wp14:editId="45886099">
             <wp:simplePos x="0" y="0"/>
@@ -20132,6 +20130,7 @@
       <w:r>
         <w:rPr>
           <w:rFonts w:ascii="Times New Roman" w:eastAsia="Times New Roman" w:hAnsi="Times New Roman" w:cs="Times New Roman"/>
+          <w:noProof/>
           <w:sz w:val="24"/>
           <w:szCs w:val="24"/>
         </w:rPr>
@@ -20172,89 +20171,14 @@
                             <w:pPr>
                               <w:wordWrap w:val="0"/>
                             </w:pPr>
-                            <w:proofErr w:type="spellStart"/>
                             <w:r>
                               <w:rPr>
                                 <w:rFonts w:hAnsi="Calibri" w:cs="Arial"/>
                                 <w:color w:val="000000" w:themeColor="text1"/>
                                 <w:kern w:val="24"/>
                               </w:rPr>
-                              <w:t>Disebut</w:t>
+                              <w:t>Disebut juga simpangan kuartil atau rentang</w:t>
                             </w:r>
-                            <w:proofErr w:type="spellEnd"/>
-                            <w:r>
-                              <w:rPr>
-                                <w:rFonts w:hAnsi="Calibri" w:cs="Arial"/>
-                                <w:color w:val="000000" w:themeColor="text1"/>
-                                <w:kern w:val="24"/>
-                              </w:rPr>
-                              <w:t xml:space="preserve"> juga </w:t>
-                            </w:r>
-                            <w:proofErr w:type="spellStart"/>
-                            <w:r>
-                              <w:rPr>
-                                <w:rFonts w:hAnsi="Calibri" w:cs="Arial"/>
-                                <w:color w:val="000000" w:themeColor="text1"/>
-                                <w:kern w:val="24"/>
-                              </w:rPr>
-                              <w:t>simpangan</w:t>
-                            </w:r>
-                            <w:proofErr w:type="spellEnd"/>
-                            <w:r>
-                              <w:rPr>
-                                <w:rFonts w:hAnsi="Calibri" w:cs="Arial"/>
-                                <w:color w:val="000000" w:themeColor="text1"/>
-                                <w:kern w:val="24"/>
-                              </w:rPr>
-                              <w:t xml:space="preserve"> </w:t>
-                            </w:r>
-                            <w:proofErr w:type="spellStart"/>
-                            <w:r>
-                              <w:rPr>
-                                <w:rFonts w:hAnsi="Calibri" w:cs="Arial"/>
-                                <w:color w:val="000000" w:themeColor="text1"/>
-                                <w:kern w:val="24"/>
-                              </w:rPr>
-                              <w:t>kuartil</w:t>
-                            </w:r>
-                            <w:proofErr w:type="spellEnd"/>
-                            <w:r>
-                              <w:rPr>
-                                <w:rFonts w:hAnsi="Calibri" w:cs="Arial"/>
-                                <w:color w:val="000000" w:themeColor="text1"/>
-                                <w:kern w:val="24"/>
-                              </w:rPr>
-                              <w:t xml:space="preserve"> </w:t>
-                            </w:r>
-                            <w:proofErr w:type="spellStart"/>
-                            <w:r>
-                              <w:rPr>
-                                <w:rFonts w:hAnsi="Calibri" w:cs="Arial"/>
-                                <w:color w:val="000000" w:themeColor="text1"/>
-                                <w:kern w:val="24"/>
-                              </w:rPr>
-                              <w:t>atau</w:t>
-                            </w:r>
-                            <w:proofErr w:type="spellEnd"/>
-                            <w:r>
-                              <w:rPr>
-                                <w:rFonts w:hAnsi="Calibri" w:cs="Arial"/>
-                                <w:color w:val="000000" w:themeColor="text1"/>
-                                <w:kern w:val="24"/>
-                              </w:rPr>
-                              <w:t xml:space="preserve"> </w:t>
-                            </w:r>
-                            <w:proofErr w:type="spellStart"/>
-                            <w:proofErr w:type="gramStart"/>
-                            <w:r>
-                              <w:rPr>
-                                <w:rFonts w:hAnsi="Calibri" w:cs="Arial"/>
-                                <w:color w:val="000000" w:themeColor="text1"/>
-                                <w:kern w:val="24"/>
-                              </w:rPr>
-                              <w:t>rentang</w:t>
-                            </w:r>
-                            <w:proofErr w:type="spellEnd"/>
                             <w:r>
                               <w:t xml:space="preserve">  </w:t>
                             </w:r>
@@ -20264,99 +20188,8 @@
                                 <w:color w:val="000000" w:themeColor="text1"/>
                                 <w:kern w:val="24"/>
                               </w:rPr>
-                              <w:t>semi</w:t>
+                              <w:t>semi antar kuartil atau deviasi kuartil</w:t>
                             </w:r>
-                            <w:proofErr w:type="gramEnd"/>
-                            <w:r>
-                              <w:rPr>
-                                <w:rFonts w:hAnsi="Calibri" w:cs="Arial"/>
-                                <w:color w:val="000000" w:themeColor="text1"/>
-                                <w:kern w:val="24"/>
-                              </w:rPr>
-                              <w:t xml:space="preserve"> </w:t>
-                            </w:r>
-                            <w:proofErr w:type="spellStart"/>
-                            <w:r>
-                              <w:rPr>
-                                <w:rFonts w:hAnsi="Calibri" w:cs="Arial"/>
-                                <w:color w:val="000000" w:themeColor="text1"/>
-                                <w:kern w:val="24"/>
-                              </w:rPr>
-                              <w:t>antar</w:t>
-                            </w:r>
-                            <w:proofErr w:type="spellEnd"/>
-                            <w:r>
-                              <w:rPr>
-                                <w:rFonts w:hAnsi="Calibri" w:cs="Arial"/>
-                                <w:color w:val="000000" w:themeColor="text1"/>
-                                <w:kern w:val="24"/>
-                              </w:rPr>
-                              <w:t xml:space="preserve"> </w:t>
-                            </w:r>
-                            <w:proofErr w:type="spellStart"/>
-                            <w:r>
-                              <w:rPr>
-                                <w:rFonts w:hAnsi="Calibri" w:cs="Arial"/>
-                                <w:color w:val="000000" w:themeColor="text1"/>
-                                <w:kern w:val="24"/>
-                              </w:rPr>
-                              <w:t>kuartil</w:t>
-                            </w:r>
-                            <w:proofErr w:type="spellEnd"/>
-                            <w:r>
-                              <w:rPr>
-                                <w:rFonts w:hAnsi="Calibri" w:cs="Arial"/>
-                                <w:color w:val="000000" w:themeColor="text1"/>
-                                <w:kern w:val="24"/>
-                              </w:rPr>
-                              <w:t xml:space="preserve"> </w:t>
-                            </w:r>
-                            <w:proofErr w:type="spellStart"/>
-                            <w:r>
-                              <w:rPr>
-                                <w:rFonts w:hAnsi="Calibri" w:cs="Arial"/>
-                                <w:color w:val="000000" w:themeColor="text1"/>
-                                <w:kern w:val="24"/>
-                              </w:rPr>
-                              <w:t>atau</w:t>
-                            </w:r>
-                            <w:proofErr w:type="spellEnd"/>
-                            <w:r>
-                              <w:rPr>
-                                <w:rFonts w:hAnsi="Calibri" w:cs="Arial"/>
-                                <w:color w:val="000000" w:themeColor="text1"/>
-                                <w:kern w:val="24"/>
-                              </w:rPr>
-                              <w:t xml:space="preserve"> </w:t>
-                            </w:r>
-                            <w:proofErr w:type="spellStart"/>
-                            <w:r>
-                              <w:rPr>
-                                <w:rFonts w:hAnsi="Calibri" w:cs="Arial"/>
-                                <w:color w:val="000000" w:themeColor="text1"/>
-                                <w:kern w:val="24"/>
-                              </w:rPr>
-                              <w:t>deviasi</w:t>
-                            </w:r>
-                            <w:proofErr w:type="spellEnd"/>
-                            <w:r>
-                              <w:rPr>
-                                <w:rFonts w:hAnsi="Calibri" w:cs="Arial"/>
-                                <w:color w:val="000000" w:themeColor="text1"/>
-                                <w:kern w:val="24"/>
-                              </w:rPr>
-                              <w:t xml:space="preserve"> </w:t>
-                            </w:r>
-                            <w:proofErr w:type="spellStart"/>
-                            <w:r>
-                              <w:rPr>
-                                <w:rFonts w:hAnsi="Calibri" w:cs="Arial"/>
-                                <w:color w:val="000000" w:themeColor="text1"/>
-                                <w:kern w:val="24"/>
-                              </w:rPr>
-                              <w:t>kuartil</w:t>
-                            </w:r>
-                            <w:proofErr w:type="spellEnd"/>
                           </w:p>
                         </w:txbxContent>
                       </wps:txbx>
@@ -20385,89 +20218,14 @@
                       <w:pPr>
                         <w:wordWrap w:val="0"/>
                       </w:pPr>
-                      <w:proofErr w:type="spellStart"/>
                       <w:r>
                         <w:rPr>
                           <w:rFonts w:hAnsi="Calibri" w:cs="Arial"/>
                           <w:color w:val="000000" w:themeColor="text1"/>
                           <w:kern w:val="24"/>
                         </w:rPr>
-                        <w:t>Disebut</w:t>
+                        <w:t>Disebut juga simpangan kuartil atau rentang</w:t>
                       </w:r>
-                      <w:proofErr w:type="spellEnd"/>
-                      <w:r>
-                        <w:rPr>
-                          <w:rFonts w:hAnsi="Calibri" w:cs="Arial"/>
-                          <w:color w:val="000000" w:themeColor="text1"/>
-                          <w:kern w:val="24"/>
-                        </w:rPr>
-                        <w:t xml:space="preserve"> juga </w:t>
-                      </w:r>
-                      <w:proofErr w:type="spellStart"/>
-                      <w:r>
-                        <w:rPr>
-                          <w:rFonts w:hAnsi="Calibri" w:cs="Arial"/>
-                          <w:color w:val="000000" w:themeColor="text1"/>
-                          <w:kern w:val="24"/>
-                        </w:rPr>
-                        <w:t>simpangan</w:t>
-                      </w:r>
-                      <w:proofErr w:type="spellEnd"/>
-                      <w:r>
-                        <w:rPr>
-                          <w:rFonts w:hAnsi="Calibri" w:cs="Arial"/>
-                          <w:color w:val="000000" w:themeColor="text1"/>
-                          <w:kern w:val="24"/>
-                        </w:rPr>
-                        <w:t xml:space="preserve"> </w:t>
-                      </w:r>
-                      <w:proofErr w:type="spellStart"/>
-                      <w:r>
-                        <w:rPr>
-                          <w:rFonts w:hAnsi="Calibri" w:cs="Arial"/>
-                          <w:color w:val="000000" w:themeColor="text1"/>
-                          <w:kern w:val="24"/>
-                        </w:rPr>
-                        <w:t>kuartil</w:t>
-                      </w:r>
-                      <w:proofErr w:type="spellEnd"/>
-                      <w:r>
-                        <w:rPr>
-                          <w:rFonts w:hAnsi="Calibri" w:cs="Arial"/>
-                          <w:color w:val="000000" w:themeColor="text1"/>
-                          <w:kern w:val="24"/>
-                        </w:rPr>
-                        <w:t xml:space="preserve"> </w:t>
-                      </w:r>
-                      <w:proofErr w:type="spellStart"/>
-                      <w:r>
-                        <w:rPr>
-                          <w:rFonts w:hAnsi="Calibri" w:cs="Arial"/>
-                          <w:color w:val="000000" w:themeColor="text1"/>
-                          <w:kern w:val="24"/>
-                        </w:rPr>
-                        <w:t>atau</w:t>
-                      </w:r>
-                      <w:proofErr w:type="spellEnd"/>
-                      <w:r>
-                        <w:rPr>
-                          <w:rFonts w:hAnsi="Calibri" w:cs="Arial"/>
-                          <w:color w:val="000000" w:themeColor="text1"/>
-                          <w:kern w:val="24"/>
-                        </w:rPr>
-                        <w:t xml:space="preserve"> </w:t>
-                      </w:r>
-                      <w:proofErr w:type="spellStart"/>
-                      <w:proofErr w:type="gramStart"/>
-                      <w:r>
-                        <w:rPr>
-                          <w:rFonts w:hAnsi="Calibri" w:cs="Arial"/>
-                          <w:color w:val="000000" w:themeColor="text1"/>
-                          <w:kern w:val="24"/>
-                        </w:rPr>
-                        <w:t>rentang</w:t>
-                      </w:r>
-                      <w:proofErr w:type="spellEnd"/>
                       <w:r>
                         <w:t xml:space="preserve">  </w:t>
                       </w:r>
@@ -20477,99 +20235,8 @@
                           <w:color w:val="000000" w:themeColor="text1"/>
                           <w:kern w:val="24"/>
                         </w:rPr>
-                        <w:t>semi</w:t>
+                        <w:t>semi antar kuartil atau deviasi kuartil</w:t>
                       </w:r>
-                      <w:proofErr w:type="gramEnd"/>
-                      <w:r>
-                        <w:rPr>
-                          <w:rFonts w:hAnsi="Calibri" w:cs="Arial"/>
-                          <w:color w:val="000000" w:themeColor="text1"/>
-                          <w:kern w:val="24"/>
-                        </w:rPr>
-                        <w:t xml:space="preserve"> </w:t>
-                      </w:r>
-                      <w:proofErr w:type="spellStart"/>
-                      <w:r>
-                        <w:rPr>
-                          <w:rFonts w:hAnsi="Calibri" w:cs="Arial"/>
-                          <w:color w:val="000000" w:themeColor="text1"/>
-                          <w:kern w:val="24"/>
-                        </w:rPr>
-                        <w:t>antar</w:t>
-                      </w:r>
-                      <w:proofErr w:type="spellEnd"/>
-                      <w:r>
-                        <w:rPr>
-                          <w:rFonts w:hAnsi="Calibri" w:cs="Arial"/>
-                          <w:color w:val="000000" w:themeColor="text1"/>
-                          <w:kern w:val="24"/>
-                        </w:rPr>
-                        <w:t xml:space="preserve"> </w:t>
-                      </w:r>
-                      <w:proofErr w:type="spellStart"/>
-                      <w:r>
-                        <w:rPr>
-                          <w:rFonts w:hAnsi="Calibri" w:cs="Arial"/>
-                          <w:color w:val="000000" w:themeColor="text1"/>
-                          <w:kern w:val="24"/>
-                        </w:rPr>
-                        <w:t>kuartil</w:t>
-                      </w:r>
-                      <w:proofErr w:type="spellEnd"/>
-                      <w:r>
-                        <w:rPr>
-                          <w:rFonts w:hAnsi="Calibri" w:cs="Arial"/>
-                          <w:color w:val="000000" w:themeColor="text1"/>
-                          <w:kern w:val="24"/>
-                        </w:rPr>
-                        <w:t xml:space="preserve"> </w:t>
-                      </w:r>
-                      <w:proofErr w:type="spellStart"/>
-                      <w:r>
-                        <w:rPr>
-                          <w:rFonts w:hAnsi="Calibri" w:cs="Arial"/>
-                          <w:color w:val="000000" w:themeColor="text1"/>
-                          <w:kern w:val="24"/>
-                        </w:rPr>
-                        <w:t>atau</w:t>
-                      </w:r>
-                      <w:proofErr w:type="spellEnd"/>
-                      <w:r>
-                        <w:rPr>
-                          <w:rFonts w:hAnsi="Calibri" w:cs="Arial"/>
-                          <w:color w:val="000000" w:themeColor="text1"/>
-                          <w:kern w:val="24"/>
-                        </w:rPr>
-                        <w:t xml:space="preserve"> </w:t>
-                      </w:r>
-                      <w:proofErr w:type="spellStart"/>
-                      <w:r>
-                        <w:rPr>
-                          <w:rFonts w:hAnsi="Calibri" w:cs="Arial"/>
-                          <w:color w:val="000000" w:themeColor="text1"/>
-                          <w:kern w:val="24"/>
-                        </w:rPr>
-                        <w:t>deviasi</w:t>
-                      </w:r>
-                      <w:proofErr w:type="spellEnd"/>
-                      <w:r>
-                        <w:rPr>
-                          <w:rFonts w:hAnsi="Calibri" w:cs="Arial"/>
-                          <w:color w:val="000000" w:themeColor="text1"/>
-                          <w:kern w:val="24"/>
-                        </w:rPr>
-                        <w:t xml:space="preserve"> </w:t>
-                      </w:r>
-                      <w:proofErr w:type="spellStart"/>
-                      <w:r>
-                        <w:rPr>
-                          <w:rFonts w:hAnsi="Calibri" w:cs="Arial"/>
-                          <w:color w:val="000000" w:themeColor="text1"/>
-                          <w:kern w:val="24"/>
-                        </w:rPr>
-                        <w:t>kuartil</w:t>
-                      </w:r>
-                      <w:proofErr w:type="spellEnd"/>
                     </w:p>
                   </w:txbxContent>
                 </v:textbox>
@@ -20651,6 +20318,7 @@
       <w:r>
         <w:rPr>
           <w:rFonts w:ascii="Times New Roman" w:eastAsia="Times New Roman" w:hAnsi="Times New Roman" w:cs="Times New Roman"/>
+          <w:noProof/>
           <w:sz w:val="24"/>
           <w:szCs w:val="24"/>
         </w:rPr>
@@ -20774,6 +20442,9 @@
         </w:rPr>
       </w:pPr>
       <w:r>
+        <w:rPr>
+          <w:noProof/>
+        </w:rPr>
         <w:drawing>
           <wp:anchor distT="0" distB="0" distL="114300" distR="114300" simplePos="0" relativeHeight="251666432" behindDoc="0" locked="0" layoutInCell="1" allowOverlap="1" wp14:anchorId="6568C30B" wp14:editId="193D2CC3">
             <wp:simplePos x="0" y="0"/>
@@ -21506,6 +21177,7 @@
       <w:r>
         <w:rPr>
           <w:rFonts w:ascii="Times New Roman" w:eastAsia="Times New Roman" w:hAnsi="Times New Roman" w:cs="Times New Roman"/>
+          <w:noProof/>
           <w:sz w:val="24"/>
           <w:szCs w:val="24"/>
         </w:rPr>
@@ -21762,6 +21434,9 @@
         </w:rPr>
       </w:pPr>
       <w:r>
+        <w:rPr>
+          <w:noProof/>
+        </w:rPr>
         <w:drawing>
           <wp:anchor distT="0" distB="0" distL="114300" distR="114300" simplePos="0" relativeHeight="251668480" behindDoc="0" locked="0" layoutInCell="1" allowOverlap="1" wp14:anchorId="6E07AEA1" wp14:editId="297B18AD">
             <wp:simplePos x="0" y="0"/>
@@ -26375,8 +26050,6 @@
           <w:szCs w:val="24"/>
         </w:rPr>
       </w:pPr>
-      <w:bookmarkStart w:id="0" w:name="_GoBack"/>
-      <w:bookmarkEnd w:id="0"/>
     </w:p>
     <w:p>
       <w:pPr>
@@ -26938,6 +26611,7 @@
     <w:lsdException w:name="HTML Sample" w:semiHidden="1" w:unhideWhenUsed="1"/>
     <w:lsdException w:name="HTML Typewriter" w:semiHidden="1" w:unhideWhenUsed="1"/>
     <w:lsdException w:name="HTML Variable" w:semiHidden="1" w:unhideWhenUsed="1"/>
+    <w:lsdException w:name="Normal Table" w:semiHidden="1" w:unhideWhenUsed="1"/>
     <w:lsdException w:name="annotation subject" w:semiHidden="1" w:unhideWhenUsed="1"/>
     <w:lsdException w:name="No List" w:semiHidden="1" w:unhideWhenUsed="1"/>
     <w:lsdException w:name="Outline List 1" w:semiHidden="1" w:unhideWhenUsed="1"/>
@@ -26980,8 +26654,11 @@
     <w:lsdException w:name="Table Contemporary" w:semiHidden="1" w:unhideWhenUsed="1"/>
     <w:lsdException w:name="Table Elegant" w:semiHidden="1" w:unhideWhenUsed="1"/>
     <w:lsdException w:name="Table Professional" w:semiHidden="1" w:unhideWhenUsed="1"/>
+    <w:lsdException w:name="Table Subtle 1" w:semiHidden="1" w:unhideWhenUsed="1"/>
     <w:lsdException w:name="Table Subtle 2" w:semiHidden="1" w:unhideWhenUsed="1"/>
     <w:lsdException w:name="Table Web 1" w:semiHidden="1" w:unhideWhenUsed="1"/>
+    <w:lsdException w:name="Table Web 2" w:semiHidden="1" w:unhideWhenUsed="1"/>
+    <w:lsdException w:name="Table Web 3" w:semiHidden="1" w:unhideWhenUsed="1"/>
     <w:lsdException w:name="Balloon Text" w:semiHidden="1" w:unhideWhenUsed="1"/>
     <w:lsdException w:name="Table Grid" w:uiPriority="39"/>
     <w:lsdException w:name="Table Theme" w:semiHidden="1" w:unhideWhenUsed="1"/>
@@ -27214,6 +26891,7 @@
   <w:style w:type="character" w:default="1" w:styleId="DefaultParagraphFont">
     <w:name w:val="Default Paragraph Font"/>
     <w:uiPriority w:val="1"/>
+    <w:semiHidden/>
     <w:unhideWhenUsed/>
   </w:style>
   <w:style w:type="table" w:default="1" w:styleId="TableNormal">

</xml_diff>

<commit_message>
Perbaikan Tabel di makalah
</commit_message>
<xml_diff>
--- a/MAKALAH STATISTIKA.docx
+++ b/MAKALAH STATISTIKA.docx
@@ -121,7 +121,7 @@
                     </pic:cNvPicPr>
                   </pic:nvPicPr>
                   <pic:blipFill>
-                    <a:blip r:embed="rId7" cstate="print">
+                    <a:blip r:embed="rId8" cstate="print">
                       <a:extLst>
                         <a:ext uri="{28A0092B-C50C-407E-A947-70E740481C1C}">
                           <a14:useLocalDpi xmlns:a14="http://schemas.microsoft.com/office/drawing/2010/main" val="0"/>
@@ -2300,17 +2300,29 @@
           <w:rFonts w:ascii="Times New Roman" w:eastAsia="Times New Roman" w:hAnsi="Times New Roman" w:cs="Times New Roman"/>
           <w:color w:val="000000"/>
         </w:rPr>
-        <w:t xml:space="preserve">Jakarta, 31 </w:t>
-      </w:r>
-      <w:proofErr w:type="spellStart"/>
-      <w:r>
-        <w:rPr>
-          <w:rFonts w:ascii="Times New Roman" w:eastAsia="Times New Roman" w:hAnsi="Times New Roman" w:cs="Times New Roman"/>
-          <w:color w:val="000000"/>
-        </w:rPr>
-        <w:t>Oktober</w:t>
-      </w:r>
-      <w:proofErr w:type="spellEnd"/>
+        <w:t xml:space="preserve">Jakarta, </w:t>
+      </w:r>
+      <w:r>
+        <w:rPr>
+          <w:rFonts w:ascii="Times New Roman" w:eastAsia="Times New Roman" w:hAnsi="Times New Roman" w:cs="Times New Roman"/>
+          <w:color w:val="000000"/>
+        </w:rPr>
+        <w:t>25</w:t>
+      </w:r>
+      <w:r>
+        <w:rPr>
+          <w:rFonts w:ascii="Times New Roman" w:eastAsia="Times New Roman" w:hAnsi="Times New Roman" w:cs="Times New Roman"/>
+          <w:color w:val="000000"/>
+        </w:rPr>
+        <w:t xml:space="preserve"> </w:t>
+      </w:r>
+      <w:r>
+        <w:rPr>
+          <w:rFonts w:ascii="Times New Roman" w:eastAsia="Times New Roman" w:hAnsi="Times New Roman" w:cs="Times New Roman"/>
+          <w:color w:val="000000"/>
+        </w:rPr>
+        <w:t>November</w:t>
+      </w:r>
       <w:r>
         <w:rPr>
           <w:rFonts w:ascii="Times New Roman" w:eastAsia="Times New Roman" w:hAnsi="Times New Roman" w:cs="Times New Roman"/>
@@ -2318,6 +2330,16 @@
         </w:rPr>
         <w:t xml:space="preserve"> 2019</w:t>
       </w:r>
+    </w:p>
+    <w:p>
+      <w:pPr>
+        <w:spacing w:after="240" w:line="240" w:lineRule="auto"/>
+        <w:rPr>
+          <w:rFonts w:ascii="Times New Roman" w:eastAsia="Times New Roman" w:hAnsi="Times New Roman" w:cs="Times New Roman"/>
+          <w:sz w:val="24"/>
+          <w:szCs w:val="24"/>
+        </w:rPr>
+      </w:pPr>
     </w:p>
     <w:p>
       <w:pPr>
@@ -2451,7 +2473,6 @@
           <w:rFonts w:ascii="Times New Roman" w:eastAsia="Times New Roman" w:hAnsi="Times New Roman" w:cs="Times New Roman"/>
           <w:color w:val="000000"/>
         </w:rPr>
-        <w:lastRenderedPageBreak/>
         <w:t>DAFTAR ISI</w:t>
       </w:r>
     </w:p>
@@ -3149,40 +3170,6 @@
           <w:szCs w:val="24"/>
         </w:rPr>
         <w:br/>
-      </w:r>
-    </w:p>
-    <w:p>
-      <w:pPr>
-        <w:spacing w:before="240" w:after="240" w:line="240" w:lineRule="auto"/>
-        <w:rPr>
-          <w:rFonts w:ascii="Times New Roman" w:eastAsia="Times New Roman" w:hAnsi="Times New Roman" w:cs="Times New Roman"/>
-          <w:sz w:val="24"/>
-          <w:szCs w:val="24"/>
-        </w:rPr>
-      </w:pPr>
-      <w:r>
-        <w:rPr>
-          <w:rFonts w:ascii="Times New Roman" w:eastAsia="Times New Roman" w:hAnsi="Times New Roman" w:cs="Times New Roman"/>
-          <w:color w:val="000000"/>
-        </w:rPr>
-        <w:t> </w:t>
-      </w:r>
-    </w:p>
-    <w:p>
-      <w:pPr>
-        <w:spacing w:before="240" w:after="240" w:line="240" w:lineRule="auto"/>
-        <w:rPr>
-          <w:rFonts w:ascii="Times New Roman" w:eastAsia="Times New Roman" w:hAnsi="Times New Roman" w:cs="Times New Roman"/>
-          <w:sz w:val="24"/>
-          <w:szCs w:val="24"/>
-        </w:rPr>
-      </w:pPr>
-      <w:r>
-        <w:rPr>
-          <w:rFonts w:ascii="Times New Roman" w:eastAsia="Times New Roman" w:hAnsi="Times New Roman" w:cs="Times New Roman"/>
-          <w:color w:val="000000"/>
-        </w:rPr>
-        <w:t> </w:t>
       </w:r>
     </w:p>
     <w:p>
@@ -8088,31 +8075,12 @@
       <w:r>
         <w:rPr>
           <w:rFonts w:ascii="Times New Roman" w:eastAsia="Times New Roman" w:hAnsi="Times New Roman" w:cs="Times New Roman"/>
-          <w:color w:val="000000"/>
-          <w:sz w:val="24"/>
-          <w:szCs w:val="24"/>
-        </w:rPr>
-        <w:lastRenderedPageBreak/>
-        <w:t> </w:t>
-      </w:r>
-    </w:p>
-    <w:p>
-      <w:pPr>
-        <w:spacing w:before="240" w:after="240" w:line="240" w:lineRule="auto"/>
-        <w:rPr>
-          <w:rFonts w:ascii="Times New Roman" w:eastAsia="Times New Roman" w:hAnsi="Times New Roman" w:cs="Times New Roman"/>
-          <w:sz w:val="24"/>
-          <w:szCs w:val="24"/>
-        </w:rPr>
-      </w:pPr>
-      <w:r>
-        <w:rPr>
-          <w:rFonts w:ascii="Times New Roman" w:eastAsia="Times New Roman" w:hAnsi="Times New Roman" w:cs="Times New Roman"/>
           <w:b/>
           <w:bCs/>
           <w:sz w:val="24"/>
           <w:szCs w:val="24"/>
         </w:rPr>
+        <w:lastRenderedPageBreak/>
         <w:t xml:space="preserve">1.4       </w:t>
       </w:r>
       <w:proofErr w:type="spellStart"/>
@@ -8694,35 +8662,6 @@
     <w:p>
       <w:pPr>
         <w:spacing w:before="240" w:after="240" w:line="240" w:lineRule="auto"/>
-        <w:rPr>
-          <w:rFonts w:ascii="Times New Roman" w:eastAsia="Times New Roman" w:hAnsi="Times New Roman" w:cs="Times New Roman"/>
-          <w:sz w:val="24"/>
-          <w:szCs w:val="24"/>
-        </w:rPr>
-      </w:pPr>
-      <w:r>
-        <w:rPr>
-          <w:rFonts w:ascii="Times New Roman" w:eastAsia="Times New Roman" w:hAnsi="Times New Roman" w:cs="Times New Roman"/>
-          <w:color w:val="000000"/>
-          <w:sz w:val="24"/>
-          <w:szCs w:val="24"/>
-        </w:rPr>
-        <w:t> </w:t>
-      </w:r>
-    </w:p>
-    <w:p>
-      <w:pPr>
-        <w:spacing w:after="240" w:line="240" w:lineRule="auto"/>
-        <w:rPr>
-          <w:rFonts w:ascii="Times New Roman" w:eastAsia="Times New Roman" w:hAnsi="Times New Roman" w:cs="Times New Roman"/>
-          <w:sz w:val="24"/>
-          <w:szCs w:val="24"/>
-        </w:rPr>
-      </w:pPr>
-    </w:p>
-    <w:p>
-      <w:pPr>
-        <w:spacing w:before="240" w:after="240" w:line="240" w:lineRule="auto"/>
         <w:jc w:val="center"/>
         <w:rPr>
           <w:rFonts w:ascii="Times New Roman" w:eastAsia="Times New Roman" w:hAnsi="Times New Roman" w:cs="Times New Roman"/>
@@ -11881,7 +11820,6 @@
           <w:sz w:val="24"/>
           <w:szCs w:val="24"/>
         </w:rPr>
-        <w:lastRenderedPageBreak/>
         <w:t xml:space="preserve">·         </w:t>
       </w:r>
       <w:proofErr w:type="spellStart"/>
@@ -12488,16 +12426,6 @@
     </w:p>
     <w:p>
       <w:pPr>
-        <w:spacing w:after="240" w:line="240" w:lineRule="auto"/>
-        <w:rPr>
-          <w:rFonts w:ascii="Times New Roman" w:eastAsia="Times New Roman" w:hAnsi="Times New Roman" w:cs="Times New Roman"/>
-          <w:sz w:val="24"/>
-          <w:szCs w:val="24"/>
-        </w:rPr>
-      </w:pPr>
-    </w:p>
-    <w:p>
-      <w:pPr>
         <w:spacing w:before="240" w:after="240" w:line="240" w:lineRule="auto"/>
         <w:ind w:hanging="360"/>
         <w:jc w:val="both"/>
@@ -12516,6 +12444,7 @@
           <w:sz w:val="24"/>
           <w:szCs w:val="24"/>
         </w:rPr>
+        <w:lastRenderedPageBreak/>
         <w:t>Berikut</w:t>
       </w:r>
       <w:proofErr w:type="spellEnd"/>
@@ -12921,8 +12850,6 @@
                 <w:lang w:val="en-ID" w:eastAsia="en-ID"/>
               </w:rPr>
             </w:pPr>
-            <w:bookmarkStart w:id="0" w:name="_GoBack"/>
-            <w:bookmarkEnd w:id="0"/>
           </w:p>
         </w:tc>
         <w:tc>
@@ -16415,6 +16342,7 @@
         <w:spacing w:before="240" w:after="240" w:line="240" w:lineRule="auto"/>
         <w:rPr>
           <w:rFonts w:ascii="Times New Roman" w:eastAsia="Times New Roman" w:hAnsi="Times New Roman" w:cs="Times New Roman"/>
+          <w:color w:val="000000"/>
           <w:sz w:val="24"/>
           <w:szCs w:val="24"/>
         </w:rPr>
@@ -16466,7 +16394,59 @@
           <w:sz w:val="24"/>
           <w:szCs w:val="24"/>
         </w:rPr>
-        <w:t xml:space="preserve"> Nilai Pendidikan Agama Islam       </w:t>
+        <w:t xml:space="preserve"> Nilai Pendidikan Agama Islam  </w:t>
+      </w:r>
+    </w:p>
+    <w:p>
+      <w:pPr>
+        <w:spacing w:before="240" w:after="240" w:line="240" w:lineRule="auto"/>
+        <w:rPr>
+          <w:rFonts w:ascii="Times New Roman" w:eastAsia="Times New Roman" w:hAnsi="Times New Roman" w:cs="Times New Roman"/>
+          <w:color w:val="000000"/>
+          <w:sz w:val="24"/>
+          <w:szCs w:val="24"/>
+        </w:rPr>
+      </w:pPr>
+    </w:p>
+    <w:p>
+      <w:pPr>
+        <w:spacing w:before="240" w:after="240" w:line="240" w:lineRule="auto"/>
+        <w:rPr>
+          <w:rFonts w:ascii="Times New Roman" w:eastAsia="Times New Roman" w:hAnsi="Times New Roman" w:cs="Times New Roman"/>
+          <w:color w:val="000000"/>
+          <w:sz w:val="24"/>
+          <w:szCs w:val="24"/>
+        </w:rPr>
+      </w:pPr>
+    </w:p>
+    <w:p>
+      <w:pPr>
+        <w:spacing w:before="240" w:after="240" w:line="240" w:lineRule="auto"/>
+        <w:rPr>
+          <w:rFonts w:ascii="Times New Roman" w:eastAsia="Times New Roman" w:hAnsi="Times New Roman" w:cs="Times New Roman"/>
+          <w:color w:val="000000"/>
+          <w:sz w:val="24"/>
+          <w:szCs w:val="24"/>
+        </w:rPr>
+      </w:pPr>
+    </w:p>
+    <w:p>
+      <w:pPr>
+        <w:spacing w:before="240" w:after="240" w:line="240" w:lineRule="auto"/>
+        <w:rPr>
+          <w:rFonts w:ascii="Times New Roman" w:eastAsia="Times New Roman" w:hAnsi="Times New Roman" w:cs="Times New Roman"/>
+          <w:sz w:val="24"/>
+          <w:szCs w:val="24"/>
+        </w:rPr>
+      </w:pPr>
+      <w:r>
+        <w:rPr>
+          <w:rFonts w:ascii="Times New Roman" w:eastAsia="Times New Roman" w:hAnsi="Times New Roman" w:cs="Times New Roman"/>
+          <w:color w:val="000000"/>
+          <w:sz w:val="24"/>
+          <w:szCs w:val="24"/>
+        </w:rPr>
+        <w:t>     </w:t>
       </w:r>
     </w:p>
     <w:p>
@@ -18382,943 +18362,35 @@
           <w:szCs w:val="24"/>
         </w:rPr>
       </w:pPr>
-    </w:p>
-    <w:p>
-      <w:pPr>
-        <w:spacing w:before="240" w:after="240" w:line="240" w:lineRule="auto"/>
-        <w:rPr>
-          <w:rFonts w:ascii="Times New Roman" w:eastAsia="Times New Roman" w:hAnsi="Times New Roman" w:cs="Times New Roman"/>
-          <w:color w:val="000000"/>
-          <w:sz w:val="24"/>
-          <w:szCs w:val="24"/>
-        </w:rPr>
-      </w:pPr>
-      <w:r>
-        <w:rPr>
-          <w:rFonts w:ascii="Times New Roman" w:eastAsia="Times New Roman" w:hAnsi="Times New Roman" w:cs="Times New Roman"/>
-          <w:color w:val="000000"/>
-          <w:sz w:val="24"/>
-          <w:szCs w:val="24"/>
-        </w:rPr>
-        <w:t>        </w:t>
-      </w:r>
-      <w:r>
-        <w:rPr>
+      <w:r>
+        <w:rPr>
+          <w:rFonts w:ascii="Times New Roman" w:eastAsia="Times New Roman" w:hAnsi="Times New Roman" w:cs="Times New Roman"/>
           <w:noProof/>
+          <w:color w:val="000000"/>
+          <w:sz w:val="24"/>
+          <w:szCs w:val="24"/>
         </w:rPr>
         <w:drawing>
-          <wp:inline distT="0" distB="0" distL="0" distR="0" wp14:anchorId="1B29D9C1" wp14:editId="2F937B42">
-            <wp:extent cx="4791075" cy="2724150"/>
-            <wp:effectExtent l="0" t="0" r="9525" b="0"/>
-            <wp:docPr id="2" name="Picture 2"/>
-            <wp:cNvGraphicFramePr>
-              <a:graphicFrameLocks xmlns:a="http://schemas.openxmlformats.org/drawingml/2006/main" noChangeAspect="1"/>
-            </wp:cNvGraphicFramePr>
-            <a:graphic xmlns:a="http://schemas.openxmlformats.org/drawingml/2006/main">
-              <a:graphicData uri="http://schemas.openxmlformats.org/drawingml/2006/picture">
-                <pic:pic xmlns:pic="http://schemas.openxmlformats.org/drawingml/2006/picture">
-                  <pic:nvPicPr>
-                    <pic:cNvPr id="0" name="Picture 2"/>
-                    <pic:cNvPicPr>
-                      <a:picLocks noChangeAspect="1" noChangeArrowheads="1"/>
-                    </pic:cNvPicPr>
-                  </pic:nvPicPr>
-                  <pic:blipFill>
-                    <a:blip r:embed="rId8">
-                      <a:extLst>
-                        <a:ext uri="{28A0092B-C50C-407E-A947-70E740481C1C}">
-                          <a14:useLocalDpi xmlns:a14="http://schemas.microsoft.com/office/drawing/2010/main" val="0"/>
-                        </a:ext>
-                      </a:extLst>
-                    </a:blip>
-                    <a:srcRect/>
-                    <a:stretch>
-                      <a:fillRect/>
-                    </a:stretch>
-                  </pic:blipFill>
-                  <pic:spPr bwMode="auto">
-                    <a:xfrm>
-                      <a:off x="0" y="0"/>
-                      <a:ext cx="4791075" cy="2724150"/>
-                    </a:xfrm>
-                    <a:prstGeom prst="rect">
-                      <a:avLst/>
-                    </a:prstGeom>
-                    <a:noFill/>
-                    <a:ln>
-                      <a:noFill/>
-                    </a:ln>
-                  </pic:spPr>
-                </pic:pic>
-              </a:graphicData>
-            </a:graphic>
-          </wp:inline>
-        </w:drawing>
-      </w:r>
-    </w:p>
-    <w:p>
-      <w:pPr>
-        <w:spacing w:before="240" w:after="240" w:line="240" w:lineRule="auto"/>
-        <w:rPr>
-          <w:rFonts w:ascii="Times New Roman" w:eastAsia="Times New Roman" w:hAnsi="Times New Roman" w:cs="Times New Roman"/>
-          <w:color w:val="000000"/>
-          <w:sz w:val="24"/>
-          <w:szCs w:val="24"/>
-        </w:rPr>
-      </w:pPr>
-      <w:proofErr w:type="spellStart"/>
-      <w:r>
-        <w:rPr>
-          <w:rFonts w:ascii="Times New Roman" w:eastAsia="Times New Roman" w:hAnsi="Times New Roman" w:cs="Times New Roman"/>
-          <w:color w:val="000000"/>
-          <w:sz w:val="24"/>
-          <w:szCs w:val="24"/>
-        </w:rPr>
-        <w:t>Rumus</w:t>
-      </w:r>
-      <w:proofErr w:type="spellEnd"/>
-      <w:r>
-        <w:rPr>
-          <w:rFonts w:ascii="Times New Roman" w:eastAsia="Times New Roman" w:hAnsi="Times New Roman" w:cs="Times New Roman"/>
-          <w:color w:val="000000"/>
-          <w:sz w:val="24"/>
-          <w:szCs w:val="24"/>
-        </w:rPr>
-        <w:t xml:space="preserve"> </w:t>
-      </w:r>
-      <w:proofErr w:type="gramStart"/>
-      <w:r>
-        <w:rPr>
-          <w:rFonts w:ascii="Times New Roman" w:eastAsia="Times New Roman" w:hAnsi="Times New Roman" w:cs="Times New Roman"/>
-          <w:color w:val="000000"/>
-          <w:sz w:val="24"/>
-          <w:szCs w:val="24"/>
-        </w:rPr>
-        <w:t>x :</w:t>
-      </w:r>
-      <w:proofErr w:type="gramEnd"/>
-      <w:r>
-        <w:rPr>
-          <w:rFonts w:ascii="Times New Roman" w:eastAsia="Times New Roman" w:hAnsi="Times New Roman" w:cs="Times New Roman"/>
-          <w:color w:val="000000"/>
-          <w:sz w:val="24"/>
-          <w:szCs w:val="24"/>
-        </w:rPr>
-        <w:t xml:space="preserve"> </w:t>
-      </w:r>
-      <w:r>
-        <w:rPr>
-          <w:rFonts w:ascii="Times New Roman" w:eastAsia="Times New Roman" w:hAnsi="Times New Roman" w:cs="Times New Roman"/>
-          <w:color w:val="000000"/>
-          <w:sz w:val="24"/>
-          <w:szCs w:val="24"/>
-        </w:rPr>
-        <w:t>E13/C13</w:t>
-      </w:r>
-    </w:p>
-    <w:p>
-      <w:pPr>
-        <w:spacing w:before="240" w:after="240" w:line="240" w:lineRule="auto"/>
-        <w:rPr>
-          <w:rFonts w:ascii="Times New Roman" w:eastAsia="Times New Roman" w:hAnsi="Times New Roman" w:cs="Times New Roman"/>
-          <w:sz w:val="24"/>
-          <w:szCs w:val="24"/>
-        </w:rPr>
-      </w:pPr>
-      <w:proofErr w:type="spellStart"/>
-      <w:r>
-        <w:rPr>
-          <w:rFonts w:ascii="Times New Roman" w:eastAsia="Times New Roman" w:hAnsi="Times New Roman" w:cs="Times New Roman"/>
-          <w:color w:val="000000"/>
-          <w:sz w:val="24"/>
-          <w:szCs w:val="24"/>
-        </w:rPr>
-        <w:t>Rumus</w:t>
-      </w:r>
-      <w:proofErr w:type="spellEnd"/>
-      <w:r>
-        <w:rPr>
-          <w:rFonts w:ascii="Times New Roman" w:eastAsia="Times New Roman" w:hAnsi="Times New Roman" w:cs="Times New Roman"/>
-          <w:color w:val="000000"/>
-          <w:sz w:val="24"/>
-          <w:szCs w:val="24"/>
-        </w:rPr>
-        <w:t xml:space="preserve"> </w:t>
-      </w:r>
-      <w:proofErr w:type="gramStart"/>
-      <w:r>
-        <w:rPr>
-          <w:rFonts w:ascii="Times New Roman" w:eastAsia="Times New Roman" w:hAnsi="Times New Roman" w:cs="Times New Roman"/>
-          <w:color w:val="000000"/>
-          <w:sz w:val="24"/>
-          <w:szCs w:val="24"/>
-        </w:rPr>
-        <w:t>Sr :</w:t>
-      </w:r>
-      <w:proofErr w:type="gramEnd"/>
-      <w:r>
-        <w:rPr>
-          <w:rFonts w:ascii="Times New Roman" w:eastAsia="Times New Roman" w:hAnsi="Times New Roman" w:cs="Times New Roman"/>
-          <w:color w:val="000000"/>
-          <w:sz w:val="24"/>
-          <w:szCs w:val="24"/>
-        </w:rPr>
-        <w:t xml:space="preserve"> </w:t>
-      </w:r>
-      <w:r>
-        <w:rPr>
-          <w:rFonts w:ascii="Times New Roman" w:eastAsia="Times New Roman" w:hAnsi="Times New Roman" w:cs="Times New Roman"/>
-          <w:color w:val="000000"/>
-          <w:sz w:val="24"/>
-          <w:szCs w:val="24"/>
-        </w:rPr>
-        <w:t>G13/C13</w:t>
-      </w:r>
-    </w:p>
-    <w:p>
-      <w:pPr>
-        <w:spacing w:after="0" w:line="240" w:lineRule="auto"/>
-        <w:rPr>
-          <w:rFonts w:ascii="Times New Roman" w:eastAsia="Times New Roman" w:hAnsi="Times New Roman" w:cs="Times New Roman"/>
-          <w:sz w:val="24"/>
-          <w:szCs w:val="24"/>
-        </w:rPr>
-      </w:pPr>
-    </w:p>
-    <w:p>
-      <w:pPr>
-        <w:spacing w:before="240" w:after="240" w:line="240" w:lineRule="auto"/>
-        <w:rPr>
-          <w:rFonts w:ascii="Times New Roman" w:eastAsia="Times New Roman" w:hAnsi="Times New Roman" w:cs="Times New Roman"/>
-          <w:sz w:val="24"/>
-          <w:szCs w:val="24"/>
-        </w:rPr>
-      </w:pPr>
-      <w:r>
-        <w:rPr>
-          <w:rFonts w:ascii="Times New Roman" w:eastAsia="Times New Roman" w:hAnsi="Times New Roman" w:cs="Times New Roman"/>
-          <w:b/>
-          <w:bCs/>
-          <w:color w:val="000000"/>
-          <w:sz w:val="24"/>
-          <w:szCs w:val="24"/>
-        </w:rPr>
-        <w:t>3</w:t>
-      </w:r>
-      <w:r>
-        <w:rPr>
-          <w:rFonts w:ascii="Times New Roman" w:eastAsia="Times New Roman" w:hAnsi="Times New Roman" w:cs="Times New Roman"/>
-          <w:b/>
-          <w:bCs/>
-          <w:color w:val="000000"/>
-          <w:sz w:val="24"/>
-          <w:szCs w:val="24"/>
-        </w:rPr>
-        <w:t>.</w:t>
-      </w:r>
-      <w:r>
-        <w:rPr>
-          <w:rFonts w:ascii="Times New Roman" w:eastAsia="Times New Roman" w:hAnsi="Times New Roman" w:cs="Times New Roman"/>
-          <w:b/>
-          <w:bCs/>
-          <w:color w:val="000000"/>
-          <w:sz w:val="24"/>
-          <w:szCs w:val="24"/>
-        </w:rPr>
-        <w:t xml:space="preserve">       </w:t>
-      </w:r>
-      <w:proofErr w:type="spellStart"/>
-      <w:r>
-        <w:rPr>
-          <w:rFonts w:ascii="Times New Roman" w:eastAsia="Times New Roman" w:hAnsi="Times New Roman" w:cs="Times New Roman"/>
-          <w:b/>
-          <w:bCs/>
-          <w:color w:val="000000"/>
-          <w:sz w:val="24"/>
-          <w:szCs w:val="24"/>
-        </w:rPr>
-        <w:t>Simpangan</w:t>
-      </w:r>
-      <w:proofErr w:type="spellEnd"/>
-      <w:r>
-        <w:rPr>
-          <w:rFonts w:ascii="Times New Roman" w:eastAsia="Times New Roman" w:hAnsi="Times New Roman" w:cs="Times New Roman"/>
-          <w:b/>
-          <w:bCs/>
-          <w:color w:val="000000"/>
-          <w:sz w:val="24"/>
-          <w:szCs w:val="24"/>
-        </w:rPr>
-        <w:t xml:space="preserve"> Baku / </w:t>
-      </w:r>
-      <w:proofErr w:type="spellStart"/>
-      <w:r>
-        <w:rPr>
-          <w:rFonts w:ascii="Times New Roman" w:eastAsia="Times New Roman" w:hAnsi="Times New Roman" w:cs="Times New Roman"/>
-          <w:b/>
-          <w:bCs/>
-          <w:color w:val="000000"/>
-          <w:sz w:val="24"/>
-          <w:szCs w:val="24"/>
-        </w:rPr>
-        <w:t>standar</w:t>
-      </w:r>
-      <w:proofErr w:type="spellEnd"/>
-      <w:r>
-        <w:rPr>
-          <w:rFonts w:ascii="Times New Roman" w:eastAsia="Times New Roman" w:hAnsi="Times New Roman" w:cs="Times New Roman"/>
-          <w:b/>
-          <w:bCs/>
-          <w:color w:val="000000"/>
-          <w:sz w:val="24"/>
-          <w:szCs w:val="24"/>
-        </w:rPr>
-        <w:t xml:space="preserve"> </w:t>
-      </w:r>
-      <w:proofErr w:type="spellStart"/>
-      <w:r>
-        <w:rPr>
-          <w:rFonts w:ascii="Times New Roman" w:eastAsia="Times New Roman" w:hAnsi="Times New Roman" w:cs="Times New Roman"/>
-          <w:b/>
-          <w:bCs/>
-          <w:color w:val="000000"/>
-          <w:sz w:val="24"/>
-          <w:szCs w:val="24"/>
-        </w:rPr>
-        <w:t>deviasi</w:t>
-      </w:r>
-      <w:proofErr w:type="spellEnd"/>
-      <w:r>
-        <w:rPr>
-          <w:rFonts w:ascii="Times New Roman" w:eastAsia="Times New Roman" w:hAnsi="Times New Roman" w:cs="Times New Roman"/>
-          <w:b/>
-          <w:bCs/>
-          <w:color w:val="000000"/>
-          <w:sz w:val="24"/>
-          <w:szCs w:val="24"/>
-        </w:rPr>
-        <w:t> </w:t>
-      </w:r>
-    </w:p>
-    <w:p>
-      <w:pPr>
-        <w:spacing w:before="240" w:after="240" w:line="240" w:lineRule="auto"/>
-        <w:ind w:firstLine="720"/>
-        <w:jc w:val="both"/>
-        <w:rPr>
-          <w:rFonts w:ascii="Times New Roman" w:eastAsia="Times New Roman" w:hAnsi="Times New Roman" w:cs="Times New Roman"/>
-          <w:sz w:val="24"/>
-          <w:szCs w:val="24"/>
-        </w:rPr>
-      </w:pPr>
-      <w:proofErr w:type="spellStart"/>
-      <w:r>
-        <w:rPr>
-          <w:rFonts w:ascii="Times New Roman" w:eastAsia="Times New Roman" w:hAnsi="Times New Roman" w:cs="Times New Roman"/>
-          <w:color w:val="000000"/>
-          <w:sz w:val="24"/>
-          <w:szCs w:val="24"/>
-        </w:rPr>
-        <w:t>Simpangan</w:t>
-      </w:r>
-      <w:proofErr w:type="spellEnd"/>
-      <w:r>
-        <w:rPr>
-          <w:rFonts w:ascii="Times New Roman" w:eastAsia="Times New Roman" w:hAnsi="Times New Roman" w:cs="Times New Roman"/>
-          <w:color w:val="000000"/>
-          <w:sz w:val="24"/>
-          <w:szCs w:val="24"/>
-        </w:rPr>
-        <w:t xml:space="preserve"> Baku (S) </w:t>
-      </w:r>
-      <w:proofErr w:type="spellStart"/>
-      <w:r>
-        <w:rPr>
-          <w:rFonts w:ascii="Times New Roman" w:eastAsia="Times New Roman" w:hAnsi="Times New Roman" w:cs="Times New Roman"/>
-          <w:color w:val="000000"/>
-          <w:sz w:val="24"/>
-          <w:szCs w:val="24"/>
-        </w:rPr>
-        <w:t>dari</w:t>
-      </w:r>
-      <w:proofErr w:type="spellEnd"/>
-      <w:r>
-        <w:rPr>
-          <w:rFonts w:ascii="Times New Roman" w:eastAsia="Times New Roman" w:hAnsi="Times New Roman" w:cs="Times New Roman"/>
-          <w:color w:val="000000"/>
-          <w:sz w:val="24"/>
-          <w:szCs w:val="24"/>
-        </w:rPr>
-        <w:t xml:space="preserve"> </w:t>
-      </w:r>
-      <w:proofErr w:type="spellStart"/>
-      <w:r>
-        <w:rPr>
-          <w:rFonts w:ascii="Times New Roman" w:eastAsia="Times New Roman" w:hAnsi="Times New Roman" w:cs="Times New Roman"/>
-          <w:color w:val="000000"/>
-          <w:sz w:val="24"/>
-          <w:szCs w:val="24"/>
-        </w:rPr>
-        <w:t>sekumpulan</w:t>
-      </w:r>
-      <w:proofErr w:type="spellEnd"/>
-      <w:r>
-        <w:rPr>
-          <w:rFonts w:ascii="Times New Roman" w:eastAsia="Times New Roman" w:hAnsi="Times New Roman" w:cs="Times New Roman"/>
-          <w:color w:val="000000"/>
-          <w:sz w:val="24"/>
-          <w:szCs w:val="24"/>
-        </w:rPr>
-        <w:t xml:space="preserve"> </w:t>
-      </w:r>
-      <w:proofErr w:type="spellStart"/>
-      <w:r>
-        <w:rPr>
-          <w:rFonts w:ascii="Times New Roman" w:eastAsia="Times New Roman" w:hAnsi="Times New Roman" w:cs="Times New Roman"/>
-          <w:color w:val="000000"/>
-          <w:sz w:val="24"/>
-          <w:szCs w:val="24"/>
-        </w:rPr>
-        <w:t>bilangan</w:t>
-      </w:r>
-      <w:proofErr w:type="spellEnd"/>
-      <w:r>
-        <w:rPr>
-          <w:rFonts w:ascii="Times New Roman" w:eastAsia="Times New Roman" w:hAnsi="Times New Roman" w:cs="Times New Roman"/>
-          <w:color w:val="000000"/>
-          <w:sz w:val="24"/>
-          <w:szCs w:val="24"/>
-        </w:rPr>
-        <w:t xml:space="preserve"> </w:t>
-      </w:r>
-      <w:proofErr w:type="spellStart"/>
-      <w:r>
-        <w:rPr>
-          <w:rFonts w:ascii="Times New Roman" w:eastAsia="Times New Roman" w:hAnsi="Times New Roman" w:cs="Times New Roman"/>
-          <w:color w:val="000000"/>
-          <w:sz w:val="24"/>
-          <w:szCs w:val="24"/>
-        </w:rPr>
-        <w:t>adalah</w:t>
-      </w:r>
-      <w:proofErr w:type="spellEnd"/>
-      <w:r>
-        <w:rPr>
-          <w:rFonts w:ascii="Times New Roman" w:eastAsia="Times New Roman" w:hAnsi="Times New Roman" w:cs="Times New Roman"/>
-          <w:color w:val="000000"/>
-          <w:sz w:val="24"/>
-          <w:szCs w:val="24"/>
-        </w:rPr>
-        <w:t xml:space="preserve"> </w:t>
-      </w:r>
-      <w:proofErr w:type="spellStart"/>
-      <w:r>
-        <w:rPr>
-          <w:rFonts w:ascii="Times New Roman" w:eastAsia="Times New Roman" w:hAnsi="Times New Roman" w:cs="Times New Roman"/>
-          <w:color w:val="000000"/>
-          <w:sz w:val="24"/>
-          <w:szCs w:val="24"/>
-        </w:rPr>
-        <w:t>akar</w:t>
-      </w:r>
-      <w:proofErr w:type="spellEnd"/>
-      <w:r>
-        <w:rPr>
-          <w:rFonts w:ascii="Times New Roman" w:eastAsia="Times New Roman" w:hAnsi="Times New Roman" w:cs="Times New Roman"/>
-          <w:color w:val="000000"/>
-          <w:sz w:val="24"/>
-          <w:szCs w:val="24"/>
-        </w:rPr>
-        <w:t xml:space="preserve"> </w:t>
-      </w:r>
-      <w:proofErr w:type="spellStart"/>
-      <w:r>
-        <w:rPr>
-          <w:rFonts w:ascii="Times New Roman" w:eastAsia="Times New Roman" w:hAnsi="Times New Roman" w:cs="Times New Roman"/>
-          <w:color w:val="000000"/>
-          <w:sz w:val="24"/>
-          <w:szCs w:val="24"/>
-        </w:rPr>
-        <w:t>dari</w:t>
-      </w:r>
-      <w:proofErr w:type="spellEnd"/>
-      <w:r>
-        <w:rPr>
-          <w:rFonts w:ascii="Times New Roman" w:eastAsia="Times New Roman" w:hAnsi="Times New Roman" w:cs="Times New Roman"/>
-          <w:color w:val="000000"/>
-          <w:sz w:val="24"/>
-          <w:szCs w:val="24"/>
-        </w:rPr>
-        <w:t xml:space="preserve"> </w:t>
-      </w:r>
-      <w:proofErr w:type="spellStart"/>
-      <w:r>
-        <w:rPr>
-          <w:rFonts w:ascii="Times New Roman" w:eastAsia="Times New Roman" w:hAnsi="Times New Roman" w:cs="Times New Roman"/>
-          <w:color w:val="000000"/>
-          <w:sz w:val="24"/>
-          <w:szCs w:val="24"/>
-        </w:rPr>
-        <w:t>jumlah</w:t>
-      </w:r>
-      <w:proofErr w:type="spellEnd"/>
-      <w:r>
-        <w:rPr>
-          <w:rFonts w:ascii="Times New Roman" w:eastAsia="Times New Roman" w:hAnsi="Times New Roman" w:cs="Times New Roman"/>
-          <w:color w:val="000000"/>
-          <w:sz w:val="24"/>
-          <w:szCs w:val="24"/>
-        </w:rPr>
-        <w:t xml:space="preserve"> </w:t>
-      </w:r>
-      <w:proofErr w:type="spellStart"/>
-      <w:r>
-        <w:rPr>
-          <w:rFonts w:ascii="Times New Roman" w:eastAsia="Times New Roman" w:hAnsi="Times New Roman" w:cs="Times New Roman"/>
-          <w:color w:val="000000"/>
-          <w:sz w:val="24"/>
-          <w:szCs w:val="24"/>
-        </w:rPr>
-        <w:t>deviasi</w:t>
-      </w:r>
-      <w:proofErr w:type="spellEnd"/>
-      <w:r>
-        <w:rPr>
-          <w:rFonts w:ascii="Times New Roman" w:eastAsia="Times New Roman" w:hAnsi="Times New Roman" w:cs="Times New Roman"/>
-          <w:color w:val="000000"/>
-          <w:sz w:val="24"/>
-          <w:szCs w:val="24"/>
-        </w:rPr>
-        <w:t xml:space="preserve"> </w:t>
-      </w:r>
-      <w:proofErr w:type="spellStart"/>
-      <w:r>
-        <w:rPr>
-          <w:rFonts w:ascii="Times New Roman" w:eastAsia="Times New Roman" w:hAnsi="Times New Roman" w:cs="Times New Roman"/>
-          <w:color w:val="000000"/>
-          <w:sz w:val="24"/>
-          <w:szCs w:val="24"/>
-        </w:rPr>
-        <w:t>kuadrat</w:t>
-      </w:r>
-      <w:proofErr w:type="spellEnd"/>
-      <w:r>
-        <w:rPr>
-          <w:rFonts w:ascii="Times New Roman" w:eastAsia="Times New Roman" w:hAnsi="Times New Roman" w:cs="Times New Roman"/>
-          <w:color w:val="000000"/>
-          <w:sz w:val="24"/>
-          <w:szCs w:val="24"/>
-        </w:rPr>
-        <w:t xml:space="preserve"> </w:t>
-      </w:r>
-      <w:proofErr w:type="spellStart"/>
-      <w:r>
-        <w:rPr>
-          <w:rFonts w:ascii="Times New Roman" w:eastAsia="Times New Roman" w:hAnsi="Times New Roman" w:cs="Times New Roman"/>
-          <w:color w:val="000000"/>
-          <w:sz w:val="24"/>
-          <w:szCs w:val="24"/>
-        </w:rPr>
-        <w:t>dari</w:t>
-      </w:r>
-      <w:proofErr w:type="spellEnd"/>
-      <w:r>
-        <w:rPr>
-          <w:rFonts w:ascii="Times New Roman" w:eastAsia="Times New Roman" w:hAnsi="Times New Roman" w:cs="Times New Roman"/>
-          <w:color w:val="000000"/>
-          <w:sz w:val="24"/>
-          <w:szCs w:val="24"/>
-        </w:rPr>
-        <w:t xml:space="preserve"> </w:t>
-      </w:r>
-      <w:proofErr w:type="spellStart"/>
-      <w:r>
-        <w:rPr>
-          <w:rFonts w:ascii="Times New Roman" w:eastAsia="Times New Roman" w:hAnsi="Times New Roman" w:cs="Times New Roman"/>
-          <w:color w:val="000000"/>
-          <w:sz w:val="24"/>
-          <w:szCs w:val="24"/>
-        </w:rPr>
-        <w:t>bilangan-bilangan</w:t>
-      </w:r>
-      <w:proofErr w:type="spellEnd"/>
-      <w:r>
-        <w:rPr>
-          <w:rFonts w:ascii="Times New Roman" w:eastAsia="Times New Roman" w:hAnsi="Times New Roman" w:cs="Times New Roman"/>
-          <w:color w:val="000000"/>
-          <w:sz w:val="24"/>
-          <w:szCs w:val="24"/>
-        </w:rPr>
-        <w:t xml:space="preserve"> </w:t>
-      </w:r>
-      <w:proofErr w:type="spellStart"/>
-      <w:r>
-        <w:rPr>
-          <w:rFonts w:ascii="Times New Roman" w:eastAsia="Times New Roman" w:hAnsi="Times New Roman" w:cs="Times New Roman"/>
-          <w:color w:val="000000"/>
-          <w:sz w:val="24"/>
-          <w:szCs w:val="24"/>
-        </w:rPr>
-        <w:t>tersebut</w:t>
-      </w:r>
-      <w:proofErr w:type="spellEnd"/>
-      <w:r>
-        <w:rPr>
-          <w:rFonts w:ascii="Times New Roman" w:eastAsia="Times New Roman" w:hAnsi="Times New Roman" w:cs="Times New Roman"/>
-          <w:color w:val="000000"/>
-          <w:sz w:val="24"/>
-          <w:szCs w:val="24"/>
-        </w:rPr>
-        <w:t xml:space="preserve"> </w:t>
-      </w:r>
-      <w:proofErr w:type="spellStart"/>
-      <w:r>
-        <w:rPr>
-          <w:rFonts w:ascii="Times New Roman" w:eastAsia="Times New Roman" w:hAnsi="Times New Roman" w:cs="Times New Roman"/>
-          <w:color w:val="000000"/>
-          <w:sz w:val="24"/>
-          <w:szCs w:val="24"/>
-        </w:rPr>
-        <w:t>dibagi</w:t>
-      </w:r>
-      <w:proofErr w:type="spellEnd"/>
-      <w:r>
-        <w:rPr>
-          <w:rFonts w:ascii="Times New Roman" w:eastAsia="Times New Roman" w:hAnsi="Times New Roman" w:cs="Times New Roman"/>
-          <w:color w:val="000000"/>
-          <w:sz w:val="24"/>
-          <w:szCs w:val="24"/>
-        </w:rPr>
-        <w:t xml:space="preserve"> </w:t>
-      </w:r>
-      <w:proofErr w:type="spellStart"/>
-      <w:r>
-        <w:rPr>
-          <w:rFonts w:ascii="Times New Roman" w:eastAsia="Times New Roman" w:hAnsi="Times New Roman" w:cs="Times New Roman"/>
-          <w:color w:val="000000"/>
-          <w:sz w:val="24"/>
-          <w:szCs w:val="24"/>
-        </w:rPr>
-        <w:t>dengan</w:t>
-      </w:r>
-      <w:proofErr w:type="spellEnd"/>
-      <w:r>
-        <w:rPr>
-          <w:rFonts w:ascii="Times New Roman" w:eastAsia="Times New Roman" w:hAnsi="Times New Roman" w:cs="Times New Roman"/>
-          <w:color w:val="000000"/>
-          <w:sz w:val="24"/>
-          <w:szCs w:val="24"/>
-        </w:rPr>
-        <w:t xml:space="preserve"> </w:t>
-      </w:r>
-      <w:proofErr w:type="spellStart"/>
-      <w:r>
-        <w:rPr>
-          <w:rFonts w:ascii="Times New Roman" w:eastAsia="Times New Roman" w:hAnsi="Times New Roman" w:cs="Times New Roman"/>
-          <w:color w:val="000000"/>
-          <w:sz w:val="24"/>
-          <w:szCs w:val="24"/>
-        </w:rPr>
-        <w:t>banyaknya</w:t>
-      </w:r>
-      <w:proofErr w:type="spellEnd"/>
-      <w:r>
-        <w:rPr>
-          <w:rFonts w:ascii="Times New Roman" w:eastAsia="Times New Roman" w:hAnsi="Times New Roman" w:cs="Times New Roman"/>
-          <w:color w:val="000000"/>
-          <w:sz w:val="24"/>
-          <w:szCs w:val="24"/>
-        </w:rPr>
-        <w:t xml:space="preserve"> </w:t>
-      </w:r>
-      <w:proofErr w:type="spellStart"/>
-      <w:r>
-        <w:rPr>
-          <w:rFonts w:ascii="Times New Roman" w:eastAsia="Times New Roman" w:hAnsi="Times New Roman" w:cs="Times New Roman"/>
-          <w:color w:val="000000"/>
-          <w:sz w:val="24"/>
-          <w:szCs w:val="24"/>
-        </w:rPr>
-        <w:t>bilangan</w:t>
-      </w:r>
-      <w:proofErr w:type="spellEnd"/>
-      <w:r>
-        <w:rPr>
-          <w:rFonts w:ascii="Times New Roman" w:eastAsia="Times New Roman" w:hAnsi="Times New Roman" w:cs="Times New Roman"/>
-          <w:color w:val="000000"/>
-          <w:sz w:val="24"/>
-          <w:szCs w:val="24"/>
-        </w:rPr>
-        <w:t xml:space="preserve"> </w:t>
-      </w:r>
-      <w:proofErr w:type="spellStart"/>
-      <w:r>
-        <w:rPr>
-          <w:rFonts w:ascii="Times New Roman" w:eastAsia="Times New Roman" w:hAnsi="Times New Roman" w:cs="Times New Roman"/>
-          <w:color w:val="000000"/>
-          <w:sz w:val="24"/>
-          <w:szCs w:val="24"/>
-        </w:rPr>
-        <w:t>atau</w:t>
-      </w:r>
-      <w:proofErr w:type="spellEnd"/>
-      <w:r>
-        <w:rPr>
-          <w:rFonts w:ascii="Times New Roman" w:eastAsia="Times New Roman" w:hAnsi="Times New Roman" w:cs="Times New Roman"/>
-          <w:color w:val="000000"/>
-          <w:sz w:val="24"/>
-          <w:szCs w:val="24"/>
-        </w:rPr>
-        <w:t xml:space="preserve"> </w:t>
-      </w:r>
-      <w:proofErr w:type="spellStart"/>
-      <w:r>
-        <w:rPr>
-          <w:rFonts w:ascii="Times New Roman" w:eastAsia="Times New Roman" w:hAnsi="Times New Roman" w:cs="Times New Roman"/>
-          <w:color w:val="000000"/>
-          <w:sz w:val="24"/>
-          <w:szCs w:val="24"/>
-        </w:rPr>
-        <w:t>akar</w:t>
-      </w:r>
-      <w:proofErr w:type="spellEnd"/>
-      <w:r>
-        <w:rPr>
-          <w:rFonts w:ascii="Times New Roman" w:eastAsia="Times New Roman" w:hAnsi="Times New Roman" w:cs="Times New Roman"/>
-          <w:color w:val="000000"/>
-          <w:sz w:val="24"/>
-          <w:szCs w:val="24"/>
-        </w:rPr>
-        <w:t xml:space="preserve"> </w:t>
-      </w:r>
-      <w:proofErr w:type="spellStart"/>
-      <w:r>
-        <w:rPr>
-          <w:rFonts w:ascii="Times New Roman" w:eastAsia="Times New Roman" w:hAnsi="Times New Roman" w:cs="Times New Roman"/>
-          <w:color w:val="000000"/>
-          <w:sz w:val="24"/>
-          <w:szCs w:val="24"/>
-        </w:rPr>
-        <w:t>dari</w:t>
-      </w:r>
-      <w:proofErr w:type="spellEnd"/>
-      <w:r>
-        <w:rPr>
-          <w:rFonts w:ascii="Times New Roman" w:eastAsia="Times New Roman" w:hAnsi="Times New Roman" w:cs="Times New Roman"/>
-          <w:color w:val="000000"/>
-          <w:sz w:val="24"/>
-          <w:szCs w:val="24"/>
-        </w:rPr>
-        <w:t xml:space="preserve"> rata-rata </w:t>
-      </w:r>
-      <w:proofErr w:type="spellStart"/>
-      <w:r>
-        <w:rPr>
-          <w:rFonts w:ascii="Times New Roman" w:eastAsia="Times New Roman" w:hAnsi="Times New Roman" w:cs="Times New Roman"/>
-          <w:color w:val="000000"/>
-          <w:sz w:val="24"/>
-          <w:szCs w:val="24"/>
-        </w:rPr>
-        <w:t>deviasi</w:t>
-      </w:r>
-      <w:proofErr w:type="spellEnd"/>
-      <w:r>
-        <w:rPr>
-          <w:rFonts w:ascii="Times New Roman" w:eastAsia="Times New Roman" w:hAnsi="Times New Roman" w:cs="Times New Roman"/>
-          <w:color w:val="000000"/>
-          <w:sz w:val="24"/>
-          <w:szCs w:val="24"/>
-        </w:rPr>
-        <w:t xml:space="preserve"> </w:t>
-      </w:r>
-      <w:proofErr w:type="spellStart"/>
-      <w:r>
-        <w:rPr>
-          <w:rFonts w:ascii="Times New Roman" w:eastAsia="Times New Roman" w:hAnsi="Times New Roman" w:cs="Times New Roman"/>
-          <w:color w:val="000000"/>
-          <w:sz w:val="24"/>
-          <w:szCs w:val="24"/>
-        </w:rPr>
-        <w:t>kuadrat</w:t>
-      </w:r>
-      <w:proofErr w:type="spellEnd"/>
-      <w:r>
-        <w:rPr>
-          <w:rFonts w:ascii="Times New Roman" w:eastAsia="Times New Roman" w:hAnsi="Times New Roman" w:cs="Times New Roman"/>
-          <w:color w:val="000000"/>
-          <w:sz w:val="24"/>
-          <w:szCs w:val="24"/>
-        </w:rPr>
-        <w:t>.</w:t>
-      </w:r>
-    </w:p>
-    <w:p>
-      <w:pPr>
-        <w:spacing w:before="240" w:after="240" w:line="240" w:lineRule="auto"/>
-        <w:ind w:left="720"/>
-        <w:rPr>
-          <w:rFonts w:ascii="Times New Roman" w:eastAsia="Times New Roman" w:hAnsi="Times New Roman" w:cs="Times New Roman"/>
-          <w:sz w:val="24"/>
-          <w:szCs w:val="24"/>
-        </w:rPr>
-      </w:pPr>
-      <w:r>
-        <w:rPr>
-          <w:rFonts w:ascii="Times New Roman" w:eastAsia="Times New Roman" w:hAnsi="Times New Roman" w:cs="Times New Roman"/>
-          <w:sz w:val="24"/>
-          <w:szCs w:val="24"/>
-        </w:rPr>
-        <w:t xml:space="preserve">*) Data </w:t>
-      </w:r>
-      <w:proofErr w:type="spellStart"/>
-      <w:r>
-        <w:rPr>
-          <w:rFonts w:ascii="Times New Roman" w:eastAsia="Times New Roman" w:hAnsi="Times New Roman" w:cs="Times New Roman"/>
-          <w:sz w:val="24"/>
-          <w:szCs w:val="24"/>
-        </w:rPr>
-        <w:t>berbobot</w:t>
-      </w:r>
-      <w:proofErr w:type="spellEnd"/>
-      <w:r>
-        <w:rPr>
-          <w:rFonts w:ascii="Times New Roman" w:eastAsia="Times New Roman" w:hAnsi="Times New Roman" w:cs="Times New Roman"/>
-          <w:sz w:val="24"/>
-          <w:szCs w:val="24"/>
-        </w:rPr>
-        <w:t xml:space="preserve"> / </w:t>
-      </w:r>
-      <w:proofErr w:type="spellStart"/>
-      <w:r>
-        <w:rPr>
-          <w:rFonts w:ascii="Times New Roman" w:eastAsia="Times New Roman" w:hAnsi="Times New Roman" w:cs="Times New Roman"/>
-          <w:sz w:val="24"/>
-          <w:szCs w:val="24"/>
-        </w:rPr>
-        <w:t>berkelompok</w:t>
-      </w:r>
-      <w:proofErr w:type="spellEnd"/>
-    </w:p>
-    <w:p>
-      <w:pPr>
-        <w:spacing w:before="240" w:after="240" w:line="240" w:lineRule="auto"/>
-        <w:ind w:left="720"/>
-        <w:rPr>
-          <w:rFonts w:ascii="Times New Roman" w:eastAsia="Times New Roman" w:hAnsi="Times New Roman" w:cs="Times New Roman"/>
-          <w:sz w:val="24"/>
-          <w:szCs w:val="24"/>
-        </w:rPr>
-      </w:pPr>
-      <w:r>
-        <w:rPr>
-          <w:rFonts w:ascii="Times New Roman" w:eastAsia="Times New Roman" w:hAnsi="Times New Roman" w:cs="Times New Roman"/>
-          <w:sz w:val="24"/>
-          <w:szCs w:val="24"/>
-        </w:rPr>
-        <w:t xml:space="preserve">    </w:t>
-      </w:r>
-      <w:proofErr w:type="gramStart"/>
-      <w:r>
-        <w:rPr>
-          <w:rFonts w:ascii="Times New Roman" w:eastAsia="Times New Roman" w:hAnsi="Times New Roman" w:cs="Times New Roman"/>
-          <w:sz w:val="24"/>
-          <w:szCs w:val="24"/>
-        </w:rPr>
-        <w:t>S  =</w:t>
-      </w:r>
-      <w:proofErr w:type="gramEnd"/>
-      <w:r>
-        <w:rPr>
-          <w:rFonts w:ascii="Times New Roman" w:eastAsia="Times New Roman" w:hAnsi="Times New Roman" w:cs="Times New Roman"/>
-          <w:sz w:val="24"/>
-          <w:szCs w:val="24"/>
-        </w:rPr>
-        <w:t>√S                     </w:t>
-      </w:r>
-    </w:p>
-    <w:p>
-      <w:pPr>
-        <w:spacing w:before="240" w:after="240" w:line="240" w:lineRule="auto"/>
-        <w:ind w:left="720"/>
-        <w:rPr>
-          <w:rFonts w:ascii="Times New Roman" w:eastAsia="Times New Roman" w:hAnsi="Times New Roman" w:cs="Times New Roman"/>
-          <w:sz w:val="24"/>
-          <w:szCs w:val="24"/>
-        </w:rPr>
-      </w:pPr>
-      <w:r>
-        <w:rPr>
-          <w:rFonts w:ascii="Times New Roman" w:eastAsia="Times New Roman" w:hAnsi="Times New Roman" w:cs="Times New Roman"/>
-          <w:sz w:val="24"/>
-          <w:szCs w:val="24"/>
-        </w:rPr>
-        <w:t>S2</w:t>
-      </w:r>
-      <w:proofErr w:type="gramStart"/>
-      <w:r>
-        <w:rPr>
-          <w:rFonts w:ascii="Times New Roman" w:eastAsia="Times New Roman" w:hAnsi="Times New Roman" w:cs="Times New Roman"/>
-          <w:sz w:val="24"/>
-          <w:szCs w:val="24"/>
-        </w:rPr>
-        <w:t>=  ∑</w:t>
-      </w:r>
-      <w:proofErr w:type="gramEnd"/>
-      <w:r>
-        <w:rPr>
-          <w:rFonts w:ascii="Times New Roman" w:eastAsia="Times New Roman" w:hAnsi="Times New Roman" w:cs="Times New Roman"/>
-          <w:sz w:val="24"/>
-          <w:szCs w:val="24"/>
-        </w:rPr>
-        <w:t>F</w:t>
-      </w:r>
-    </w:p>
-    <w:p>
-      <w:pPr>
-        <w:spacing w:before="240" w:after="240" w:line="240" w:lineRule="auto"/>
-        <w:ind w:left="720"/>
-        <w:rPr>
-          <w:rFonts w:ascii="Times New Roman" w:eastAsia="Times New Roman" w:hAnsi="Times New Roman" w:cs="Times New Roman"/>
-          <w:sz w:val="24"/>
-          <w:szCs w:val="24"/>
-        </w:rPr>
-      </w:pPr>
-      <w:r>
-        <w:rPr>
-          <w:rFonts w:ascii="Times New Roman" w:eastAsia="Times New Roman" w:hAnsi="Times New Roman" w:cs="Times New Roman"/>
-          <w:color w:val="FF0000"/>
-          <w:sz w:val="24"/>
-          <w:szCs w:val="24"/>
-        </w:rPr>
-        <w:lastRenderedPageBreak/>
-        <w:t> </w:t>
-      </w:r>
-      <w:proofErr w:type="spellStart"/>
-      <w:r>
-        <w:rPr>
-          <w:noProof/>
-        </w:rPr>
-        <w:drawing>
-          <wp:anchor distT="0" distB="0" distL="114300" distR="114300" simplePos="0" relativeHeight="251660288" behindDoc="0" locked="0" layoutInCell="1" allowOverlap="1" wp14:anchorId="47EC6B04" wp14:editId="53D262B3">
+          <wp:anchor distT="0" distB="0" distL="114300" distR="114300" simplePos="0" relativeHeight="251670528" behindDoc="0" locked="0" layoutInCell="1" allowOverlap="1" wp14:anchorId="4C75910A" wp14:editId="5EE28AD4">
             <wp:simplePos x="0" y="0"/>
-            <wp:positionH relativeFrom="column">
-              <wp:posOffset>495300</wp:posOffset>
+            <wp:positionH relativeFrom="margin">
+              <wp:align>center</wp:align>
             </wp:positionH>
             <wp:positionV relativeFrom="paragraph">
-              <wp:posOffset>1905</wp:posOffset>
+              <wp:posOffset>230505</wp:posOffset>
             </wp:positionV>
-            <wp:extent cx="5124450" cy="2085975"/>
-            <wp:effectExtent l="0" t="0" r="0" b="9525"/>
+            <wp:extent cx="5362575" cy="3895725"/>
+            <wp:effectExtent l="0" t="0" r="9525" b="9525"/>
             <wp:wrapThrough wrapText="bothSides">
               <wp:wrapPolygon edited="0">
                 <wp:start x="0" y="0"/>
-                <wp:lineTo x="0" y="21501"/>
-                <wp:lineTo x="21520" y="21501"/>
-                <wp:lineTo x="21520" y="0"/>
+                <wp:lineTo x="0" y="21547"/>
+                <wp:lineTo x="21562" y="21547"/>
+                <wp:lineTo x="21562" y="0"/>
                 <wp:lineTo x="0" y="0"/>
               </wp:wrapPolygon>
             </wp:wrapThrough>
-            <wp:docPr id="1" name="Picture 1"/>
+            <wp:docPr id="11" name="Picture 11"/>
             <wp:cNvGraphicFramePr>
               <a:graphicFrameLocks xmlns:a="http://schemas.openxmlformats.org/drawingml/2006/main" noChangeAspect="1"/>
             </wp:cNvGraphicFramePr>
@@ -19347,7 +18419,7 @@
                   <pic:spPr bwMode="auto">
                     <a:xfrm>
                       <a:off x="0" y="0"/>
-                      <a:ext cx="5124450" cy="2085975"/>
+                      <a:ext cx="5362575" cy="3895725"/>
                     </a:xfrm>
                     <a:prstGeom prst="rect">
                       <a:avLst/>
@@ -19369,37 +18441,976 @@
           </wp:anchor>
         </w:drawing>
       </w:r>
-      <w:proofErr w:type="gramStart"/>
-      <w:r>
-        <w:rPr>
-          <w:rFonts w:ascii="Times New Roman" w:eastAsia="Times New Roman" w:hAnsi="Times New Roman" w:cs="Times New Roman"/>
-          <w:sz w:val="24"/>
-          <w:szCs w:val="24"/>
-        </w:rPr>
-        <w:t>Rumus</w:t>
-      </w:r>
-      <w:proofErr w:type="spellEnd"/>
-      <w:r>
-        <w:rPr>
-          <w:rFonts w:ascii="Times New Roman" w:eastAsia="Times New Roman" w:hAnsi="Times New Roman" w:cs="Times New Roman"/>
-          <w:sz w:val="24"/>
-          <w:szCs w:val="24"/>
-        </w:rPr>
-        <w:t xml:space="preserve"> :</w:t>
-      </w:r>
-      <w:proofErr w:type="gramEnd"/>
-      <w:r>
-        <w:rPr>
-          <w:rFonts w:ascii="Times New Roman" w:eastAsia="Times New Roman" w:hAnsi="Times New Roman" w:cs="Times New Roman"/>
-          <w:sz w:val="24"/>
-          <w:szCs w:val="24"/>
-        </w:rPr>
-        <w:t xml:space="preserve"> =C12*(F12^2)/(C12-1)</w:t>
-      </w:r>
     </w:p>
     <w:p>
       <w:pPr>
         <w:spacing w:before="240" w:after="240" w:line="240" w:lineRule="auto"/>
+        <w:rPr>
+          <w:rFonts w:ascii="Times New Roman" w:eastAsia="Times New Roman" w:hAnsi="Times New Roman" w:cs="Times New Roman"/>
+          <w:color w:val="000000"/>
+          <w:sz w:val="24"/>
+          <w:szCs w:val="24"/>
+        </w:rPr>
+      </w:pPr>
+      <w:r>
+        <w:rPr>
+          <w:rFonts w:ascii="Times New Roman" w:eastAsia="Times New Roman" w:hAnsi="Times New Roman" w:cs="Times New Roman"/>
+          <w:color w:val="000000"/>
+          <w:sz w:val="24"/>
+          <w:szCs w:val="24"/>
+        </w:rPr>
+        <w:t>        </w:t>
+      </w:r>
+    </w:p>
+    <w:p>
+      <w:pPr>
+        <w:spacing w:before="240" w:after="240" w:line="240" w:lineRule="auto"/>
+        <w:rPr>
+          <w:rFonts w:ascii="Times New Roman" w:eastAsia="Times New Roman" w:hAnsi="Times New Roman" w:cs="Times New Roman"/>
+          <w:color w:val="000000"/>
+          <w:sz w:val="24"/>
+          <w:szCs w:val="24"/>
+        </w:rPr>
+      </w:pPr>
+      <w:proofErr w:type="spellStart"/>
+      <w:r>
+        <w:rPr>
+          <w:rFonts w:ascii="Times New Roman" w:eastAsia="Times New Roman" w:hAnsi="Times New Roman" w:cs="Times New Roman"/>
+          <w:color w:val="000000"/>
+          <w:sz w:val="24"/>
+          <w:szCs w:val="24"/>
+        </w:rPr>
+        <w:t>Rumus</w:t>
+      </w:r>
+      <w:proofErr w:type="spellEnd"/>
+      <w:r>
+        <w:rPr>
+          <w:rFonts w:ascii="Times New Roman" w:eastAsia="Times New Roman" w:hAnsi="Times New Roman" w:cs="Times New Roman"/>
+          <w:color w:val="000000"/>
+          <w:sz w:val="24"/>
+          <w:szCs w:val="24"/>
+        </w:rPr>
+        <w:t xml:space="preserve"> </w:t>
+      </w:r>
+      <w:proofErr w:type="gramStart"/>
+      <w:r>
+        <w:rPr>
+          <w:rFonts w:ascii="Times New Roman" w:eastAsia="Times New Roman" w:hAnsi="Times New Roman" w:cs="Times New Roman"/>
+          <w:color w:val="000000"/>
+          <w:sz w:val="24"/>
+          <w:szCs w:val="24"/>
+        </w:rPr>
+        <w:t>x :</w:t>
+      </w:r>
+      <w:proofErr w:type="gramEnd"/>
+      <w:r>
+        <w:rPr>
+          <w:rFonts w:ascii="Times New Roman" w:eastAsia="Times New Roman" w:hAnsi="Times New Roman" w:cs="Times New Roman"/>
+          <w:color w:val="000000"/>
+          <w:sz w:val="24"/>
+          <w:szCs w:val="24"/>
+        </w:rPr>
+        <w:t xml:space="preserve"> </w:t>
+      </w:r>
+      <w:r>
+        <w:rPr>
+          <w:rFonts w:ascii="Times New Roman" w:eastAsia="Times New Roman" w:hAnsi="Times New Roman" w:cs="Times New Roman"/>
+          <w:color w:val="000000"/>
+          <w:sz w:val="24"/>
+          <w:szCs w:val="24"/>
+        </w:rPr>
+        <w:t>E13/C13</w:t>
+      </w:r>
+    </w:p>
+    <w:p>
+      <w:pPr>
+        <w:spacing w:before="240" w:after="240" w:line="240" w:lineRule="auto"/>
+        <w:rPr>
+          <w:rFonts w:ascii="Times New Roman" w:eastAsia="Times New Roman" w:hAnsi="Times New Roman" w:cs="Times New Roman"/>
+          <w:sz w:val="24"/>
+          <w:szCs w:val="24"/>
+        </w:rPr>
+      </w:pPr>
+      <w:proofErr w:type="spellStart"/>
+      <w:r>
+        <w:rPr>
+          <w:rFonts w:ascii="Times New Roman" w:eastAsia="Times New Roman" w:hAnsi="Times New Roman" w:cs="Times New Roman"/>
+          <w:color w:val="000000"/>
+          <w:sz w:val="24"/>
+          <w:szCs w:val="24"/>
+        </w:rPr>
+        <w:t>Rumus</w:t>
+      </w:r>
+      <w:proofErr w:type="spellEnd"/>
+      <w:r>
+        <w:rPr>
+          <w:rFonts w:ascii="Times New Roman" w:eastAsia="Times New Roman" w:hAnsi="Times New Roman" w:cs="Times New Roman"/>
+          <w:color w:val="000000"/>
+          <w:sz w:val="24"/>
+          <w:szCs w:val="24"/>
+        </w:rPr>
+        <w:t xml:space="preserve"> </w:t>
+      </w:r>
+      <w:proofErr w:type="gramStart"/>
+      <w:r>
+        <w:rPr>
+          <w:rFonts w:ascii="Times New Roman" w:eastAsia="Times New Roman" w:hAnsi="Times New Roman" w:cs="Times New Roman"/>
+          <w:color w:val="000000"/>
+          <w:sz w:val="24"/>
+          <w:szCs w:val="24"/>
+        </w:rPr>
+        <w:t>Sr :</w:t>
+      </w:r>
+      <w:proofErr w:type="gramEnd"/>
+      <w:r>
+        <w:rPr>
+          <w:rFonts w:ascii="Times New Roman" w:eastAsia="Times New Roman" w:hAnsi="Times New Roman" w:cs="Times New Roman"/>
+          <w:color w:val="000000"/>
+          <w:sz w:val="24"/>
+          <w:szCs w:val="24"/>
+        </w:rPr>
+        <w:t xml:space="preserve"> </w:t>
+      </w:r>
+      <w:r>
+        <w:rPr>
+          <w:rFonts w:ascii="Times New Roman" w:eastAsia="Times New Roman" w:hAnsi="Times New Roman" w:cs="Times New Roman"/>
+          <w:color w:val="000000"/>
+          <w:sz w:val="24"/>
+          <w:szCs w:val="24"/>
+        </w:rPr>
+        <w:t>G13/C13</w:t>
+      </w:r>
+    </w:p>
+    <w:p>
+      <w:pPr>
+        <w:spacing w:after="0" w:line="240" w:lineRule="auto"/>
+        <w:rPr>
+          <w:rFonts w:ascii="Times New Roman" w:eastAsia="Times New Roman" w:hAnsi="Times New Roman" w:cs="Times New Roman"/>
+          <w:sz w:val="24"/>
+          <w:szCs w:val="24"/>
+        </w:rPr>
+      </w:pPr>
+    </w:p>
+    <w:p>
+      <w:pPr>
+        <w:spacing w:before="240" w:after="240" w:line="240" w:lineRule="auto"/>
+        <w:rPr>
+          <w:rFonts w:ascii="Times New Roman" w:eastAsia="Times New Roman" w:hAnsi="Times New Roman" w:cs="Times New Roman"/>
+          <w:sz w:val="24"/>
+          <w:szCs w:val="24"/>
+        </w:rPr>
+      </w:pPr>
+      <w:r>
+        <w:rPr>
+          <w:rFonts w:ascii="Times New Roman" w:eastAsia="Times New Roman" w:hAnsi="Times New Roman" w:cs="Times New Roman"/>
+          <w:b/>
+          <w:bCs/>
+          <w:color w:val="000000"/>
+          <w:sz w:val="24"/>
+          <w:szCs w:val="24"/>
+        </w:rPr>
+        <w:t>3</w:t>
+      </w:r>
+      <w:r>
+        <w:rPr>
+          <w:rFonts w:ascii="Times New Roman" w:eastAsia="Times New Roman" w:hAnsi="Times New Roman" w:cs="Times New Roman"/>
+          <w:b/>
+          <w:bCs/>
+          <w:color w:val="000000"/>
+          <w:sz w:val="24"/>
+          <w:szCs w:val="24"/>
+        </w:rPr>
+        <w:t>.</w:t>
+      </w:r>
+      <w:r>
+        <w:rPr>
+          <w:rFonts w:ascii="Times New Roman" w:eastAsia="Times New Roman" w:hAnsi="Times New Roman" w:cs="Times New Roman"/>
+          <w:b/>
+          <w:bCs/>
+          <w:color w:val="000000"/>
+          <w:sz w:val="24"/>
+          <w:szCs w:val="24"/>
+        </w:rPr>
+        <w:t xml:space="preserve">       </w:t>
+      </w:r>
+      <w:proofErr w:type="spellStart"/>
+      <w:r>
+        <w:rPr>
+          <w:rFonts w:ascii="Times New Roman" w:eastAsia="Times New Roman" w:hAnsi="Times New Roman" w:cs="Times New Roman"/>
+          <w:b/>
+          <w:bCs/>
+          <w:color w:val="000000"/>
+          <w:sz w:val="24"/>
+          <w:szCs w:val="24"/>
+        </w:rPr>
+        <w:t>Simpangan</w:t>
+      </w:r>
+      <w:proofErr w:type="spellEnd"/>
+      <w:r>
+        <w:rPr>
+          <w:rFonts w:ascii="Times New Roman" w:eastAsia="Times New Roman" w:hAnsi="Times New Roman" w:cs="Times New Roman"/>
+          <w:b/>
+          <w:bCs/>
+          <w:color w:val="000000"/>
+          <w:sz w:val="24"/>
+          <w:szCs w:val="24"/>
+        </w:rPr>
+        <w:t xml:space="preserve"> Baku / </w:t>
+      </w:r>
+      <w:proofErr w:type="spellStart"/>
+      <w:r>
+        <w:rPr>
+          <w:rFonts w:ascii="Times New Roman" w:eastAsia="Times New Roman" w:hAnsi="Times New Roman" w:cs="Times New Roman"/>
+          <w:b/>
+          <w:bCs/>
+          <w:color w:val="000000"/>
+          <w:sz w:val="24"/>
+          <w:szCs w:val="24"/>
+        </w:rPr>
+        <w:t>standar</w:t>
+      </w:r>
+      <w:proofErr w:type="spellEnd"/>
+      <w:r>
+        <w:rPr>
+          <w:rFonts w:ascii="Times New Roman" w:eastAsia="Times New Roman" w:hAnsi="Times New Roman" w:cs="Times New Roman"/>
+          <w:b/>
+          <w:bCs/>
+          <w:color w:val="000000"/>
+          <w:sz w:val="24"/>
+          <w:szCs w:val="24"/>
+        </w:rPr>
+        <w:t xml:space="preserve"> </w:t>
+      </w:r>
+      <w:proofErr w:type="spellStart"/>
+      <w:r>
+        <w:rPr>
+          <w:rFonts w:ascii="Times New Roman" w:eastAsia="Times New Roman" w:hAnsi="Times New Roman" w:cs="Times New Roman"/>
+          <w:b/>
+          <w:bCs/>
+          <w:color w:val="000000"/>
+          <w:sz w:val="24"/>
+          <w:szCs w:val="24"/>
+        </w:rPr>
+        <w:t>deviasi</w:t>
+      </w:r>
+      <w:proofErr w:type="spellEnd"/>
+      <w:r>
+        <w:rPr>
+          <w:rFonts w:ascii="Times New Roman" w:eastAsia="Times New Roman" w:hAnsi="Times New Roman" w:cs="Times New Roman"/>
+          <w:b/>
+          <w:bCs/>
+          <w:color w:val="000000"/>
+          <w:sz w:val="24"/>
+          <w:szCs w:val="24"/>
+        </w:rPr>
+        <w:t> </w:t>
+      </w:r>
+    </w:p>
+    <w:p>
+      <w:pPr>
+        <w:spacing w:before="240" w:after="240" w:line="240" w:lineRule="auto"/>
+        <w:ind w:firstLine="720"/>
+        <w:jc w:val="both"/>
+        <w:rPr>
+          <w:rFonts w:ascii="Times New Roman" w:eastAsia="Times New Roman" w:hAnsi="Times New Roman" w:cs="Times New Roman"/>
+          <w:sz w:val="24"/>
+          <w:szCs w:val="24"/>
+        </w:rPr>
+      </w:pPr>
+      <w:proofErr w:type="spellStart"/>
+      <w:r>
+        <w:rPr>
+          <w:rFonts w:ascii="Times New Roman" w:eastAsia="Times New Roman" w:hAnsi="Times New Roman" w:cs="Times New Roman"/>
+          <w:color w:val="000000"/>
+          <w:sz w:val="24"/>
+          <w:szCs w:val="24"/>
+        </w:rPr>
+        <w:t>Simpangan</w:t>
+      </w:r>
+      <w:proofErr w:type="spellEnd"/>
+      <w:r>
+        <w:rPr>
+          <w:rFonts w:ascii="Times New Roman" w:eastAsia="Times New Roman" w:hAnsi="Times New Roman" w:cs="Times New Roman"/>
+          <w:color w:val="000000"/>
+          <w:sz w:val="24"/>
+          <w:szCs w:val="24"/>
+        </w:rPr>
+        <w:t xml:space="preserve"> Baku (S) </w:t>
+      </w:r>
+      <w:proofErr w:type="spellStart"/>
+      <w:r>
+        <w:rPr>
+          <w:rFonts w:ascii="Times New Roman" w:eastAsia="Times New Roman" w:hAnsi="Times New Roman" w:cs="Times New Roman"/>
+          <w:color w:val="000000"/>
+          <w:sz w:val="24"/>
+          <w:szCs w:val="24"/>
+        </w:rPr>
+        <w:t>dari</w:t>
+      </w:r>
+      <w:proofErr w:type="spellEnd"/>
+      <w:r>
+        <w:rPr>
+          <w:rFonts w:ascii="Times New Roman" w:eastAsia="Times New Roman" w:hAnsi="Times New Roman" w:cs="Times New Roman"/>
+          <w:color w:val="000000"/>
+          <w:sz w:val="24"/>
+          <w:szCs w:val="24"/>
+        </w:rPr>
+        <w:t xml:space="preserve"> </w:t>
+      </w:r>
+      <w:proofErr w:type="spellStart"/>
+      <w:r>
+        <w:rPr>
+          <w:rFonts w:ascii="Times New Roman" w:eastAsia="Times New Roman" w:hAnsi="Times New Roman" w:cs="Times New Roman"/>
+          <w:color w:val="000000"/>
+          <w:sz w:val="24"/>
+          <w:szCs w:val="24"/>
+        </w:rPr>
+        <w:t>sekumpulan</w:t>
+      </w:r>
+      <w:proofErr w:type="spellEnd"/>
+      <w:r>
+        <w:rPr>
+          <w:rFonts w:ascii="Times New Roman" w:eastAsia="Times New Roman" w:hAnsi="Times New Roman" w:cs="Times New Roman"/>
+          <w:color w:val="000000"/>
+          <w:sz w:val="24"/>
+          <w:szCs w:val="24"/>
+        </w:rPr>
+        <w:t xml:space="preserve"> </w:t>
+      </w:r>
+      <w:proofErr w:type="spellStart"/>
+      <w:r>
+        <w:rPr>
+          <w:rFonts w:ascii="Times New Roman" w:eastAsia="Times New Roman" w:hAnsi="Times New Roman" w:cs="Times New Roman"/>
+          <w:color w:val="000000"/>
+          <w:sz w:val="24"/>
+          <w:szCs w:val="24"/>
+        </w:rPr>
+        <w:t>bilangan</w:t>
+      </w:r>
+      <w:proofErr w:type="spellEnd"/>
+      <w:r>
+        <w:rPr>
+          <w:rFonts w:ascii="Times New Roman" w:eastAsia="Times New Roman" w:hAnsi="Times New Roman" w:cs="Times New Roman"/>
+          <w:color w:val="000000"/>
+          <w:sz w:val="24"/>
+          <w:szCs w:val="24"/>
+        </w:rPr>
+        <w:t xml:space="preserve"> </w:t>
+      </w:r>
+      <w:proofErr w:type="spellStart"/>
+      <w:r>
+        <w:rPr>
+          <w:rFonts w:ascii="Times New Roman" w:eastAsia="Times New Roman" w:hAnsi="Times New Roman" w:cs="Times New Roman"/>
+          <w:color w:val="000000"/>
+          <w:sz w:val="24"/>
+          <w:szCs w:val="24"/>
+        </w:rPr>
+        <w:t>adalah</w:t>
+      </w:r>
+      <w:proofErr w:type="spellEnd"/>
+      <w:r>
+        <w:rPr>
+          <w:rFonts w:ascii="Times New Roman" w:eastAsia="Times New Roman" w:hAnsi="Times New Roman" w:cs="Times New Roman"/>
+          <w:color w:val="000000"/>
+          <w:sz w:val="24"/>
+          <w:szCs w:val="24"/>
+        </w:rPr>
+        <w:t xml:space="preserve"> </w:t>
+      </w:r>
+      <w:proofErr w:type="spellStart"/>
+      <w:r>
+        <w:rPr>
+          <w:rFonts w:ascii="Times New Roman" w:eastAsia="Times New Roman" w:hAnsi="Times New Roman" w:cs="Times New Roman"/>
+          <w:color w:val="000000"/>
+          <w:sz w:val="24"/>
+          <w:szCs w:val="24"/>
+        </w:rPr>
+        <w:t>akar</w:t>
+      </w:r>
+      <w:proofErr w:type="spellEnd"/>
+      <w:r>
+        <w:rPr>
+          <w:rFonts w:ascii="Times New Roman" w:eastAsia="Times New Roman" w:hAnsi="Times New Roman" w:cs="Times New Roman"/>
+          <w:color w:val="000000"/>
+          <w:sz w:val="24"/>
+          <w:szCs w:val="24"/>
+        </w:rPr>
+        <w:t xml:space="preserve"> </w:t>
+      </w:r>
+      <w:proofErr w:type="spellStart"/>
+      <w:r>
+        <w:rPr>
+          <w:rFonts w:ascii="Times New Roman" w:eastAsia="Times New Roman" w:hAnsi="Times New Roman" w:cs="Times New Roman"/>
+          <w:color w:val="000000"/>
+          <w:sz w:val="24"/>
+          <w:szCs w:val="24"/>
+        </w:rPr>
+        <w:t>dari</w:t>
+      </w:r>
+      <w:proofErr w:type="spellEnd"/>
+      <w:r>
+        <w:rPr>
+          <w:rFonts w:ascii="Times New Roman" w:eastAsia="Times New Roman" w:hAnsi="Times New Roman" w:cs="Times New Roman"/>
+          <w:color w:val="000000"/>
+          <w:sz w:val="24"/>
+          <w:szCs w:val="24"/>
+        </w:rPr>
+        <w:t xml:space="preserve"> </w:t>
+      </w:r>
+      <w:proofErr w:type="spellStart"/>
+      <w:r>
+        <w:rPr>
+          <w:rFonts w:ascii="Times New Roman" w:eastAsia="Times New Roman" w:hAnsi="Times New Roman" w:cs="Times New Roman"/>
+          <w:color w:val="000000"/>
+          <w:sz w:val="24"/>
+          <w:szCs w:val="24"/>
+        </w:rPr>
+        <w:t>jumlah</w:t>
+      </w:r>
+      <w:proofErr w:type="spellEnd"/>
+      <w:r>
+        <w:rPr>
+          <w:rFonts w:ascii="Times New Roman" w:eastAsia="Times New Roman" w:hAnsi="Times New Roman" w:cs="Times New Roman"/>
+          <w:color w:val="000000"/>
+          <w:sz w:val="24"/>
+          <w:szCs w:val="24"/>
+        </w:rPr>
+        <w:t xml:space="preserve"> </w:t>
+      </w:r>
+      <w:proofErr w:type="spellStart"/>
+      <w:r>
+        <w:rPr>
+          <w:rFonts w:ascii="Times New Roman" w:eastAsia="Times New Roman" w:hAnsi="Times New Roman" w:cs="Times New Roman"/>
+          <w:color w:val="000000"/>
+          <w:sz w:val="24"/>
+          <w:szCs w:val="24"/>
+        </w:rPr>
+        <w:t>deviasi</w:t>
+      </w:r>
+      <w:proofErr w:type="spellEnd"/>
+      <w:r>
+        <w:rPr>
+          <w:rFonts w:ascii="Times New Roman" w:eastAsia="Times New Roman" w:hAnsi="Times New Roman" w:cs="Times New Roman"/>
+          <w:color w:val="000000"/>
+          <w:sz w:val="24"/>
+          <w:szCs w:val="24"/>
+        </w:rPr>
+        <w:t xml:space="preserve"> </w:t>
+      </w:r>
+      <w:proofErr w:type="spellStart"/>
+      <w:r>
+        <w:rPr>
+          <w:rFonts w:ascii="Times New Roman" w:eastAsia="Times New Roman" w:hAnsi="Times New Roman" w:cs="Times New Roman"/>
+          <w:color w:val="000000"/>
+          <w:sz w:val="24"/>
+          <w:szCs w:val="24"/>
+        </w:rPr>
+        <w:t>kuadrat</w:t>
+      </w:r>
+      <w:proofErr w:type="spellEnd"/>
+      <w:r>
+        <w:rPr>
+          <w:rFonts w:ascii="Times New Roman" w:eastAsia="Times New Roman" w:hAnsi="Times New Roman" w:cs="Times New Roman"/>
+          <w:color w:val="000000"/>
+          <w:sz w:val="24"/>
+          <w:szCs w:val="24"/>
+        </w:rPr>
+        <w:t xml:space="preserve"> </w:t>
+      </w:r>
+      <w:proofErr w:type="spellStart"/>
+      <w:r>
+        <w:rPr>
+          <w:rFonts w:ascii="Times New Roman" w:eastAsia="Times New Roman" w:hAnsi="Times New Roman" w:cs="Times New Roman"/>
+          <w:color w:val="000000"/>
+          <w:sz w:val="24"/>
+          <w:szCs w:val="24"/>
+        </w:rPr>
+        <w:t>dari</w:t>
+      </w:r>
+      <w:proofErr w:type="spellEnd"/>
+      <w:r>
+        <w:rPr>
+          <w:rFonts w:ascii="Times New Roman" w:eastAsia="Times New Roman" w:hAnsi="Times New Roman" w:cs="Times New Roman"/>
+          <w:color w:val="000000"/>
+          <w:sz w:val="24"/>
+          <w:szCs w:val="24"/>
+        </w:rPr>
+        <w:t xml:space="preserve"> </w:t>
+      </w:r>
+      <w:proofErr w:type="spellStart"/>
+      <w:r>
+        <w:rPr>
+          <w:rFonts w:ascii="Times New Roman" w:eastAsia="Times New Roman" w:hAnsi="Times New Roman" w:cs="Times New Roman"/>
+          <w:color w:val="000000"/>
+          <w:sz w:val="24"/>
+          <w:szCs w:val="24"/>
+        </w:rPr>
+        <w:t>bilangan-bilangan</w:t>
+      </w:r>
+      <w:proofErr w:type="spellEnd"/>
+      <w:r>
+        <w:rPr>
+          <w:rFonts w:ascii="Times New Roman" w:eastAsia="Times New Roman" w:hAnsi="Times New Roman" w:cs="Times New Roman"/>
+          <w:color w:val="000000"/>
+          <w:sz w:val="24"/>
+          <w:szCs w:val="24"/>
+        </w:rPr>
+        <w:t xml:space="preserve"> </w:t>
+      </w:r>
+      <w:proofErr w:type="spellStart"/>
+      <w:r>
+        <w:rPr>
+          <w:rFonts w:ascii="Times New Roman" w:eastAsia="Times New Roman" w:hAnsi="Times New Roman" w:cs="Times New Roman"/>
+          <w:color w:val="000000"/>
+          <w:sz w:val="24"/>
+          <w:szCs w:val="24"/>
+        </w:rPr>
+        <w:t>tersebut</w:t>
+      </w:r>
+      <w:proofErr w:type="spellEnd"/>
+      <w:r>
+        <w:rPr>
+          <w:rFonts w:ascii="Times New Roman" w:eastAsia="Times New Roman" w:hAnsi="Times New Roman" w:cs="Times New Roman"/>
+          <w:color w:val="000000"/>
+          <w:sz w:val="24"/>
+          <w:szCs w:val="24"/>
+        </w:rPr>
+        <w:t xml:space="preserve"> </w:t>
+      </w:r>
+      <w:proofErr w:type="spellStart"/>
+      <w:r>
+        <w:rPr>
+          <w:rFonts w:ascii="Times New Roman" w:eastAsia="Times New Roman" w:hAnsi="Times New Roman" w:cs="Times New Roman"/>
+          <w:color w:val="000000"/>
+          <w:sz w:val="24"/>
+          <w:szCs w:val="24"/>
+        </w:rPr>
+        <w:t>dibagi</w:t>
+      </w:r>
+      <w:proofErr w:type="spellEnd"/>
+      <w:r>
+        <w:rPr>
+          <w:rFonts w:ascii="Times New Roman" w:eastAsia="Times New Roman" w:hAnsi="Times New Roman" w:cs="Times New Roman"/>
+          <w:color w:val="000000"/>
+          <w:sz w:val="24"/>
+          <w:szCs w:val="24"/>
+        </w:rPr>
+        <w:t xml:space="preserve"> </w:t>
+      </w:r>
+      <w:proofErr w:type="spellStart"/>
+      <w:r>
+        <w:rPr>
+          <w:rFonts w:ascii="Times New Roman" w:eastAsia="Times New Roman" w:hAnsi="Times New Roman" w:cs="Times New Roman"/>
+          <w:color w:val="000000"/>
+          <w:sz w:val="24"/>
+          <w:szCs w:val="24"/>
+        </w:rPr>
+        <w:t>dengan</w:t>
+      </w:r>
+      <w:proofErr w:type="spellEnd"/>
+      <w:r>
+        <w:rPr>
+          <w:rFonts w:ascii="Times New Roman" w:eastAsia="Times New Roman" w:hAnsi="Times New Roman" w:cs="Times New Roman"/>
+          <w:color w:val="000000"/>
+          <w:sz w:val="24"/>
+          <w:szCs w:val="24"/>
+        </w:rPr>
+        <w:t xml:space="preserve"> </w:t>
+      </w:r>
+      <w:proofErr w:type="spellStart"/>
+      <w:r>
+        <w:rPr>
+          <w:rFonts w:ascii="Times New Roman" w:eastAsia="Times New Roman" w:hAnsi="Times New Roman" w:cs="Times New Roman"/>
+          <w:color w:val="000000"/>
+          <w:sz w:val="24"/>
+          <w:szCs w:val="24"/>
+        </w:rPr>
+        <w:t>banyaknya</w:t>
+      </w:r>
+      <w:proofErr w:type="spellEnd"/>
+      <w:r>
+        <w:rPr>
+          <w:rFonts w:ascii="Times New Roman" w:eastAsia="Times New Roman" w:hAnsi="Times New Roman" w:cs="Times New Roman"/>
+          <w:color w:val="000000"/>
+          <w:sz w:val="24"/>
+          <w:szCs w:val="24"/>
+        </w:rPr>
+        <w:t xml:space="preserve"> </w:t>
+      </w:r>
+      <w:proofErr w:type="spellStart"/>
+      <w:r>
+        <w:rPr>
+          <w:rFonts w:ascii="Times New Roman" w:eastAsia="Times New Roman" w:hAnsi="Times New Roman" w:cs="Times New Roman"/>
+          <w:color w:val="000000"/>
+          <w:sz w:val="24"/>
+          <w:szCs w:val="24"/>
+        </w:rPr>
+        <w:t>bilangan</w:t>
+      </w:r>
+      <w:proofErr w:type="spellEnd"/>
+      <w:r>
+        <w:rPr>
+          <w:rFonts w:ascii="Times New Roman" w:eastAsia="Times New Roman" w:hAnsi="Times New Roman" w:cs="Times New Roman"/>
+          <w:color w:val="000000"/>
+          <w:sz w:val="24"/>
+          <w:szCs w:val="24"/>
+        </w:rPr>
+        <w:t xml:space="preserve"> </w:t>
+      </w:r>
+      <w:proofErr w:type="spellStart"/>
+      <w:r>
+        <w:rPr>
+          <w:rFonts w:ascii="Times New Roman" w:eastAsia="Times New Roman" w:hAnsi="Times New Roman" w:cs="Times New Roman"/>
+          <w:color w:val="000000"/>
+          <w:sz w:val="24"/>
+          <w:szCs w:val="24"/>
+        </w:rPr>
+        <w:t>atau</w:t>
+      </w:r>
+      <w:proofErr w:type="spellEnd"/>
+      <w:r>
+        <w:rPr>
+          <w:rFonts w:ascii="Times New Roman" w:eastAsia="Times New Roman" w:hAnsi="Times New Roman" w:cs="Times New Roman"/>
+          <w:color w:val="000000"/>
+          <w:sz w:val="24"/>
+          <w:szCs w:val="24"/>
+        </w:rPr>
+        <w:t xml:space="preserve"> </w:t>
+      </w:r>
+      <w:proofErr w:type="spellStart"/>
+      <w:r>
+        <w:rPr>
+          <w:rFonts w:ascii="Times New Roman" w:eastAsia="Times New Roman" w:hAnsi="Times New Roman" w:cs="Times New Roman"/>
+          <w:color w:val="000000"/>
+          <w:sz w:val="24"/>
+          <w:szCs w:val="24"/>
+        </w:rPr>
+        <w:t>akar</w:t>
+      </w:r>
+      <w:proofErr w:type="spellEnd"/>
+      <w:r>
+        <w:rPr>
+          <w:rFonts w:ascii="Times New Roman" w:eastAsia="Times New Roman" w:hAnsi="Times New Roman" w:cs="Times New Roman"/>
+          <w:color w:val="000000"/>
+          <w:sz w:val="24"/>
+          <w:szCs w:val="24"/>
+        </w:rPr>
+        <w:t xml:space="preserve"> </w:t>
+      </w:r>
+      <w:proofErr w:type="spellStart"/>
+      <w:r>
+        <w:rPr>
+          <w:rFonts w:ascii="Times New Roman" w:eastAsia="Times New Roman" w:hAnsi="Times New Roman" w:cs="Times New Roman"/>
+          <w:color w:val="000000"/>
+          <w:sz w:val="24"/>
+          <w:szCs w:val="24"/>
+        </w:rPr>
+        <w:t>dari</w:t>
+      </w:r>
+      <w:proofErr w:type="spellEnd"/>
+      <w:r>
+        <w:rPr>
+          <w:rFonts w:ascii="Times New Roman" w:eastAsia="Times New Roman" w:hAnsi="Times New Roman" w:cs="Times New Roman"/>
+          <w:color w:val="000000"/>
+          <w:sz w:val="24"/>
+          <w:szCs w:val="24"/>
+        </w:rPr>
+        <w:t xml:space="preserve"> rata-rata </w:t>
+      </w:r>
+      <w:proofErr w:type="spellStart"/>
+      <w:r>
+        <w:rPr>
+          <w:rFonts w:ascii="Times New Roman" w:eastAsia="Times New Roman" w:hAnsi="Times New Roman" w:cs="Times New Roman"/>
+          <w:color w:val="000000"/>
+          <w:sz w:val="24"/>
+          <w:szCs w:val="24"/>
+        </w:rPr>
+        <w:t>deviasi</w:t>
+      </w:r>
+      <w:proofErr w:type="spellEnd"/>
+      <w:r>
+        <w:rPr>
+          <w:rFonts w:ascii="Times New Roman" w:eastAsia="Times New Roman" w:hAnsi="Times New Roman" w:cs="Times New Roman"/>
+          <w:color w:val="000000"/>
+          <w:sz w:val="24"/>
+          <w:szCs w:val="24"/>
+        </w:rPr>
+        <w:t xml:space="preserve"> </w:t>
+      </w:r>
+      <w:proofErr w:type="spellStart"/>
+      <w:r>
+        <w:rPr>
+          <w:rFonts w:ascii="Times New Roman" w:eastAsia="Times New Roman" w:hAnsi="Times New Roman" w:cs="Times New Roman"/>
+          <w:color w:val="000000"/>
+          <w:sz w:val="24"/>
+          <w:szCs w:val="24"/>
+        </w:rPr>
+        <w:t>kuadrat</w:t>
+      </w:r>
+      <w:proofErr w:type="spellEnd"/>
+      <w:r>
+        <w:rPr>
+          <w:rFonts w:ascii="Times New Roman" w:eastAsia="Times New Roman" w:hAnsi="Times New Roman" w:cs="Times New Roman"/>
+          <w:color w:val="000000"/>
+          <w:sz w:val="24"/>
+          <w:szCs w:val="24"/>
+        </w:rPr>
+        <w:t>.</w:t>
+      </w:r>
+    </w:p>
+    <w:p>
+      <w:pPr>
+        <w:spacing w:before="240" w:after="240" w:line="240" w:lineRule="auto"/>
+        <w:ind w:firstLine="720"/>
+        <w:jc w:val="both"/>
+        <w:rPr>
+          <w:rFonts w:ascii="Times New Roman" w:eastAsia="Times New Roman" w:hAnsi="Times New Roman" w:cs="Times New Roman"/>
+          <w:sz w:val="24"/>
+          <w:szCs w:val="24"/>
+        </w:rPr>
+      </w:pPr>
+      <w:r>
+        <w:rPr>
+          <w:rFonts w:ascii="Times New Roman" w:eastAsia="Times New Roman" w:hAnsi="Times New Roman" w:cs="Times New Roman"/>
+          <w:sz w:val="24"/>
+          <w:szCs w:val="24"/>
+        </w:rPr>
+        <w:lastRenderedPageBreak/>
+        <w:t xml:space="preserve">*) Data </w:t>
+      </w:r>
+      <w:proofErr w:type="spellStart"/>
+      <w:r>
+        <w:rPr>
+          <w:rFonts w:ascii="Times New Roman" w:eastAsia="Times New Roman" w:hAnsi="Times New Roman" w:cs="Times New Roman"/>
+          <w:sz w:val="24"/>
+          <w:szCs w:val="24"/>
+        </w:rPr>
+        <w:t>berbobot</w:t>
+      </w:r>
+      <w:proofErr w:type="spellEnd"/>
+      <w:r>
+        <w:rPr>
+          <w:rFonts w:ascii="Times New Roman" w:eastAsia="Times New Roman" w:hAnsi="Times New Roman" w:cs="Times New Roman"/>
+          <w:sz w:val="24"/>
+          <w:szCs w:val="24"/>
+        </w:rPr>
+        <w:t xml:space="preserve"> / </w:t>
+      </w:r>
+      <w:proofErr w:type="spellStart"/>
+      <w:r>
+        <w:rPr>
+          <w:rFonts w:ascii="Times New Roman" w:eastAsia="Times New Roman" w:hAnsi="Times New Roman" w:cs="Times New Roman"/>
+          <w:sz w:val="24"/>
+          <w:szCs w:val="24"/>
+        </w:rPr>
+        <w:t>berkelompok</w:t>
+      </w:r>
+      <w:proofErr w:type="spellEnd"/>
+    </w:p>
+    <w:p>
+      <w:pPr>
+        <w:spacing w:before="240" w:after="240" w:line="240" w:lineRule="auto"/>
+        <w:ind w:left="720"/>
+        <w:rPr>
+          <w:rFonts w:ascii="Times New Roman" w:eastAsia="Times New Roman" w:hAnsi="Times New Roman" w:cs="Times New Roman"/>
+          <w:sz w:val="24"/>
+          <w:szCs w:val="24"/>
+        </w:rPr>
+      </w:pPr>
+      <w:r>
+        <w:rPr>
+          <w:rFonts w:ascii="Times New Roman" w:eastAsia="Times New Roman" w:hAnsi="Times New Roman" w:cs="Times New Roman"/>
+          <w:sz w:val="24"/>
+          <w:szCs w:val="24"/>
+        </w:rPr>
+        <w:t xml:space="preserve">    </w:t>
+      </w:r>
+      <w:proofErr w:type="gramStart"/>
+      <w:r>
+        <w:rPr>
+          <w:rFonts w:ascii="Times New Roman" w:eastAsia="Times New Roman" w:hAnsi="Times New Roman" w:cs="Times New Roman"/>
+          <w:sz w:val="24"/>
+          <w:szCs w:val="24"/>
+        </w:rPr>
+        <w:t>S  =</w:t>
+      </w:r>
+      <w:proofErr w:type="gramEnd"/>
+      <w:r>
+        <w:rPr>
+          <w:rFonts w:ascii="Times New Roman" w:eastAsia="Times New Roman" w:hAnsi="Times New Roman" w:cs="Times New Roman"/>
+          <w:sz w:val="24"/>
+          <w:szCs w:val="24"/>
+        </w:rPr>
+        <w:t>√S                     </w:t>
+      </w:r>
+    </w:p>
+    <w:p>
+      <w:pPr>
+        <w:spacing w:before="240" w:after="240" w:line="240" w:lineRule="auto"/>
+        <w:ind w:left="720"/>
+        <w:rPr>
+          <w:rFonts w:ascii="Times New Roman" w:eastAsia="Times New Roman" w:hAnsi="Times New Roman" w:cs="Times New Roman"/>
+          <w:sz w:val="24"/>
+          <w:szCs w:val="24"/>
+        </w:rPr>
+      </w:pPr>
+      <w:r>
+        <w:rPr>
+          <w:rFonts w:ascii="Times New Roman" w:eastAsia="Times New Roman" w:hAnsi="Times New Roman" w:cs="Times New Roman"/>
+          <w:noProof/>
+          <w:sz w:val="24"/>
+          <w:szCs w:val="24"/>
+        </w:rPr>
+        <w:drawing>
+          <wp:anchor distT="0" distB="0" distL="114300" distR="114300" simplePos="0" relativeHeight="251669504" behindDoc="0" locked="0" layoutInCell="1" allowOverlap="1" wp14:anchorId="38D06C7E" wp14:editId="72422BF1">
+            <wp:simplePos x="0" y="0"/>
+            <wp:positionH relativeFrom="margin">
+              <wp:align>right</wp:align>
+            </wp:positionH>
+            <wp:positionV relativeFrom="paragraph">
+              <wp:posOffset>297180</wp:posOffset>
+            </wp:positionV>
+            <wp:extent cx="5724525" cy="2886075"/>
+            <wp:effectExtent l="0" t="0" r="9525" b="9525"/>
+            <wp:wrapThrough wrapText="bothSides">
+              <wp:wrapPolygon edited="0">
+                <wp:start x="0" y="0"/>
+                <wp:lineTo x="0" y="21529"/>
+                <wp:lineTo x="21564" y="21529"/>
+                <wp:lineTo x="21564" y="0"/>
+                <wp:lineTo x="0" y="0"/>
+              </wp:wrapPolygon>
+            </wp:wrapThrough>
+            <wp:docPr id="12" name="Picture 12"/>
+            <wp:cNvGraphicFramePr>
+              <a:graphicFrameLocks xmlns:a="http://schemas.openxmlformats.org/drawingml/2006/main" noChangeAspect="1"/>
+            </wp:cNvGraphicFramePr>
+            <a:graphic xmlns:a="http://schemas.openxmlformats.org/drawingml/2006/main">
+              <a:graphicData uri="http://schemas.openxmlformats.org/drawingml/2006/picture">
+                <pic:pic xmlns:pic="http://schemas.openxmlformats.org/drawingml/2006/picture">
+                  <pic:nvPicPr>
+                    <pic:cNvPr id="0" name="Picture 2"/>
+                    <pic:cNvPicPr>
+                      <a:picLocks noChangeAspect="1" noChangeArrowheads="1"/>
+                    </pic:cNvPicPr>
+                  </pic:nvPicPr>
+                  <pic:blipFill>
+                    <a:blip r:embed="rId10">
+                      <a:extLst>
+                        <a:ext uri="{28A0092B-C50C-407E-A947-70E740481C1C}">
+                          <a14:useLocalDpi xmlns:a14="http://schemas.microsoft.com/office/drawing/2010/main" val="0"/>
+                        </a:ext>
+                      </a:extLst>
+                    </a:blip>
+                    <a:srcRect/>
+                    <a:stretch>
+                      <a:fillRect/>
+                    </a:stretch>
+                  </pic:blipFill>
+                  <pic:spPr bwMode="auto">
+                    <a:xfrm>
+                      <a:off x="0" y="0"/>
+                      <a:ext cx="5724525" cy="2886075"/>
+                    </a:xfrm>
+                    <a:prstGeom prst="rect">
+                      <a:avLst/>
+                    </a:prstGeom>
+                    <a:noFill/>
+                    <a:ln>
+                      <a:noFill/>
+                    </a:ln>
+                  </pic:spPr>
+                </pic:pic>
+              </a:graphicData>
+            </a:graphic>
+            <wp14:sizeRelH relativeFrom="page">
+              <wp14:pctWidth>0</wp14:pctWidth>
+            </wp14:sizeRelH>
+            <wp14:sizeRelV relativeFrom="page">
+              <wp14:pctHeight>0</wp14:pctHeight>
+            </wp14:sizeRelV>
+          </wp:anchor>
+        </w:drawing>
+      </w:r>
+      <w:r>
+        <w:rPr>
+          <w:rFonts w:ascii="Times New Roman" w:eastAsia="Times New Roman" w:hAnsi="Times New Roman" w:cs="Times New Roman"/>
+          <w:sz w:val="24"/>
+          <w:szCs w:val="24"/>
+        </w:rPr>
+        <w:t>S2</w:t>
+      </w:r>
+      <w:proofErr w:type="gramStart"/>
+      <w:r>
+        <w:rPr>
+          <w:rFonts w:ascii="Times New Roman" w:eastAsia="Times New Roman" w:hAnsi="Times New Roman" w:cs="Times New Roman"/>
+          <w:sz w:val="24"/>
+          <w:szCs w:val="24"/>
+        </w:rPr>
+        <w:t>=  ∑</w:t>
+      </w:r>
+      <w:proofErr w:type="gramEnd"/>
+      <w:r>
+        <w:rPr>
+          <w:rFonts w:ascii="Times New Roman" w:eastAsia="Times New Roman" w:hAnsi="Times New Roman" w:cs="Times New Roman"/>
+          <w:sz w:val="24"/>
+          <w:szCs w:val="24"/>
+        </w:rPr>
+        <w:t>F</w:t>
+      </w:r>
+    </w:p>
+    <w:p>
+      <w:pPr>
+        <w:spacing w:before="240" w:after="240" w:line="240" w:lineRule="auto"/>
+        <w:ind w:left="720"/>
+        <w:rPr>
+          <w:rFonts w:ascii="Times New Roman" w:eastAsia="Times New Roman" w:hAnsi="Times New Roman" w:cs="Times New Roman"/>
+          <w:sz w:val="24"/>
+          <w:szCs w:val="24"/>
+        </w:rPr>
+      </w:pPr>
+      <w:r>
+        <w:rPr>
+          <w:rFonts w:ascii="Times New Roman" w:eastAsia="Times New Roman" w:hAnsi="Times New Roman" w:cs="Times New Roman"/>
+          <w:color w:val="FF0000"/>
+          <w:sz w:val="24"/>
+          <w:szCs w:val="24"/>
+        </w:rPr>
+        <w:t> </w:t>
+      </w:r>
+      <w:proofErr w:type="spellStart"/>
+      <w:proofErr w:type="gramStart"/>
+      <w:r>
+        <w:rPr>
+          <w:rFonts w:ascii="Times New Roman" w:eastAsia="Times New Roman" w:hAnsi="Times New Roman" w:cs="Times New Roman"/>
+          <w:sz w:val="24"/>
+          <w:szCs w:val="24"/>
+        </w:rPr>
+        <w:t>Rumus</w:t>
+      </w:r>
+      <w:proofErr w:type="spellEnd"/>
+      <w:r>
+        <w:rPr>
+          <w:rFonts w:ascii="Times New Roman" w:eastAsia="Times New Roman" w:hAnsi="Times New Roman" w:cs="Times New Roman"/>
+          <w:sz w:val="24"/>
+          <w:szCs w:val="24"/>
+        </w:rPr>
+        <w:t xml:space="preserve"> :</w:t>
+      </w:r>
+      <w:proofErr w:type="gramEnd"/>
+      <w:r>
+        <w:rPr>
+          <w:rFonts w:ascii="Times New Roman" w:eastAsia="Times New Roman" w:hAnsi="Times New Roman" w:cs="Times New Roman"/>
+          <w:sz w:val="24"/>
+          <w:szCs w:val="24"/>
+        </w:rPr>
+        <w:t xml:space="preserve"> =C12*(F12^2)/(C12-1)</w:t>
+      </w:r>
+    </w:p>
+    <w:p>
+      <w:pPr>
+        <w:spacing w:before="240" w:after="240" w:line="240" w:lineRule="auto"/>
+        <w:ind w:left="720"/>
         <w:rPr>
           <w:rFonts w:ascii="Times New Roman" w:eastAsia="Times New Roman" w:hAnsi="Times New Roman" w:cs="Times New Roman"/>
           <w:sz w:val="24"/>
@@ -19688,7 +19699,7 @@
           <w:noProof/>
         </w:rPr>
         <w:drawing>
-          <wp:anchor distT="0" distB="0" distL="114300" distR="114300" simplePos="0" relativeHeight="251661312" behindDoc="0" locked="0" layoutInCell="1" allowOverlap="1" wp14:anchorId="513D14BA" wp14:editId="23514C97">
+          <wp:anchor distT="0" distB="0" distL="114300" distR="114300" simplePos="0" relativeHeight="251661312" behindDoc="0" locked="0" layoutInCell="1" allowOverlap="1" wp14:anchorId="513D14BA" wp14:editId="29BFE359">
             <wp:simplePos x="0" y="0"/>
             <wp:positionH relativeFrom="column">
               <wp:posOffset>228600</wp:posOffset>
@@ -19735,7 +19746,7 @@
                     </pic:cNvPicPr>
                   </pic:nvPicPr>
                   <pic:blipFill rotWithShape="1">
-                    <a:blip r:embed="rId10" cstate="print">
+                    <a:blip r:embed="rId11" cstate="print">
                       <a:clrChange>
                         <a:clrFrom>
                           <a:srgbClr val="FFFFFF"/>
@@ -19846,29 +19857,35 @@
       </w:pPr>
       <w:r>
         <w:rPr>
+          <w:rFonts w:eastAsia="Times New Roman"/>
           <w:noProof/>
+          <w:color w:val="000000"/>
+          <w:sz w:val="32"/>
+          <w:szCs w:val="32"/>
+          <w:vertAlign w:val="superscript"/>
+          <w:lang w:val="en-ID"/>
         </w:rPr>
         <w:drawing>
-          <wp:anchor distT="0" distB="0" distL="114300" distR="114300" simplePos="0" relativeHeight="251662336" behindDoc="0" locked="0" layoutInCell="1" allowOverlap="1" wp14:anchorId="7C1ECE43" wp14:editId="45886099">
+          <wp:anchor distT="0" distB="0" distL="114300" distR="114300" simplePos="0" relativeHeight="251671552" behindDoc="0" locked="0" layoutInCell="1" allowOverlap="1" wp14:anchorId="1397B691" wp14:editId="3A2166D4">
             <wp:simplePos x="0" y="0"/>
             <wp:positionH relativeFrom="margin">
-              <wp:align>center</wp:align>
+              <wp:posOffset>228600</wp:posOffset>
             </wp:positionH>
             <wp:positionV relativeFrom="paragraph">
-              <wp:posOffset>582930</wp:posOffset>
+              <wp:posOffset>257175</wp:posOffset>
             </wp:positionV>
-            <wp:extent cx="5124450" cy="1924050"/>
+            <wp:extent cx="5105400" cy="2286000"/>
             <wp:effectExtent l="0" t="0" r="0" b="0"/>
             <wp:wrapThrough wrapText="bothSides">
               <wp:wrapPolygon edited="0">
                 <wp:start x="0" y="0"/>
-                <wp:lineTo x="0" y="21386"/>
-                <wp:lineTo x="21520" y="21386"/>
-                <wp:lineTo x="21520" y="0"/>
+                <wp:lineTo x="0" y="21420"/>
+                <wp:lineTo x="21519" y="21420"/>
+                <wp:lineTo x="21519" y="0"/>
                 <wp:lineTo x="0" y="0"/>
               </wp:wrapPolygon>
             </wp:wrapThrough>
-            <wp:docPr id="3" name="Picture 3"/>
+            <wp:docPr id="13" name="Picture 13"/>
             <wp:cNvGraphicFramePr>
               <a:graphicFrameLocks xmlns:a="http://schemas.openxmlformats.org/drawingml/2006/main" noChangeAspect="1"/>
             </wp:cNvGraphicFramePr>
@@ -19876,13 +19893,13 @@
               <a:graphicData uri="http://schemas.openxmlformats.org/drawingml/2006/picture">
                 <pic:pic xmlns:pic="http://schemas.openxmlformats.org/drawingml/2006/picture">
                   <pic:nvPicPr>
-                    <pic:cNvPr id="0" name="Picture 1"/>
+                    <pic:cNvPr id="0" name="Picture 3"/>
                     <pic:cNvPicPr>
                       <a:picLocks noChangeAspect="1" noChangeArrowheads="1"/>
                     </pic:cNvPicPr>
                   </pic:nvPicPr>
                   <pic:blipFill>
-                    <a:blip r:embed="rId11">
+                    <a:blip r:embed="rId12">
                       <a:extLst>
                         <a:ext uri="{28A0092B-C50C-407E-A947-70E740481C1C}">
                           <a14:useLocalDpi xmlns:a14="http://schemas.microsoft.com/office/drawing/2010/main" val="0"/>
@@ -19897,7 +19914,7 @@
                   <pic:spPr bwMode="auto">
                     <a:xfrm>
                       <a:off x="0" y="0"/>
-                      <a:ext cx="5124450" cy="1924050"/>
+                      <a:ext cx="5105400" cy="2286000"/>
                     </a:xfrm>
                     <a:prstGeom prst="rect">
                       <a:avLst/>
@@ -20016,9 +20033,11 @@
           <w:lang w:val="en-ID"/>
         </w:rPr>
       </w:pPr>
-      <w:proofErr w:type="spellStart"/>
-      <w:proofErr w:type="gramStart"/>
-      <w:r>
+    </w:p>
+    <w:p>
+      <w:pPr>
+        <w:spacing w:before="240" w:after="240"/>
+        <w:ind w:left="720" w:hanging="580"/>
         <w:rPr>
           <w:rFonts w:eastAsia="Times New Roman"/>
           <w:color w:val="000000"/>
@@ -20027,9 +20046,7 @@
           <w:vertAlign w:val="superscript"/>
           <w:lang w:val="en-ID"/>
         </w:rPr>
-        <w:t>Rumus</w:t>
-      </w:r>
-      <w:proofErr w:type="spellEnd"/>
+      </w:pPr>
       <w:r>
         <w:rPr>
           <w:rFonts w:eastAsia="Times New Roman"/>
@@ -20039,9 +20056,10 @@
           <w:vertAlign w:val="superscript"/>
           <w:lang w:val="en-ID"/>
         </w:rPr>
-        <w:t xml:space="preserve"> :</w:t>
-      </w:r>
-      <w:proofErr w:type="gramEnd"/>
+        <w:t xml:space="preserve">                          </w:t>
+      </w:r>
+      <w:proofErr w:type="spellStart"/>
+      <w:proofErr w:type="gramStart"/>
       <w:r>
         <w:rPr>
           <w:rFonts w:eastAsia="Times New Roman"/>
@@ -20051,8 +20069,9 @@
           <w:vertAlign w:val="superscript"/>
           <w:lang w:val="en-ID"/>
         </w:rPr>
-        <w:t xml:space="preserve"> </w:t>
-      </w:r>
+        <w:t>Rumus</w:t>
+      </w:r>
+      <w:proofErr w:type="spellEnd"/>
       <w:r>
         <w:rPr>
           <w:rFonts w:eastAsia="Times New Roman"/>
@@ -20062,60 +20081,31 @@
           <w:vertAlign w:val="superscript"/>
           <w:lang w:val="en-ID"/>
         </w:rPr>
+        <w:t xml:space="preserve"> :</w:t>
+      </w:r>
+      <w:proofErr w:type="gramEnd"/>
+      <w:r>
+        <w:rPr>
+          <w:rFonts w:eastAsia="Times New Roman"/>
+          <w:color w:val="000000"/>
+          <w:sz w:val="32"/>
+          <w:szCs w:val="32"/>
+          <w:vertAlign w:val="superscript"/>
+          <w:lang w:val="en-ID"/>
+        </w:rPr>
+        <w:t xml:space="preserve"> </w:t>
+      </w:r>
+      <w:r>
+        <w:rPr>
+          <w:rFonts w:eastAsia="Times New Roman"/>
+          <w:color w:val="000000"/>
+          <w:sz w:val="32"/>
+          <w:szCs w:val="32"/>
+          <w:vertAlign w:val="superscript"/>
+          <w:lang w:val="en-ID"/>
+        </w:rPr>
         <w:t>=(C12*(F12^2))/(C12-1)</w:t>
       </w:r>
-    </w:p>
-    <w:p>
-      <w:pPr>
-        <w:spacing w:before="240" w:after="240" w:line="240" w:lineRule="auto"/>
-        <w:ind w:left="720" w:hanging="580"/>
-        <w:rPr>
-          <w:rFonts w:ascii="Times New Roman" w:eastAsia="Times New Roman" w:hAnsi="Times New Roman" w:cs="Times New Roman"/>
-          <w:sz w:val="24"/>
-          <w:szCs w:val="24"/>
-        </w:rPr>
-      </w:pPr>
-    </w:p>
-    <w:p>
-      <w:pPr>
-        <w:spacing w:before="240" w:after="240" w:line="240" w:lineRule="auto"/>
-        <w:rPr>
-          <w:rFonts w:ascii="Times New Roman" w:eastAsia="Times New Roman" w:hAnsi="Times New Roman" w:cs="Times New Roman"/>
-          <w:sz w:val="24"/>
-          <w:szCs w:val="24"/>
-        </w:rPr>
-      </w:pPr>
-    </w:p>
-    <w:p>
-      <w:pPr>
-        <w:spacing w:before="240" w:after="240" w:line="240" w:lineRule="auto"/>
-        <w:rPr>
-          <w:rFonts w:ascii="Times New Roman" w:eastAsia="Times New Roman" w:hAnsi="Times New Roman" w:cs="Times New Roman"/>
-          <w:sz w:val="24"/>
-          <w:szCs w:val="24"/>
-        </w:rPr>
-      </w:pPr>
-    </w:p>
-    <w:p>
-      <w:pPr>
-        <w:spacing w:before="240" w:after="240" w:line="240" w:lineRule="auto"/>
-        <w:rPr>
-          <w:rFonts w:ascii="Times New Roman" w:eastAsia="Times New Roman" w:hAnsi="Times New Roman" w:cs="Times New Roman"/>
-          <w:sz w:val="24"/>
-          <w:szCs w:val="24"/>
-        </w:rPr>
-      </w:pPr>
-    </w:p>
-    <w:p>
-      <w:pPr>
-        <w:spacing w:before="240" w:after="240" w:line="240" w:lineRule="auto"/>
-        <w:ind w:left="720"/>
-        <w:rPr>
-          <w:rFonts w:ascii="Times New Roman" w:eastAsia="Times New Roman" w:hAnsi="Times New Roman" w:cs="Times New Roman"/>
-          <w:sz w:val="24"/>
-          <w:szCs w:val="24"/>
-        </w:rPr>
-      </w:pPr>
     </w:p>
     <w:p>
       <w:pPr>
@@ -20171,14 +20161,89 @@
                             <w:pPr>
                               <w:wordWrap w:val="0"/>
                             </w:pPr>
+                            <w:proofErr w:type="spellStart"/>
                             <w:r>
                               <w:rPr>
                                 <w:rFonts w:hAnsi="Calibri" w:cs="Arial"/>
                                 <w:color w:val="000000" w:themeColor="text1"/>
                                 <w:kern w:val="24"/>
                               </w:rPr>
-                              <w:t>Disebut juga simpangan kuartil atau rentang</w:t>
+                              <w:t>Disebut</w:t>
                             </w:r>
+                            <w:proofErr w:type="spellEnd"/>
+                            <w:r>
+                              <w:rPr>
+                                <w:rFonts w:hAnsi="Calibri" w:cs="Arial"/>
+                                <w:color w:val="000000" w:themeColor="text1"/>
+                                <w:kern w:val="24"/>
+                              </w:rPr>
+                              <w:t xml:space="preserve"> juga </w:t>
+                            </w:r>
+                            <w:proofErr w:type="spellStart"/>
+                            <w:r>
+                              <w:rPr>
+                                <w:rFonts w:hAnsi="Calibri" w:cs="Arial"/>
+                                <w:color w:val="000000" w:themeColor="text1"/>
+                                <w:kern w:val="24"/>
+                              </w:rPr>
+                              <w:t>simpangan</w:t>
+                            </w:r>
+                            <w:proofErr w:type="spellEnd"/>
+                            <w:r>
+                              <w:rPr>
+                                <w:rFonts w:hAnsi="Calibri" w:cs="Arial"/>
+                                <w:color w:val="000000" w:themeColor="text1"/>
+                                <w:kern w:val="24"/>
+                              </w:rPr>
+                              <w:t xml:space="preserve"> </w:t>
+                            </w:r>
+                            <w:proofErr w:type="spellStart"/>
+                            <w:r>
+                              <w:rPr>
+                                <w:rFonts w:hAnsi="Calibri" w:cs="Arial"/>
+                                <w:color w:val="000000" w:themeColor="text1"/>
+                                <w:kern w:val="24"/>
+                              </w:rPr>
+                              <w:t>kuartil</w:t>
+                            </w:r>
+                            <w:proofErr w:type="spellEnd"/>
+                            <w:r>
+                              <w:rPr>
+                                <w:rFonts w:hAnsi="Calibri" w:cs="Arial"/>
+                                <w:color w:val="000000" w:themeColor="text1"/>
+                                <w:kern w:val="24"/>
+                              </w:rPr>
+                              <w:t xml:space="preserve"> </w:t>
+                            </w:r>
+                            <w:proofErr w:type="spellStart"/>
+                            <w:r>
+                              <w:rPr>
+                                <w:rFonts w:hAnsi="Calibri" w:cs="Arial"/>
+                                <w:color w:val="000000" w:themeColor="text1"/>
+                                <w:kern w:val="24"/>
+                              </w:rPr>
+                              <w:t>atau</w:t>
+                            </w:r>
+                            <w:proofErr w:type="spellEnd"/>
+                            <w:r>
+                              <w:rPr>
+                                <w:rFonts w:hAnsi="Calibri" w:cs="Arial"/>
+                                <w:color w:val="000000" w:themeColor="text1"/>
+                                <w:kern w:val="24"/>
+                              </w:rPr>
+                              <w:t xml:space="preserve"> </w:t>
+                            </w:r>
+                            <w:proofErr w:type="spellStart"/>
+                            <w:proofErr w:type="gramStart"/>
+                            <w:r>
+                              <w:rPr>
+                                <w:rFonts w:hAnsi="Calibri" w:cs="Arial"/>
+                                <w:color w:val="000000" w:themeColor="text1"/>
+                                <w:kern w:val="24"/>
+                              </w:rPr>
+                              <w:t>rentang</w:t>
+                            </w:r>
+                            <w:proofErr w:type="spellEnd"/>
                             <w:r>
                               <w:t xml:space="preserve">  </w:t>
                             </w:r>
@@ -20188,8 +20253,99 @@
                                 <w:color w:val="000000" w:themeColor="text1"/>
                                 <w:kern w:val="24"/>
                               </w:rPr>
-                              <w:t>semi antar kuartil atau deviasi kuartil</w:t>
+                              <w:t>semi</w:t>
                             </w:r>
+                            <w:proofErr w:type="gramEnd"/>
+                            <w:r>
+                              <w:rPr>
+                                <w:rFonts w:hAnsi="Calibri" w:cs="Arial"/>
+                                <w:color w:val="000000" w:themeColor="text1"/>
+                                <w:kern w:val="24"/>
+                              </w:rPr>
+                              <w:t xml:space="preserve"> </w:t>
+                            </w:r>
+                            <w:proofErr w:type="spellStart"/>
+                            <w:r>
+                              <w:rPr>
+                                <w:rFonts w:hAnsi="Calibri" w:cs="Arial"/>
+                                <w:color w:val="000000" w:themeColor="text1"/>
+                                <w:kern w:val="24"/>
+                              </w:rPr>
+                              <w:t>antar</w:t>
+                            </w:r>
+                            <w:proofErr w:type="spellEnd"/>
+                            <w:r>
+                              <w:rPr>
+                                <w:rFonts w:hAnsi="Calibri" w:cs="Arial"/>
+                                <w:color w:val="000000" w:themeColor="text1"/>
+                                <w:kern w:val="24"/>
+                              </w:rPr>
+                              <w:t xml:space="preserve"> </w:t>
+                            </w:r>
+                            <w:proofErr w:type="spellStart"/>
+                            <w:r>
+                              <w:rPr>
+                                <w:rFonts w:hAnsi="Calibri" w:cs="Arial"/>
+                                <w:color w:val="000000" w:themeColor="text1"/>
+                                <w:kern w:val="24"/>
+                              </w:rPr>
+                              <w:t>kuartil</w:t>
+                            </w:r>
+                            <w:proofErr w:type="spellEnd"/>
+                            <w:r>
+                              <w:rPr>
+                                <w:rFonts w:hAnsi="Calibri" w:cs="Arial"/>
+                                <w:color w:val="000000" w:themeColor="text1"/>
+                                <w:kern w:val="24"/>
+                              </w:rPr>
+                              <w:t xml:space="preserve"> </w:t>
+                            </w:r>
+                            <w:proofErr w:type="spellStart"/>
+                            <w:r>
+                              <w:rPr>
+                                <w:rFonts w:hAnsi="Calibri" w:cs="Arial"/>
+                                <w:color w:val="000000" w:themeColor="text1"/>
+                                <w:kern w:val="24"/>
+                              </w:rPr>
+                              <w:t>atau</w:t>
+                            </w:r>
+                            <w:proofErr w:type="spellEnd"/>
+                            <w:r>
+                              <w:rPr>
+                                <w:rFonts w:hAnsi="Calibri" w:cs="Arial"/>
+                                <w:color w:val="000000" w:themeColor="text1"/>
+                                <w:kern w:val="24"/>
+                              </w:rPr>
+                              <w:t xml:space="preserve"> </w:t>
+                            </w:r>
+                            <w:proofErr w:type="spellStart"/>
+                            <w:r>
+                              <w:rPr>
+                                <w:rFonts w:hAnsi="Calibri" w:cs="Arial"/>
+                                <w:color w:val="000000" w:themeColor="text1"/>
+                                <w:kern w:val="24"/>
+                              </w:rPr>
+                              <w:t>deviasi</w:t>
+                            </w:r>
+                            <w:proofErr w:type="spellEnd"/>
+                            <w:r>
+                              <w:rPr>
+                                <w:rFonts w:hAnsi="Calibri" w:cs="Arial"/>
+                                <w:color w:val="000000" w:themeColor="text1"/>
+                                <w:kern w:val="24"/>
+                              </w:rPr>
+                              <w:t xml:space="preserve"> </w:t>
+                            </w:r>
+                            <w:proofErr w:type="spellStart"/>
+                            <w:r>
+                              <w:rPr>
+                                <w:rFonts w:hAnsi="Calibri" w:cs="Arial"/>
+                                <w:color w:val="000000" w:themeColor="text1"/>
+                                <w:kern w:val="24"/>
+                              </w:rPr>
+                              <w:t>kuartil</w:t>
+                            </w:r>
+                            <w:proofErr w:type="spellEnd"/>
                           </w:p>
                         </w:txbxContent>
                       </wps:txbx>
@@ -20218,14 +20374,89 @@
                       <w:pPr>
                         <w:wordWrap w:val="0"/>
                       </w:pPr>
+                      <w:proofErr w:type="spellStart"/>
                       <w:r>
                         <w:rPr>
                           <w:rFonts w:hAnsi="Calibri" w:cs="Arial"/>
                           <w:color w:val="000000" w:themeColor="text1"/>
                           <w:kern w:val="24"/>
                         </w:rPr>
-                        <w:t>Disebut juga simpangan kuartil atau rentang</w:t>
+                        <w:t>Disebut</w:t>
                       </w:r>
+                      <w:proofErr w:type="spellEnd"/>
+                      <w:r>
+                        <w:rPr>
+                          <w:rFonts w:hAnsi="Calibri" w:cs="Arial"/>
+                          <w:color w:val="000000" w:themeColor="text1"/>
+                          <w:kern w:val="24"/>
+                        </w:rPr>
+                        <w:t xml:space="preserve"> juga </w:t>
+                      </w:r>
+                      <w:proofErr w:type="spellStart"/>
+                      <w:r>
+                        <w:rPr>
+                          <w:rFonts w:hAnsi="Calibri" w:cs="Arial"/>
+                          <w:color w:val="000000" w:themeColor="text1"/>
+                          <w:kern w:val="24"/>
+                        </w:rPr>
+                        <w:t>simpangan</w:t>
+                      </w:r>
+                      <w:proofErr w:type="spellEnd"/>
+                      <w:r>
+                        <w:rPr>
+                          <w:rFonts w:hAnsi="Calibri" w:cs="Arial"/>
+                          <w:color w:val="000000" w:themeColor="text1"/>
+                          <w:kern w:val="24"/>
+                        </w:rPr>
+                        <w:t xml:space="preserve"> </w:t>
+                      </w:r>
+                      <w:proofErr w:type="spellStart"/>
+                      <w:r>
+                        <w:rPr>
+                          <w:rFonts w:hAnsi="Calibri" w:cs="Arial"/>
+                          <w:color w:val="000000" w:themeColor="text1"/>
+                          <w:kern w:val="24"/>
+                        </w:rPr>
+                        <w:t>kuartil</w:t>
+                      </w:r>
+                      <w:proofErr w:type="spellEnd"/>
+                      <w:r>
+                        <w:rPr>
+                          <w:rFonts w:hAnsi="Calibri" w:cs="Arial"/>
+                          <w:color w:val="000000" w:themeColor="text1"/>
+                          <w:kern w:val="24"/>
+                        </w:rPr>
+                        <w:t xml:space="preserve"> </w:t>
+                      </w:r>
+                      <w:proofErr w:type="spellStart"/>
+                      <w:r>
+                        <w:rPr>
+                          <w:rFonts w:hAnsi="Calibri" w:cs="Arial"/>
+                          <w:color w:val="000000" w:themeColor="text1"/>
+                          <w:kern w:val="24"/>
+                        </w:rPr>
+                        <w:t>atau</w:t>
+                      </w:r>
+                      <w:proofErr w:type="spellEnd"/>
+                      <w:r>
+                        <w:rPr>
+                          <w:rFonts w:hAnsi="Calibri" w:cs="Arial"/>
+                          <w:color w:val="000000" w:themeColor="text1"/>
+                          <w:kern w:val="24"/>
+                        </w:rPr>
+                        <w:t xml:space="preserve"> </w:t>
+                      </w:r>
+                      <w:proofErr w:type="spellStart"/>
+                      <w:proofErr w:type="gramStart"/>
+                      <w:r>
+                        <w:rPr>
+                          <w:rFonts w:hAnsi="Calibri" w:cs="Arial"/>
+                          <w:color w:val="000000" w:themeColor="text1"/>
+                          <w:kern w:val="24"/>
+                        </w:rPr>
+                        <w:t>rentang</w:t>
+                      </w:r>
+                      <w:proofErr w:type="spellEnd"/>
                       <w:r>
                         <w:t xml:space="preserve">  </w:t>
                       </w:r>
@@ -20235,8 +20466,99 @@
                           <w:color w:val="000000" w:themeColor="text1"/>
                           <w:kern w:val="24"/>
                         </w:rPr>
-                        <w:t>semi antar kuartil atau deviasi kuartil</w:t>
+                        <w:t>semi</w:t>
                       </w:r>
+                      <w:proofErr w:type="gramEnd"/>
+                      <w:r>
+                        <w:rPr>
+                          <w:rFonts w:hAnsi="Calibri" w:cs="Arial"/>
+                          <w:color w:val="000000" w:themeColor="text1"/>
+                          <w:kern w:val="24"/>
+                        </w:rPr>
+                        <w:t xml:space="preserve"> </w:t>
+                      </w:r>
+                      <w:proofErr w:type="spellStart"/>
+                      <w:r>
+                        <w:rPr>
+                          <w:rFonts w:hAnsi="Calibri" w:cs="Arial"/>
+                          <w:color w:val="000000" w:themeColor="text1"/>
+                          <w:kern w:val="24"/>
+                        </w:rPr>
+                        <w:t>antar</w:t>
+                      </w:r>
+                      <w:proofErr w:type="spellEnd"/>
+                      <w:r>
+                        <w:rPr>
+                          <w:rFonts w:hAnsi="Calibri" w:cs="Arial"/>
+                          <w:color w:val="000000" w:themeColor="text1"/>
+                          <w:kern w:val="24"/>
+                        </w:rPr>
+                        <w:t xml:space="preserve"> </w:t>
+                      </w:r>
+                      <w:proofErr w:type="spellStart"/>
+                      <w:r>
+                        <w:rPr>
+                          <w:rFonts w:hAnsi="Calibri" w:cs="Arial"/>
+                          <w:color w:val="000000" w:themeColor="text1"/>
+                          <w:kern w:val="24"/>
+                        </w:rPr>
+                        <w:t>kuartil</w:t>
+                      </w:r>
+                      <w:proofErr w:type="spellEnd"/>
+                      <w:r>
+                        <w:rPr>
+                          <w:rFonts w:hAnsi="Calibri" w:cs="Arial"/>
+                          <w:color w:val="000000" w:themeColor="text1"/>
+                          <w:kern w:val="24"/>
+                        </w:rPr>
+                        <w:t xml:space="preserve"> </w:t>
+                      </w:r>
+                      <w:proofErr w:type="spellStart"/>
+                      <w:r>
+                        <w:rPr>
+                          <w:rFonts w:hAnsi="Calibri" w:cs="Arial"/>
+                          <w:color w:val="000000" w:themeColor="text1"/>
+                          <w:kern w:val="24"/>
+                        </w:rPr>
+                        <w:t>atau</w:t>
+                      </w:r>
+                      <w:proofErr w:type="spellEnd"/>
+                      <w:r>
+                        <w:rPr>
+                          <w:rFonts w:hAnsi="Calibri" w:cs="Arial"/>
+                          <w:color w:val="000000" w:themeColor="text1"/>
+                          <w:kern w:val="24"/>
+                        </w:rPr>
+                        <w:t xml:space="preserve"> </w:t>
+                      </w:r>
+                      <w:proofErr w:type="spellStart"/>
+                      <w:r>
+                        <w:rPr>
+                          <w:rFonts w:hAnsi="Calibri" w:cs="Arial"/>
+                          <w:color w:val="000000" w:themeColor="text1"/>
+                          <w:kern w:val="24"/>
+                        </w:rPr>
+                        <w:t>deviasi</w:t>
+                      </w:r>
+                      <w:proofErr w:type="spellEnd"/>
+                      <w:r>
+                        <w:rPr>
+                          <w:rFonts w:hAnsi="Calibri" w:cs="Arial"/>
+                          <w:color w:val="000000" w:themeColor="text1"/>
+                          <w:kern w:val="24"/>
+                        </w:rPr>
+                        <w:t xml:space="preserve"> </w:t>
+                      </w:r>
+                      <w:proofErr w:type="spellStart"/>
+                      <w:r>
+                        <w:rPr>
+                          <w:rFonts w:hAnsi="Calibri" w:cs="Arial"/>
+                          <w:color w:val="000000" w:themeColor="text1"/>
+                          <w:kern w:val="24"/>
+                        </w:rPr>
+                        <w:t>kuartil</w:t>
+                      </w:r>
+                      <w:proofErr w:type="spellEnd"/>
                     </w:p>
                   </w:txbxContent>
                 </v:textbox>
@@ -20360,7 +20682,7 @@
                     </pic:cNvPicPr>
                   </pic:nvPicPr>
                   <pic:blipFill>
-                    <a:blip r:embed="rId12">
+                    <a:blip r:embed="rId13">
                       <a:clrChange>
                         <a:clrFrom>
                           <a:srgbClr val="FFFFFF"/>
@@ -20374,7 +20696,7 @@
                       <a:extLst>
                         <a:ext uri="{BEBA8EAE-BF5A-486C-A8C5-ECC9F3942E4B}">
                           <a14:imgProps xmlns:a14="http://schemas.microsoft.com/office/drawing/2010/main">
-                            <a14:imgLayer r:embed="rId13">
+                            <a14:imgLayer r:embed="rId14">
                               <a14:imgEffect>
                                 <a14:saturation sat="200000"/>
                               </a14:imgEffect>
@@ -20436,46 +20758,48 @@
         <w:spacing w:before="240" w:after="240" w:line="240" w:lineRule="auto"/>
         <w:ind w:left="720"/>
         <w:rPr>
-          <w:rFonts w:ascii="Times New Roman" w:eastAsia="Times New Roman" w:hAnsi="Times New Roman" w:cs="Times New Roman"/>
-          <w:sz w:val="24"/>
-          <w:szCs w:val="24"/>
+          <w:noProof/>
         </w:rPr>
       </w:pPr>
-      <w:r>
-        <w:rPr>
+    </w:p>
+    <w:p>
+      <w:pPr>
+        <w:spacing w:before="240" w:after="240" w:line="240" w:lineRule="auto"/>
+        <w:ind w:left="720"/>
+        <w:rPr>
+          <w:rFonts w:ascii="Times New Roman" w:eastAsia="Times New Roman" w:hAnsi="Times New Roman" w:cs="Times New Roman"/>
+          <w:sz w:val="24"/>
+          <w:szCs w:val="24"/>
+        </w:rPr>
+      </w:pPr>
+      <w:r>
+        <w:rPr>
+          <w:rFonts w:ascii="Times New Roman" w:eastAsia="Times New Roman" w:hAnsi="Times New Roman" w:cs="Times New Roman"/>
           <w:noProof/>
+          <w:sz w:val="24"/>
+          <w:szCs w:val="24"/>
         </w:rPr>
         <w:drawing>
-          <wp:anchor distT="0" distB="0" distL="114300" distR="114300" simplePos="0" relativeHeight="251666432" behindDoc="0" locked="0" layoutInCell="1" allowOverlap="1" wp14:anchorId="6568C30B" wp14:editId="193D2CC3">
+          <wp:anchor distT="0" distB="0" distL="114300" distR="114300" simplePos="0" relativeHeight="251672576" behindDoc="0" locked="0" layoutInCell="1" allowOverlap="1" wp14:anchorId="739649C0" wp14:editId="2B9FAEEA">
             <wp:simplePos x="0" y="0"/>
-            <wp:positionH relativeFrom="column">
-              <wp:posOffset>-247650</wp:posOffset>
+            <wp:positionH relativeFrom="margin">
+              <wp:align>right</wp:align>
             </wp:positionH>
             <wp:positionV relativeFrom="paragraph">
-              <wp:posOffset>495300</wp:posOffset>
+              <wp:posOffset>209550</wp:posOffset>
             </wp:positionV>
-            <wp:extent cx="6419215" cy="1504950"/>
-            <wp:effectExtent l="0" t="0" r="635" b="0"/>
+            <wp:extent cx="5731510" cy="2143125"/>
+            <wp:effectExtent l="0" t="0" r="2540" b="9525"/>
             <wp:wrapThrough wrapText="bothSides">
               <wp:wrapPolygon edited="0">
                 <wp:start x="0" y="0"/>
-                <wp:lineTo x="0" y="21327"/>
-                <wp:lineTo x="18333" y="21327"/>
-                <wp:lineTo x="21538" y="19139"/>
-                <wp:lineTo x="21538" y="18592"/>
-                <wp:lineTo x="18333" y="17499"/>
-                <wp:lineTo x="21538" y="16678"/>
-                <wp:lineTo x="21538" y="13944"/>
-                <wp:lineTo x="18333" y="13124"/>
-                <wp:lineTo x="21538" y="12030"/>
-                <wp:lineTo x="21538" y="9023"/>
-                <wp:lineTo x="18333" y="8749"/>
-                <wp:lineTo x="21538" y="7382"/>
+                <wp:lineTo x="0" y="21504"/>
+                <wp:lineTo x="21538" y="21504"/>
                 <wp:lineTo x="21538" y="0"/>
                 <wp:lineTo x="0" y="0"/>
               </wp:wrapPolygon>
             </wp:wrapThrough>
-            <wp:docPr id="8" name="Picture 8"/>
+            <wp:docPr id="14" name="Picture 14"/>
             <wp:cNvGraphicFramePr>
               <a:graphicFrameLocks xmlns:a="http://schemas.openxmlformats.org/drawingml/2006/main" noChangeAspect="1"/>
             </wp:cNvGraphicFramePr>
@@ -20483,13 +20807,13 @@
               <a:graphicData uri="http://schemas.openxmlformats.org/drawingml/2006/picture">
                 <pic:pic xmlns:pic="http://schemas.openxmlformats.org/drawingml/2006/picture">
                   <pic:nvPicPr>
-                    <pic:cNvPr id="0" name="Picture 2"/>
+                    <pic:cNvPr id="0" name="Picture 4"/>
                     <pic:cNvPicPr>
                       <a:picLocks noChangeAspect="1" noChangeArrowheads="1"/>
                     </pic:cNvPicPr>
                   </pic:nvPicPr>
                   <pic:blipFill>
-                    <a:blip r:embed="rId14">
+                    <a:blip r:embed="rId15">
                       <a:extLst>
                         <a:ext uri="{28A0092B-C50C-407E-A947-70E740481C1C}">
                           <a14:useLocalDpi xmlns:a14="http://schemas.microsoft.com/office/drawing/2010/main" val="0"/>
@@ -20504,7 +20828,7 @@
                   <pic:spPr bwMode="auto">
                     <a:xfrm>
                       <a:off x="0" y="0"/>
-                      <a:ext cx="6419215" cy="1504950"/>
+                      <a:ext cx="5731510" cy="2143125"/>
                     </a:xfrm>
                     <a:prstGeom prst="rect">
                       <a:avLst/>
@@ -20793,46 +21117,6 @@
         </w:rPr>
         <w:t>=1/2*(I7-I6)</w:t>
       </w:r>
-    </w:p>
-    <w:p>
-      <w:pPr>
-        <w:spacing w:after="0" w:line="240" w:lineRule="auto"/>
-        <w:rPr>
-          <w:rFonts w:ascii="Times New Roman" w:eastAsia="Times New Roman" w:hAnsi="Times New Roman" w:cs="Times New Roman"/>
-          <w:sz w:val="24"/>
-          <w:szCs w:val="24"/>
-        </w:rPr>
-      </w:pPr>
-    </w:p>
-    <w:p>
-      <w:pPr>
-        <w:spacing w:after="0" w:line="240" w:lineRule="auto"/>
-        <w:rPr>
-          <w:rFonts w:ascii="Times New Roman" w:eastAsia="Times New Roman" w:hAnsi="Times New Roman" w:cs="Times New Roman"/>
-          <w:sz w:val="24"/>
-          <w:szCs w:val="24"/>
-        </w:rPr>
-      </w:pPr>
-    </w:p>
-    <w:p>
-      <w:pPr>
-        <w:spacing w:after="0" w:line="240" w:lineRule="auto"/>
-        <w:rPr>
-          <w:rFonts w:ascii="Times New Roman" w:eastAsia="Times New Roman" w:hAnsi="Times New Roman" w:cs="Times New Roman"/>
-          <w:sz w:val="24"/>
-          <w:szCs w:val="24"/>
-        </w:rPr>
-      </w:pPr>
-    </w:p>
-    <w:p>
-      <w:pPr>
-        <w:spacing w:after="0" w:line="240" w:lineRule="auto"/>
-        <w:rPr>
-          <w:rFonts w:ascii="Times New Roman" w:eastAsia="Times New Roman" w:hAnsi="Times New Roman" w:cs="Times New Roman"/>
-          <w:sz w:val="24"/>
-          <w:szCs w:val="24"/>
-        </w:rPr>
-      </w:pPr>
     </w:p>
     <w:p>
       <w:pPr>
@@ -21231,7 +21515,7 @@
                     </pic:cNvPicPr>
                   </pic:nvPicPr>
                   <pic:blipFill>
-                    <a:blip r:embed="rId15">
+                    <a:blip r:embed="rId16">
                       <a:clrChange>
                         <a:clrFrom>
                           <a:srgbClr val="FFFFFF"/>
@@ -21422,53 +21706,34 @@
           <w:lang w:val="en-ID"/>
         </w:rPr>
       </w:pPr>
-    </w:p>
-    <w:p>
-      <w:pPr>
-        <w:spacing w:before="240" w:after="240" w:line="240" w:lineRule="auto"/>
-        <w:ind w:left="720"/>
-        <w:rPr>
-          <w:rFonts w:ascii="Times New Roman" w:eastAsia="Times New Roman" w:hAnsi="Times New Roman" w:cs="Times New Roman"/>
-          <w:sz w:val="24"/>
-          <w:szCs w:val="24"/>
-        </w:rPr>
-      </w:pPr>
-      <w:r>
-        <w:rPr>
+      <w:r>
+        <w:rPr>
+          <w:rFonts w:ascii="Times New Roman" w:eastAsia="Times New Roman" w:hAnsi="Times New Roman" w:cs="Times New Roman"/>
           <w:noProof/>
+          <w:sz w:val="24"/>
+          <w:szCs w:val="24"/>
         </w:rPr>
         <w:drawing>
-          <wp:anchor distT="0" distB="0" distL="114300" distR="114300" simplePos="0" relativeHeight="251668480" behindDoc="0" locked="0" layoutInCell="1" allowOverlap="1" wp14:anchorId="6E07AEA1" wp14:editId="297B18AD">
+          <wp:anchor distT="0" distB="0" distL="114300" distR="114300" simplePos="0" relativeHeight="251673600" behindDoc="0" locked="0" layoutInCell="1" allowOverlap="1" wp14:anchorId="7D50C44F" wp14:editId="66A5AA52">
             <wp:simplePos x="0" y="0"/>
             <wp:positionH relativeFrom="margin">
-              <wp:align>center</wp:align>
+              <wp:align>right</wp:align>
             </wp:positionH>
             <wp:positionV relativeFrom="paragraph">
-              <wp:posOffset>59</wp:posOffset>
+              <wp:posOffset>344805</wp:posOffset>
             </wp:positionV>
-            <wp:extent cx="6594722" cy="1562100"/>
-            <wp:effectExtent l="0" t="0" r="0" b="0"/>
+            <wp:extent cx="5731510" cy="2085975"/>
+            <wp:effectExtent l="0" t="0" r="2540" b="9525"/>
             <wp:wrapThrough wrapText="bothSides">
               <wp:wrapPolygon edited="0">
                 <wp:start x="0" y="0"/>
-                <wp:lineTo x="0" y="21337"/>
-                <wp:lineTo x="18407" y="21337"/>
-                <wp:lineTo x="18407" y="21073"/>
-                <wp:lineTo x="21527" y="19229"/>
-                <wp:lineTo x="21527" y="18702"/>
-                <wp:lineTo x="18407" y="16859"/>
-                <wp:lineTo x="21527" y="16859"/>
-                <wp:lineTo x="21527" y="13961"/>
-                <wp:lineTo x="18407" y="12644"/>
-                <wp:lineTo x="21527" y="12117"/>
-                <wp:lineTo x="21527" y="9220"/>
-                <wp:lineTo x="18407" y="8429"/>
-                <wp:lineTo x="21527" y="7376"/>
-                <wp:lineTo x="21527" y="0"/>
+                <wp:lineTo x="0" y="21501"/>
+                <wp:lineTo x="21538" y="21501"/>
+                <wp:lineTo x="21538" y="0"/>
                 <wp:lineTo x="0" y="0"/>
               </wp:wrapPolygon>
             </wp:wrapThrough>
-            <wp:docPr id="10" name="Picture 10"/>
+            <wp:docPr id="15" name="Picture 15"/>
             <wp:cNvGraphicFramePr>
               <a:graphicFrameLocks xmlns:a="http://schemas.openxmlformats.org/drawingml/2006/main" noChangeAspect="1"/>
             </wp:cNvGraphicFramePr>
@@ -21476,13 +21741,13 @@
               <a:graphicData uri="http://schemas.openxmlformats.org/drawingml/2006/picture">
                 <pic:pic xmlns:pic="http://schemas.openxmlformats.org/drawingml/2006/picture">
                   <pic:nvPicPr>
-                    <pic:cNvPr id="0" name="Picture 3"/>
+                    <pic:cNvPr id="0" name="Picture 5"/>
                     <pic:cNvPicPr>
                       <a:picLocks noChangeAspect="1" noChangeArrowheads="1"/>
                     </pic:cNvPicPr>
                   </pic:nvPicPr>
                   <pic:blipFill>
-                    <a:blip r:embed="rId16">
+                    <a:blip r:embed="rId17">
                       <a:extLst>
                         <a:ext uri="{28A0092B-C50C-407E-A947-70E740481C1C}">
                           <a14:useLocalDpi xmlns:a14="http://schemas.microsoft.com/office/drawing/2010/main" val="0"/>
@@ -21497,7 +21762,7 @@
                   <pic:spPr bwMode="auto">
                     <a:xfrm>
                       <a:off x="0" y="0"/>
-                      <a:ext cx="6594722" cy="1562100"/>
+                      <a:ext cx="5731510" cy="2085975"/>
                     </a:xfrm>
                     <a:prstGeom prst="rect">
                       <a:avLst/>
@@ -21523,6 +21788,17 @@
     <w:p>
       <w:pPr>
         <w:spacing w:before="240" w:after="240" w:line="240" w:lineRule="auto"/>
+        <w:ind w:left="720"/>
+        <w:rPr>
+          <w:rFonts w:ascii="Times New Roman" w:eastAsia="Times New Roman" w:hAnsi="Times New Roman" w:cs="Times New Roman"/>
+          <w:sz w:val="24"/>
+          <w:szCs w:val="24"/>
+        </w:rPr>
+      </w:pPr>
+    </w:p>
+    <w:p>
+      <w:pPr>
+        <w:spacing w:before="240" w:after="240" w:line="240" w:lineRule="auto"/>
         <w:rPr>
           <w:rFonts w:ascii="Times New Roman" w:eastAsia="Times New Roman" w:hAnsi="Times New Roman" w:cs="Times New Roman"/>
           <w:sz w:val="24"/>
@@ -21829,6 +22105,7 @@
         <w:ind w:left="720"/>
         <w:rPr>
           <w:rFonts w:ascii="Times New Roman" w:eastAsia="Times New Roman" w:hAnsi="Times New Roman" w:cs="Times New Roman"/>
+          <w:color w:val="FF0000"/>
           <w:sz w:val="24"/>
           <w:szCs w:val="24"/>
         </w:rPr>
@@ -21840,26 +22117,7 @@
         <w:ind w:left="720"/>
         <w:rPr>
           <w:rFonts w:ascii="Times New Roman" w:eastAsia="Times New Roman" w:hAnsi="Times New Roman" w:cs="Times New Roman"/>
-          <w:sz w:val="24"/>
-          <w:szCs w:val="24"/>
-        </w:rPr>
-      </w:pPr>
-    </w:p>
-    <w:p>
-      <w:pPr>
-        <w:spacing w:before="240" w:after="240" w:line="240" w:lineRule="auto"/>
-        <w:rPr>
-          <w:rFonts w:ascii="Times New Roman" w:eastAsia="Times New Roman" w:hAnsi="Times New Roman" w:cs="Times New Roman"/>
-          <w:sz w:val="24"/>
-          <w:szCs w:val="24"/>
-        </w:rPr>
-      </w:pPr>
-    </w:p>
-    <w:p>
-      <w:pPr>
-        <w:spacing w:before="240" w:after="240" w:line="240" w:lineRule="auto"/>
-        <w:rPr>
-          <w:rFonts w:ascii="Times New Roman" w:eastAsia="Times New Roman" w:hAnsi="Times New Roman" w:cs="Times New Roman"/>
+          <w:color w:val="FF0000"/>
           <w:sz w:val="24"/>
           <w:szCs w:val="24"/>
         </w:rPr>
@@ -21871,19 +22129,11 @@
         <w:ind w:left="720"/>
         <w:rPr>
           <w:rFonts w:ascii="Times New Roman" w:eastAsia="Times New Roman" w:hAnsi="Times New Roman" w:cs="Times New Roman"/>
+          <w:color w:val="FF0000"/>
           <w:sz w:val="24"/>
           <w:szCs w:val="24"/>
         </w:rPr>
       </w:pPr>
-      <w:r>
-        <w:rPr>
-          <w:rFonts w:ascii="Times New Roman" w:eastAsia="Times New Roman" w:hAnsi="Times New Roman" w:cs="Times New Roman"/>
-          <w:color w:val="FF0000"/>
-          <w:sz w:val="24"/>
-          <w:szCs w:val="24"/>
-        </w:rPr>
-        <w:t> </w:t>
-      </w:r>
     </w:p>
     <w:p>
       <w:pPr>
@@ -22875,6 +23125,8 @@
         </w:rPr>
         <w:t xml:space="preserve"> </w:t>
       </w:r>
+      <w:bookmarkStart w:id="0" w:name="_GoBack"/>
+      <w:bookmarkEnd w:id="0"/>
       <w:proofErr w:type="spellStart"/>
       <w:r>
         <w:rPr>
@@ -26154,26 +26406,6 @@
           <w:szCs w:val="24"/>
         </w:rPr>
         <w:t>http://id.wikipedia.org/wiki/Statistika</w:t>
-      </w:r>
-    </w:p>
-    <w:p>
-      <w:pPr>
-        <w:spacing w:before="240" w:after="240" w:line="240" w:lineRule="auto"/>
-        <w:jc w:val="both"/>
-        <w:rPr>
-          <w:rFonts w:ascii="Times New Roman" w:eastAsia="Times New Roman" w:hAnsi="Times New Roman" w:cs="Times New Roman"/>
-          <w:sz w:val="24"/>
-          <w:szCs w:val="24"/>
-        </w:rPr>
-      </w:pPr>
-      <w:r>
-        <w:rPr>
-          <w:rFonts w:ascii="Times New Roman" w:eastAsia="Times New Roman" w:hAnsi="Times New Roman" w:cs="Times New Roman"/>
-          <w:color w:val="000000"/>
-          <w:sz w:val="24"/>
-          <w:szCs w:val="24"/>
-        </w:rPr>
-        <w:t>http://www.bsi.ac.id</w:t>
       </w:r>
     </w:p>
     <w:p>
@@ -27268,4 +27500,16 @@
     </a:ext>
   </a:extLst>
 </a:theme>
+</file>
+
+<file path=customXml/item1.xml><?xml version="1.0" encoding="utf-8"?>
+<b:Sources xmlns:b="http://schemas.openxmlformats.org/officeDocument/2006/bibliography" xmlns="http://schemas.openxmlformats.org/officeDocument/2006/bibliography" SelectedStyle="\APASixthEditionOfficeOnline.xsl" StyleName="APA" Version="6"/>
+</file>
+
+<file path=customXml/itemProps1.xml><?xml version="1.0" encoding="utf-8"?>
+<ds:datastoreItem xmlns:ds="http://schemas.openxmlformats.org/officeDocument/2006/customXml" ds:itemID="{BA4658BA-6A08-4B7A-BB5F-5EF05E853F0B}">
+  <ds:schemaRefs>
+    <ds:schemaRef ds:uri="http://schemas.openxmlformats.org/officeDocument/2006/bibliography"/>
+  </ds:schemaRefs>
+</ds:datastoreItem>
 </file>
</xml_diff>